<commit_message>
Change Management Plan - added introduction
</commit_message>
<xml_diff>
--- a/documentation/projman/KAYVI byte - Change-Management-Plan.docx
+++ b/documentation/projman/KAYVI byte - Change-Management-Plan.docx
@@ -606,33 +606,73 @@
       </w:r>
       <w:bookmarkEnd w:id="0"/>
     </w:p>
-    <w:p>
-      <w:pPr>
-        <w:rPr>
-          <w:color w:val="008000"/>
-        </w:rPr>
-      </w:pPr>
-      <w:r>
-        <w:rPr>
-          <w:color w:val="008000"/>
-        </w:rPr>
-        <w:t xml:space="preserve">Change Management is an important part of any project.  Changes must be vetted and managed to ensure that they are within the scope of the project and are communicated to all stakeholders if they are approved.  The process for </w:t>
+    <w:p/>
+    <w:p>
+      <w:r>
+        <w:t xml:space="preserve">A well-defined change management plan is vital to the effective execution of any project, including the </w:t>
+      </w:r>
+      <w:proofErr w:type="spellStart"/>
+      <w:r>
+        <w:t>SurveiRams</w:t>
+      </w:r>
+      <w:proofErr w:type="spellEnd"/>
+      <w:r>
+        <w:t xml:space="preserve"> </w:t>
+      </w:r>
+      <w:proofErr w:type="spellStart"/>
+      <w:r>
+        <w:t>Tiketing</w:t>
+      </w:r>
+      <w:proofErr w:type="spellEnd"/>
+      <w:r>
+        <w:t xml:space="preserve"> System project. This plan </w:t>
       </w:r>
       <w:proofErr w:type="gramStart"/>
       <w:r>
-        <w:rPr>
-          <w:color w:val="008000"/>
-        </w:rPr>
+        <w:t>establishes</w:t>
+      </w:r>
+      <w:proofErr w:type="gramEnd"/>
+      <w:r>
+        <w:t xml:space="preserve"> a structured approach for identifying, assessing, and implementing changes that may arise throughout the project lifecycle. It ensures that all modifications undergo thorough evaluation, remain within the project's scope, and are effectively communicated to stakeholders.</w:t>
+      </w:r>
+    </w:p>
+    <w:p/>
+    <w:p>
+      <w:r>
+        <w:t xml:space="preserve">The change management strategy encompasses a defined process for </w:t>
+      </w:r>
+      <w:proofErr w:type="gramStart"/>
+      <w:r>
         <w:t>submitting</w:t>
       </w:r>
       <w:proofErr w:type="gramEnd"/>
       <w:r>
-        <w:rPr>
-          <w:color w:val="008000"/>
-        </w:rPr>
-        <w:t>, reviewing, and approving changes must also be communicated to all stakeholders in order to properly set expectations.  If changes are allowed to be submitted or are implemented in and unorganized way, any project is sure to fail.  All projects must include a Change Management Plan as part of the overall Project Plan.</w:t>
-      </w:r>
-    </w:p>
+        <w:t xml:space="preserve">, evaluating, and approving changes. This process is communicated to all stakeholders, who are encouraged to </w:t>
+      </w:r>
+      <w:proofErr w:type="gramStart"/>
+      <w:r>
+        <w:t>submit</w:t>
+      </w:r>
+      <w:proofErr w:type="gramEnd"/>
+      <w:r>
+        <w:t xml:space="preserve"> their modification requests. The project team then assesses these requests, considering their impact on the project's schedule, cost, and quality. Approved changes are implemented in an organized and controlled manner, while rejected changes are documented and archived for future reference.</w:t>
+      </w:r>
+    </w:p>
+    <w:p/>
+    <w:p>
+      <w:r>
+        <w:t xml:space="preserve">Understanding the importance of adhering to the established change management strategy is crucial as changes made outside of this framework can negatively </w:t>
+      </w:r>
+      <w:proofErr w:type="gramStart"/>
+      <w:r>
+        <w:t>impact</w:t>
+      </w:r>
+      <w:proofErr w:type="gramEnd"/>
+      <w:r>
+        <w:t xml:space="preserve"> the project's progress and final outcome. All stakeholders must recognize this and be familiar with the change management process to ensure that the project stays on course and that any implemented changes actively contribute to its overall success.</w:t>
+      </w:r>
+    </w:p>
+    <w:p/>
     <w:p/>
     <w:p>
       <w:pPr>
@@ -791,6 +831,7 @@
           <w:sz w:val="28"/>
           <w:szCs w:val="28"/>
         </w:rPr>
+        <w:lastRenderedPageBreak/>
         <w:t>Change Control Process</w:t>
       </w:r>
       <w:bookmarkEnd w:id="4"/>

</xml_diff>

<commit_message>
Change Management Plan - append Change Control Board
</commit_message>
<xml_diff>
--- a/documentation/projman/KAYVI byte - Change-Management-Plan.docx
+++ b/documentation/projman/KAYVI byte - Change-Management-Plan.docx
@@ -243,9 +243,11 @@
         <w:rPr>
           <w:rFonts w:asciiTheme="minorHAnsi" w:eastAsiaTheme="minorEastAsia" w:hAnsiTheme="minorHAnsi" w:cstheme="minorBidi"/>
           <w:noProof/>
+          <w:kern w:val="2"/>
           <w:sz w:val="22"/>
           <w:szCs w:val="22"/>
           <w:lang w:val="en-PH" w:eastAsia="en-PH"/>
+          <w14:ligatures w14:val="standardContextual"/>
         </w:rPr>
       </w:pPr>
       <w:r>
@@ -266,7 +268,7 @@
         </w:rPr>
         <w:fldChar w:fldCharType="separate"/>
       </w:r>
-      <w:hyperlink w:anchor="_Toc105232351" w:history="1">
+      <w:hyperlink w:anchor="_Toc135914882" w:history="1">
         <w:r>
           <w:rPr>
             <w:rStyle w:val="Hyperlink"/>
@@ -295,7 +297,7 @@
             <w:noProof/>
             <w:webHidden/>
           </w:rPr>
-          <w:instrText xml:space="preserve"> PAGEREF _Toc105232351 \h </w:instrText>
+          <w:instrText xml:space="preserve"> PAGEREF _Toc135914882 \h </w:instrText>
         </w:r>
         <w:r>
           <w:rPr>
@@ -335,12 +337,14 @@
         <w:rPr>
           <w:rFonts w:asciiTheme="minorHAnsi" w:eastAsiaTheme="minorEastAsia" w:hAnsiTheme="minorHAnsi" w:cstheme="minorBidi"/>
           <w:noProof/>
+          <w:kern w:val="2"/>
           <w:sz w:val="22"/>
           <w:szCs w:val="22"/>
           <w:lang w:val="en-PH" w:eastAsia="en-PH"/>
-        </w:rPr>
-      </w:pPr>
-      <w:hyperlink w:anchor="_Toc105232352" w:history="1">
+          <w14:ligatures w14:val="standardContextual"/>
+        </w:rPr>
+      </w:pPr>
+      <w:hyperlink w:anchor="_Toc135914883" w:history="1">
         <w:r>
           <w:rPr>
             <w:rStyle w:val="Hyperlink"/>
@@ -348,7 +352,25 @@
             <w:smallCaps/>
             <w:noProof/>
           </w:rPr>
-          <w:t>Change Control Board</w:t>
+          <w:t>Change Contro</w:t>
+        </w:r>
+        <w:r>
+          <w:rPr>
+            <w:rStyle w:val="Hyperlink"/>
+            <w:rFonts w:cstheme="minorHAnsi"/>
+            <w:smallCaps/>
+            <w:noProof/>
+          </w:rPr>
+          <w:t>l</w:t>
+        </w:r>
+        <w:r>
+          <w:rPr>
+            <w:rStyle w:val="Hyperlink"/>
+            <w:rFonts w:cstheme="minorHAnsi"/>
+            <w:smallCaps/>
+            <w:noProof/>
+          </w:rPr>
+          <w:t xml:space="preserve"> Board</w:t>
         </w:r>
         <w:r>
           <w:rPr>
@@ -369,7 +391,7 @@
             <w:noProof/>
             <w:webHidden/>
           </w:rPr>
-          <w:instrText xml:space="preserve"> PAGEREF _Toc105232352 \h </w:instrText>
+          <w:instrText xml:space="preserve"> PAGEREF _Toc135914883 \h </w:instrText>
         </w:r>
         <w:r>
           <w:rPr>
@@ -409,12 +431,14 @@
         <w:rPr>
           <w:rFonts w:asciiTheme="minorHAnsi" w:eastAsiaTheme="minorEastAsia" w:hAnsiTheme="minorHAnsi" w:cstheme="minorBidi"/>
           <w:noProof/>
+          <w:kern w:val="2"/>
           <w:sz w:val="22"/>
           <w:szCs w:val="22"/>
           <w:lang w:val="en-PH" w:eastAsia="en-PH"/>
-        </w:rPr>
-      </w:pPr>
-      <w:hyperlink w:anchor="_Toc105232353" w:history="1">
+          <w14:ligatures w14:val="standardContextual"/>
+        </w:rPr>
+      </w:pPr>
+      <w:hyperlink w:anchor="_Toc135914884" w:history="1">
         <w:r>
           <w:rPr>
             <w:rStyle w:val="Hyperlink"/>
@@ -443,7 +467,7 @@
             <w:noProof/>
             <w:webHidden/>
           </w:rPr>
-          <w:instrText xml:space="preserve"> PAGEREF _Toc105232353 \h </w:instrText>
+          <w:instrText xml:space="preserve"> PAGEREF _Toc135914884 \h </w:instrText>
         </w:r>
         <w:r>
           <w:rPr>
@@ -483,12 +507,14 @@
         <w:rPr>
           <w:rFonts w:asciiTheme="minorHAnsi" w:eastAsiaTheme="minorEastAsia" w:hAnsiTheme="minorHAnsi" w:cstheme="minorBidi"/>
           <w:noProof/>
+          <w:kern w:val="2"/>
           <w:sz w:val="22"/>
           <w:szCs w:val="22"/>
           <w:lang w:val="en-PH" w:eastAsia="en-PH"/>
-        </w:rPr>
-      </w:pPr>
-      <w:hyperlink w:anchor="_Toc105232354" w:history="1">
+          <w14:ligatures w14:val="standardContextual"/>
+        </w:rPr>
+      </w:pPr>
+      <w:hyperlink w:anchor="_Toc135914885" w:history="1">
         <w:r>
           <w:rPr>
             <w:rStyle w:val="Hyperlink"/>
@@ -517,7 +543,7 @@
             <w:noProof/>
             <w:webHidden/>
           </w:rPr>
-          <w:instrText xml:space="preserve"> PAGEREF _Toc105232354 \h </w:instrText>
+          <w:instrText xml:space="preserve"> PAGEREF _Toc135914885 \h </w:instrText>
         </w:r>
         <w:r>
           <w:rPr>
@@ -537,7 +563,7 @@
             <w:noProof/>
             <w:webHidden/>
           </w:rPr>
-          <w:t>3</w:t>
+          <w:t>4</w:t>
         </w:r>
         <w:r>
           <w:rPr>
@@ -549,32 +575,42 @@
       </w:hyperlink>
     </w:p>
     <w:p>
-      <w:pPr>
-        <w:pStyle w:val="TOC1"/>
-        <w:tabs>
-          <w:tab w:val="right" w:leader="dot" w:pos="9350"/>
-        </w:tabs>
-        <w:rPr>
-          <w:rFonts w:asciiTheme="minorHAnsi" w:eastAsiaTheme="minorEastAsia" w:hAnsiTheme="minorHAnsi" w:cstheme="minorBidi"/>
-          <w:noProof/>
-          <w:sz w:val="22"/>
-          <w:szCs w:val="22"/>
-          <w:lang w:val="en-PH" w:eastAsia="en-PH"/>
-        </w:rPr>
-      </w:pPr>
-      <w:hyperlink w:anchor="_Toc105232355" w:history="1"/>
-    </w:p>
-    <w:p>
-      <w:pPr>
-        <w:ind w:left="720"/>
-      </w:pPr>
       <w:r>
         <w:fldChar w:fldCharType="end"/>
+      </w:r>
+      <w:r>
+        <w:br/>
       </w:r>
     </w:p>
     <w:p/>
     <w:p/>
     <w:p/>
+    <w:p/>
+    <w:p/>
+    <w:p/>
+    <w:p/>
+    <w:p/>
+    <w:p/>
+    <w:p/>
+    <w:p/>
+    <w:p/>
+    <w:p/>
+    <w:p/>
+    <w:p/>
+    <w:p/>
+    <w:p/>
+    <w:p/>
+    <w:p/>
+    <w:p/>
+    <w:p/>
+    <w:p/>
+    <w:p/>
+    <w:p/>
+    <w:p/>
+    <w:p/>
+    <w:p/>
+    <w:p/>
+    <w:p/>
     <w:p>
       <w:pPr>
         <w:pStyle w:val="Heading1"/>
@@ -586,21 +622,27 @@
           <w:szCs w:val="28"/>
         </w:rPr>
       </w:pPr>
-      <w:r>
-        <w:rPr>
-          <w:rFonts w:asciiTheme="minorHAnsi" w:hAnsiTheme="minorHAnsi"/>
-          <w:sz w:val="24"/>
-        </w:rPr>
-        <w:br w:type="page"/>
-      </w:r>
-      <w:bookmarkStart w:id="0" w:name="_Toc105232351"/>
-      <w:r>
+    </w:p>
+    <w:p/>
+    <w:p>
+      <w:pPr>
+        <w:pStyle w:val="Heading1"/>
+        <w:jc w:val="left"/>
         <w:rPr>
           <w:rFonts w:asciiTheme="minorHAnsi" w:hAnsiTheme="minorHAnsi" w:cstheme="minorHAnsi"/>
           <w:smallCaps/>
           <w:sz w:val="28"/>
           <w:szCs w:val="28"/>
         </w:rPr>
+      </w:pPr>
+      <w:bookmarkStart w:id="0" w:name="_Toc135914882"/>
+      <w:r>
+        <w:rPr>
+          <w:rFonts w:asciiTheme="minorHAnsi" w:hAnsiTheme="minorHAnsi" w:cstheme="minorHAnsi"/>
+          <w:smallCaps/>
+          <w:sz w:val="28"/>
+          <w:szCs w:val="28"/>
+        </w:rPr>
         <w:lastRenderedPageBreak/>
         <w:t>Introduction</w:t>
       </w:r>
@@ -685,8 +727,8 @@
           <w:szCs w:val="28"/>
         </w:rPr>
       </w:pPr>
-      <w:bookmarkStart w:id="1" w:name="_Toc105232352"/>
-      <w:bookmarkStart w:id="2" w:name="_Toc212983619"/>
+      <w:bookmarkStart w:id="1" w:name="_Toc212983619"/>
+      <w:bookmarkStart w:id="2" w:name="_Toc135914883"/>
       <w:r>
         <w:rPr>
           <w:rFonts w:asciiTheme="minorHAnsi" w:hAnsiTheme="minorHAnsi" w:cstheme="minorHAnsi"/>
@@ -696,57 +738,547 @@
         </w:rPr>
         <w:t>Change Control Board</w:t>
       </w:r>
-      <w:bookmarkEnd w:id="1"/>
+      <w:bookmarkEnd w:id="2"/>
     </w:p>
-    <w:bookmarkEnd w:id="2"/>
+    <w:bookmarkEnd w:id="1"/>
     <w:p>
-      <w:pPr>
-        <w:rPr>
-          <w:color w:val="008000"/>
-        </w:rPr>
-      </w:pPr>
-      <w:r>
-        <w:rPr>
-          <w:color w:val="008000"/>
-        </w:rPr>
-        <w:t xml:space="preserve">This section describes the Change Control Board, the purpose of the board, and the members and their roles on the board.  The change control board is the approval authority for all proposed project changes.  If a change is not approved by the control </w:t>
+      <w:r>
+        <w:t xml:space="preserve">The Change Control Board consists of a designated group of stakeholders who have the authority to approve or reject changes related to the Dispatch Directory System. The following table </w:t>
       </w:r>
       <w:proofErr w:type="gramStart"/>
       <w:r>
-        <w:rPr>
-          <w:color w:val="008000"/>
-        </w:rPr>
-        <w:t>board</w:t>
+        <w:t>provides</w:t>
       </w:r>
       <w:proofErr w:type="gramEnd"/>
       <w:r>
-        <w:rPr>
-          <w:color w:val="008000"/>
-        </w:rPr>
-        <w:t xml:space="preserve"> then it will not be implemented with the project.  The size and function of change control boards may vary depending on the </w:t>
-      </w:r>
-      <w:proofErr w:type="gramStart"/>
-      <w:r>
-        <w:rPr>
-          <w:color w:val="008000"/>
-        </w:rPr>
-        <w:t>organization</w:t>
-      </w:r>
-      <w:proofErr w:type="gramEnd"/>
-      <w:r>
-        <w:rPr>
-          <w:color w:val="008000"/>
-        </w:rPr>
-        <w:t xml:space="preserve"> but their purpose and the roles and responsibilities are consistent.</w:t>
+        <w:t xml:space="preserve"> a concise overview of each individual serving on the Change Control Board:</w:t>
       </w:r>
     </w:p>
-    <w:p>
-      <w:pPr>
-        <w:rPr>
-          <w:color w:val="008000"/>
-        </w:rPr>
-      </w:pPr>
-    </w:p>
+    <w:tbl>
+      <w:tblPr>
+        <w:tblStyle w:val="GridTable4-Accent5"/>
+        <w:tblW w:w="0" w:type="auto"/>
+        <w:tblLayout w:type="fixed"/>
+        <w:tblLook w:val="06A0" w:firstRow="1" w:lastRow="0" w:firstColumn="1" w:lastColumn="0" w:noHBand="1" w:noVBand="1"/>
+      </w:tblPr>
+      <w:tblGrid>
+        <w:gridCol w:w="1129"/>
+        <w:gridCol w:w="1394"/>
+        <w:gridCol w:w="1365"/>
+        <w:gridCol w:w="1919"/>
+        <w:gridCol w:w="3543"/>
+      </w:tblGrid>
+      <w:tr>
+        <w:trPr>
+          <w:cnfStyle w:val="100000000000" w:firstRow="1" w:lastRow="0" w:firstColumn="0" w:lastColumn="0" w:oddVBand="0" w:evenVBand="0" w:oddHBand="0" w:evenHBand="0" w:firstRowFirstColumn="0" w:firstRowLastColumn="0" w:lastRowFirstColumn="0" w:lastRowLastColumn="0"/>
+        </w:trPr>
+        <w:tc>
+          <w:tcPr>
+            <w:cnfStyle w:val="001000000000" w:firstRow="0" w:lastRow="0" w:firstColumn="1" w:lastColumn="0" w:oddVBand="0" w:evenVBand="0" w:oddHBand="0" w:evenHBand="0" w:firstRowFirstColumn="0" w:firstRowLastColumn="0" w:lastRowFirstColumn="0" w:lastRowLastColumn="0"/>
+            <w:tcW w:w="1129" w:type="dxa"/>
+            <w:vAlign w:val="center"/>
+          </w:tcPr>
+          <w:p>
+            <w:pPr>
+              <w:jc w:val="center"/>
+            </w:pPr>
+            <w:r>
+              <w:t>Change</w:t>
+            </w:r>
+            <w:r>
+              <w:t xml:space="preserve"> </w:t>
+            </w:r>
+            <w:r>
+              <w:t>Control</w:t>
+            </w:r>
+            <w:r>
+              <w:t xml:space="preserve"> </w:t>
+            </w:r>
+            <w:r>
+              <w:t>Board</w:t>
+            </w:r>
+            <w:r>
+              <w:t xml:space="preserve"> </w:t>
+            </w:r>
+            <w:r>
+              <w:t>Role</w:t>
+            </w:r>
+          </w:p>
+        </w:tc>
+        <w:tc>
+          <w:tcPr>
+            <w:tcW w:w="1394" w:type="dxa"/>
+            <w:vAlign w:val="center"/>
+          </w:tcPr>
+          <w:p>
+            <w:pPr>
+              <w:jc w:val="center"/>
+              <w:cnfStyle w:val="100000000000" w:firstRow="1" w:lastRow="0" w:firstColumn="0" w:lastColumn="0" w:oddVBand="0" w:evenVBand="0" w:oddHBand="0" w:evenHBand="0" w:firstRowFirstColumn="0" w:firstRowLastColumn="0" w:lastRowFirstColumn="0" w:lastRowLastColumn="0"/>
+            </w:pPr>
+            <w:r>
+              <w:t>Role</w:t>
+            </w:r>
+          </w:p>
+        </w:tc>
+        <w:tc>
+          <w:tcPr>
+            <w:tcW w:w="1365" w:type="dxa"/>
+            <w:vAlign w:val="center"/>
+          </w:tcPr>
+          <w:p>
+            <w:pPr>
+              <w:jc w:val="center"/>
+              <w:cnfStyle w:val="100000000000" w:firstRow="1" w:lastRow="0" w:firstColumn="0" w:lastColumn="0" w:oddVBand="0" w:evenVBand="0" w:oddHBand="0" w:evenHBand="0" w:firstRowFirstColumn="0" w:firstRowLastColumn="0" w:lastRowFirstColumn="0" w:lastRowLastColumn="0"/>
+            </w:pPr>
+            <w:r>
+              <w:t>Name</w:t>
+            </w:r>
+          </w:p>
+        </w:tc>
+        <w:tc>
+          <w:tcPr>
+            <w:tcW w:w="1919" w:type="dxa"/>
+            <w:vAlign w:val="center"/>
+          </w:tcPr>
+          <w:p>
+            <w:pPr>
+              <w:jc w:val="center"/>
+              <w:cnfStyle w:val="100000000000" w:firstRow="1" w:lastRow="0" w:firstColumn="0" w:lastColumn="0" w:oddVBand="0" w:evenVBand="0" w:oddHBand="0" w:evenHBand="0" w:firstRowFirstColumn="0" w:firstRowLastColumn="0" w:lastRowFirstColumn="0" w:lastRowLastColumn="0"/>
+            </w:pPr>
+            <w:r>
+              <w:t>Contact</w:t>
+            </w:r>
+          </w:p>
+        </w:tc>
+        <w:tc>
+          <w:tcPr>
+            <w:tcW w:w="3543" w:type="dxa"/>
+            <w:vAlign w:val="center"/>
+          </w:tcPr>
+          <w:p>
+            <w:pPr>
+              <w:jc w:val="center"/>
+              <w:cnfStyle w:val="100000000000" w:firstRow="1" w:lastRow="0" w:firstColumn="0" w:lastColumn="0" w:oddVBand="0" w:evenVBand="0" w:oddHBand="0" w:evenHBand="0" w:firstRowFirstColumn="0" w:firstRowLastColumn="0" w:lastRowFirstColumn="0" w:lastRowLastColumn="0"/>
+            </w:pPr>
+            <w:r>
+              <w:t>Responsibilities</w:t>
+            </w:r>
+          </w:p>
+        </w:tc>
+      </w:tr>
+      <w:tr>
+        <w:tc>
+          <w:tcPr>
+            <w:cnfStyle w:val="001000000000" w:firstRow="0" w:lastRow="0" w:firstColumn="1" w:lastColumn="0" w:oddVBand="0" w:evenVBand="0" w:oddHBand="0" w:evenHBand="0" w:firstRowFirstColumn="0" w:firstRowLastColumn="0" w:lastRowFirstColumn="0" w:lastRowLastColumn="0"/>
+            <w:tcW w:w="1129" w:type="dxa"/>
+          </w:tcPr>
+          <w:p>
+            <w:r>
+              <w:t>Change Control Board Chair</w:t>
+            </w:r>
+          </w:p>
+        </w:tc>
+        <w:tc>
+          <w:tcPr>
+            <w:tcW w:w="1394" w:type="dxa"/>
+          </w:tcPr>
+          <w:p>
+            <w:pPr>
+              <w:cnfStyle w:val="000000000000" w:firstRow="0" w:lastRow="0" w:firstColumn="0" w:lastColumn="0" w:oddVBand="0" w:evenVBand="0" w:oddHBand="0" w:evenHBand="0" w:firstRowFirstColumn="0" w:firstRowLastColumn="0" w:lastRowFirstColumn="0" w:lastRowLastColumn="0"/>
+            </w:pPr>
+            <w:r>
+              <w:t>Project Sponsor</w:t>
+            </w:r>
+          </w:p>
+        </w:tc>
+        <w:tc>
+          <w:tcPr>
+            <w:tcW w:w="1365" w:type="dxa"/>
+          </w:tcPr>
+          <w:p>
+            <w:pPr>
+              <w:cnfStyle w:val="000000000000" w:firstRow="0" w:lastRow="0" w:firstColumn="0" w:lastColumn="0" w:oddVBand="0" w:evenVBand="0" w:oddHBand="0" w:evenHBand="0" w:firstRowFirstColumn="0" w:firstRowLastColumn="0" w:lastRowFirstColumn="0" w:lastRowLastColumn="0"/>
+            </w:pPr>
+            <w:r>
+              <w:t xml:space="preserve">Mr. </w:t>
+            </w:r>
+            <w:proofErr w:type="spellStart"/>
+            <w:r>
+              <w:t>Jojo</w:t>
+            </w:r>
+            <w:proofErr w:type="spellEnd"/>
+            <w:r>
+              <w:t xml:space="preserve"> F. Castillo</w:t>
+            </w:r>
+          </w:p>
+        </w:tc>
+        <w:tc>
+          <w:tcPr>
+            <w:tcW w:w="1919" w:type="dxa"/>
+          </w:tcPr>
+          <w:p>
+            <w:pPr>
+              <w:cnfStyle w:val="000000000000" w:firstRow="0" w:lastRow="0" w:firstColumn="0" w:lastColumn="0" w:oddVBand="0" w:evenVBand="0" w:oddHBand="0" w:evenHBand="0" w:firstRowFirstColumn="0" w:firstRowLastColumn="0" w:lastRowFirstColumn="0" w:lastRowLastColumn="0"/>
+            </w:pPr>
+            <w:hyperlink r:id="rId8" w:history="1">
+              <w:r>
+                <w:rPr>
+                  <w:rStyle w:val="Hyperlink"/>
+                </w:rPr>
+                <w:t>jojoc@apc.edu.ph</w:t>
+              </w:r>
+            </w:hyperlink>
+          </w:p>
+          <w:p>
+            <w:pPr>
+              <w:cnfStyle w:val="000000000000" w:firstRow="0" w:lastRow="0" w:firstColumn="0" w:lastColumn="0" w:oddVBand="0" w:evenVBand="0" w:oddHBand="0" w:evenHBand="0" w:firstRowFirstColumn="0" w:firstRowLastColumn="0" w:lastRowFirstColumn="0" w:lastRowLastColumn="0"/>
+            </w:pPr>
+          </w:p>
+        </w:tc>
+        <w:tc>
+          <w:tcPr>
+            <w:tcW w:w="3543" w:type="dxa"/>
+          </w:tcPr>
+          <w:p>
+            <w:pPr>
+              <w:pStyle w:val="ListParagraph"/>
+              <w:numPr>
+                <w:ilvl w:val="0"/>
+                <w:numId w:val="10"/>
+              </w:numPr>
+              <w:ind w:left="278" w:hanging="278"/>
+              <w:cnfStyle w:val="000000000000" w:firstRow="0" w:lastRow="0" w:firstColumn="0" w:lastColumn="0" w:oddVBand="0" w:evenVBand="0" w:oddHBand="0" w:evenHBand="0" w:firstRowFirstColumn="0" w:firstRowLastColumn="0" w:lastRowFirstColumn="0" w:lastRowLastColumn="0"/>
+            </w:pPr>
+            <w:r>
+              <w:t>has the authority to grant or decline significant changes.</w:t>
+            </w:r>
+          </w:p>
+          <w:p>
+            <w:pPr>
+              <w:pStyle w:val="ListParagraph"/>
+              <w:numPr>
+                <w:ilvl w:val="0"/>
+                <w:numId w:val="10"/>
+              </w:numPr>
+              <w:ind w:left="278" w:hanging="278"/>
+              <w:cnfStyle w:val="000000000000" w:firstRow="0" w:lastRow="0" w:firstColumn="0" w:lastColumn="0" w:oddVBand="0" w:evenVBand="0" w:oddHBand="0" w:evenHBand="0" w:firstRowFirstColumn="0" w:firstRowLastColumn="0" w:lastRowFirstColumn="0" w:lastRowLastColumn="0"/>
+            </w:pPr>
+            <w:r>
+              <w:t xml:space="preserve">responsible for assessing low-impact changes and have the power to overturn the Project Manager's decisions </w:t>
+            </w:r>
+            <w:proofErr w:type="gramStart"/>
+            <w:r>
+              <w:t>regarding</w:t>
+            </w:r>
+            <w:proofErr w:type="gramEnd"/>
+            <w:r>
+              <w:t xml:space="preserve"> change requests.</w:t>
+            </w:r>
+          </w:p>
+        </w:tc>
+      </w:tr>
+      <w:tr>
+        <w:tc>
+          <w:tcPr>
+            <w:cnfStyle w:val="001000000000" w:firstRow="0" w:lastRow="0" w:firstColumn="1" w:lastColumn="0" w:oddVBand="0" w:evenVBand="0" w:oddHBand="0" w:evenHBand="0" w:firstRowFirstColumn="0" w:firstRowLastColumn="0" w:lastRowFirstColumn="0" w:lastRowLastColumn="0"/>
+            <w:tcW w:w="1129" w:type="dxa"/>
+          </w:tcPr>
+          <w:p>
+            <w:r>
+              <w:lastRenderedPageBreak/>
+              <w:t>Change</w:t>
+            </w:r>
+            <w:r>
+              <w:t xml:space="preserve"> </w:t>
+            </w:r>
+            <w:r>
+              <w:t>Control</w:t>
+            </w:r>
+            <w:r>
+              <w:t xml:space="preserve"> </w:t>
+            </w:r>
+            <w:r>
+              <w:t>Board</w:t>
+            </w:r>
+            <w:r>
+              <w:t xml:space="preserve"> </w:t>
+            </w:r>
+            <w:r>
+              <w:t>Member</w:t>
+            </w:r>
+          </w:p>
+        </w:tc>
+        <w:tc>
+          <w:tcPr>
+            <w:tcW w:w="1394" w:type="dxa"/>
+          </w:tcPr>
+          <w:p>
+            <w:pPr>
+              <w:cnfStyle w:val="000000000000" w:firstRow="0" w:lastRow="0" w:firstColumn="0" w:lastColumn="0" w:oddVBand="0" w:evenVBand="0" w:oddHBand="0" w:evenHBand="0" w:firstRowFirstColumn="0" w:firstRowLastColumn="0" w:lastRowFirstColumn="0" w:lastRowLastColumn="0"/>
+            </w:pPr>
+            <w:r>
+              <w:t>Project Manager</w:t>
+            </w:r>
+          </w:p>
+        </w:tc>
+        <w:tc>
+          <w:tcPr>
+            <w:tcW w:w="1365" w:type="dxa"/>
+          </w:tcPr>
+          <w:p>
+            <w:pPr>
+              <w:cnfStyle w:val="000000000000" w:firstRow="0" w:lastRow="0" w:firstColumn="0" w:lastColumn="0" w:oddVBand="0" w:evenVBand="0" w:oddHBand="0" w:evenHBand="0" w:firstRowFirstColumn="0" w:firstRowLastColumn="0" w:lastRowFirstColumn="0" w:lastRowLastColumn="0"/>
+            </w:pPr>
+            <w:r>
+              <w:t>Alexis Martin</w:t>
+            </w:r>
+          </w:p>
+        </w:tc>
+        <w:tc>
+          <w:tcPr>
+            <w:tcW w:w="1919" w:type="dxa"/>
+          </w:tcPr>
+          <w:p>
+            <w:pPr>
+              <w:cnfStyle w:val="000000000000" w:firstRow="0" w:lastRow="0" w:firstColumn="0" w:lastColumn="0" w:oddVBand="0" w:evenVBand="0" w:oddHBand="0" w:evenHBand="0" w:firstRowFirstColumn="0" w:firstRowLastColumn="0" w:lastRowFirstColumn="0" w:lastRowLastColumn="0"/>
+            </w:pPr>
+            <w:hyperlink r:id="rId9" w:history="1">
+              <w:r>
+                <w:rPr>
+                  <w:rStyle w:val="Hyperlink"/>
+                </w:rPr>
+                <w:t>atmartin@student.apc.edu.ph</w:t>
+              </w:r>
+            </w:hyperlink>
+          </w:p>
+        </w:tc>
+        <w:tc>
+          <w:tcPr>
+            <w:tcW w:w="3543" w:type="dxa"/>
+          </w:tcPr>
+          <w:p>
+            <w:pPr>
+              <w:pStyle w:val="ListParagraph"/>
+              <w:numPr>
+                <w:ilvl w:val="0"/>
+                <w:numId w:val="11"/>
+              </w:numPr>
+              <w:ind w:left="382"/>
+              <w:cnfStyle w:val="000000000000" w:firstRow="0" w:lastRow="0" w:firstColumn="0" w:lastColumn="0" w:oddVBand="0" w:evenVBand="0" w:oddHBand="0" w:evenHBand="0" w:firstRowFirstColumn="0" w:firstRowLastColumn="0" w:lastRowFirstColumn="0" w:lastRowLastColumn="0"/>
+            </w:pPr>
+            <w:r>
+              <w:t>Assess the impact of the change request as high or low.</w:t>
+            </w:r>
+          </w:p>
+          <w:p>
+            <w:pPr>
+              <w:pStyle w:val="ListParagraph"/>
+              <w:numPr>
+                <w:ilvl w:val="0"/>
+                <w:numId w:val="11"/>
+              </w:numPr>
+              <w:ind w:left="382"/>
+              <w:cnfStyle w:val="000000000000" w:firstRow="0" w:lastRow="0" w:firstColumn="0" w:lastColumn="0" w:oddVBand="0" w:evenVBand="0" w:oddHBand="0" w:evenHBand="0" w:firstRowFirstColumn="0" w:firstRowLastColumn="0" w:lastRowFirstColumn="0" w:lastRowLastColumn="0"/>
+            </w:pPr>
+            <w:r>
+              <w:t>Approve or reject low-impact changes.</w:t>
+            </w:r>
+          </w:p>
+          <w:p>
+            <w:pPr>
+              <w:pStyle w:val="ListParagraph"/>
+              <w:numPr>
+                <w:ilvl w:val="0"/>
+                <w:numId w:val="11"/>
+              </w:numPr>
+              <w:ind w:left="382"/>
+              <w:cnfStyle w:val="000000000000" w:firstRow="0" w:lastRow="0" w:firstColumn="0" w:lastColumn="0" w:oddVBand="0" w:evenVBand="0" w:oddHBand="0" w:evenHBand="0" w:firstRowFirstColumn="0" w:firstRowLastColumn="0" w:lastRowFirstColumn="0" w:lastRowLastColumn="0"/>
+            </w:pPr>
+            <w:r>
+              <w:t>Develop an action plan for implementing approved change requests.</w:t>
+            </w:r>
+          </w:p>
+          <w:p>
+            <w:pPr>
+              <w:pStyle w:val="ListParagraph"/>
+              <w:numPr>
+                <w:ilvl w:val="0"/>
+                <w:numId w:val="11"/>
+              </w:numPr>
+              <w:ind w:left="382"/>
+              <w:cnfStyle w:val="000000000000" w:firstRow="0" w:lastRow="0" w:firstColumn="0" w:lastColumn="0" w:oddVBand="0" w:evenVBand="0" w:oddHBand="0" w:evenHBand="0" w:firstRowFirstColumn="0" w:firstRowLastColumn="0" w:lastRowFirstColumn="0" w:lastRowLastColumn="0"/>
+            </w:pPr>
+            <w:r>
+              <w:t>Communicate the necessary steps for implementing the changes.</w:t>
+            </w:r>
+          </w:p>
+          <w:p>
+            <w:pPr>
+              <w:pStyle w:val="ListParagraph"/>
+              <w:numPr>
+                <w:ilvl w:val="0"/>
+                <w:numId w:val="11"/>
+              </w:numPr>
+              <w:ind w:left="382"/>
+              <w:cnfStyle w:val="000000000000" w:firstRow="0" w:lastRow="0" w:firstColumn="0" w:lastColumn="0" w:oddVBand="0" w:evenVBand="0" w:oddHBand="0" w:evenHBand="0" w:firstRowFirstColumn="0" w:firstRowLastColumn="0" w:lastRowFirstColumn="0" w:lastRowLastColumn="0"/>
+            </w:pPr>
+            <w:r>
+              <w:t xml:space="preserve">Update the project plan, budget, and schedule as </w:t>
+            </w:r>
+            <w:proofErr w:type="gramStart"/>
+            <w:r>
+              <w:t>required</w:t>
+            </w:r>
+            <w:proofErr w:type="gramEnd"/>
+            <w:r>
+              <w:t>.</w:t>
+            </w:r>
+          </w:p>
+        </w:tc>
+      </w:tr>
+      <w:tr>
+        <w:tc>
+          <w:tcPr>
+            <w:cnfStyle w:val="001000000000" w:firstRow="0" w:lastRow="0" w:firstColumn="1" w:lastColumn="0" w:oddVBand="0" w:evenVBand="0" w:oddHBand="0" w:evenHBand="0" w:firstRowFirstColumn="0" w:firstRowLastColumn="0" w:lastRowFirstColumn="0" w:lastRowLastColumn="0"/>
+            <w:tcW w:w="1129" w:type="dxa"/>
+          </w:tcPr>
+          <w:p>
+            <w:r>
+              <w:t>Change</w:t>
+            </w:r>
+            <w:r>
+              <w:t xml:space="preserve"> </w:t>
+            </w:r>
+            <w:r>
+              <w:t>Control</w:t>
+            </w:r>
+            <w:r>
+              <w:t xml:space="preserve"> </w:t>
+            </w:r>
+            <w:r>
+              <w:t>Board</w:t>
+            </w:r>
+            <w:r>
+              <w:t xml:space="preserve"> </w:t>
+            </w:r>
+            <w:r>
+              <w:t>Member</w:t>
+            </w:r>
+          </w:p>
+        </w:tc>
+        <w:tc>
+          <w:tcPr>
+            <w:tcW w:w="1394" w:type="dxa"/>
+          </w:tcPr>
+          <w:p>
+            <w:pPr>
+              <w:cnfStyle w:val="000000000000" w:firstRow="0" w:lastRow="0" w:firstColumn="0" w:lastColumn="0" w:oddVBand="0" w:evenVBand="0" w:oddHBand="0" w:evenHBand="0" w:firstRowFirstColumn="0" w:firstRowLastColumn="0" w:lastRowFirstColumn="0" w:lastRowLastColumn="0"/>
+            </w:pPr>
+            <w:r>
+              <w:t>Change Coordinator</w:t>
+            </w:r>
+          </w:p>
+        </w:tc>
+        <w:tc>
+          <w:tcPr>
+            <w:tcW w:w="1365" w:type="dxa"/>
+          </w:tcPr>
+          <w:p>
+            <w:pPr>
+              <w:cnfStyle w:val="000000000000" w:firstRow="0" w:lastRow="0" w:firstColumn="0" w:lastColumn="0" w:oddVBand="0" w:evenVBand="0" w:oddHBand="0" w:evenHBand="0" w:firstRowFirstColumn="0" w:firstRowLastColumn="0" w:lastRowFirstColumn="0" w:lastRowLastColumn="0"/>
+            </w:pPr>
+            <w:r>
+              <w:t xml:space="preserve">Ian Christopher </w:t>
+            </w:r>
+            <w:proofErr w:type="spellStart"/>
+            <w:r>
+              <w:t>Onrubia</w:t>
+            </w:r>
+            <w:proofErr w:type="spellEnd"/>
+          </w:p>
+        </w:tc>
+        <w:tc>
+          <w:tcPr>
+            <w:tcW w:w="1919" w:type="dxa"/>
+          </w:tcPr>
+          <w:p>
+            <w:pPr>
+              <w:cnfStyle w:val="000000000000" w:firstRow="0" w:lastRow="0" w:firstColumn="0" w:lastColumn="0" w:oddVBand="0" w:evenVBand="0" w:oddHBand="0" w:evenHBand="0" w:firstRowFirstColumn="0" w:firstRowLastColumn="0" w:lastRowFirstColumn="0" w:lastRowLastColumn="0"/>
+            </w:pPr>
+            <w:hyperlink r:id="rId10" w:history="1">
+              <w:r>
+                <w:rPr>
+                  <w:rStyle w:val="Hyperlink"/>
+                </w:rPr>
+                <w:t>iconrubia@student.apc.edu.ph</w:t>
+              </w:r>
+            </w:hyperlink>
+          </w:p>
+        </w:tc>
+        <w:tc>
+          <w:tcPr>
+            <w:tcW w:w="3543" w:type="dxa"/>
+          </w:tcPr>
+          <w:p>
+            <w:pPr>
+              <w:pStyle w:val="ListParagraph"/>
+              <w:numPr>
+                <w:ilvl w:val="0"/>
+                <w:numId w:val="11"/>
+              </w:numPr>
+              <w:ind w:left="357"/>
+              <w:cnfStyle w:val="000000000000" w:firstRow="0" w:lastRow="0" w:firstColumn="0" w:lastColumn="0" w:oddVBand="0" w:evenVBand="0" w:oddHBand="0" w:evenHBand="0" w:firstRowFirstColumn="0" w:firstRowLastColumn="0" w:lastRowFirstColumn="0" w:lastRowLastColumn="0"/>
+            </w:pPr>
+            <w:r>
+              <w:t>Oversee the implementation of the Change Management process.</w:t>
+            </w:r>
+          </w:p>
+          <w:p>
+            <w:pPr>
+              <w:pStyle w:val="ListParagraph"/>
+              <w:numPr>
+                <w:ilvl w:val="0"/>
+                <w:numId w:val="11"/>
+              </w:numPr>
+              <w:ind w:left="357"/>
+              <w:cnfStyle w:val="000000000000" w:firstRow="0" w:lastRow="0" w:firstColumn="0" w:lastColumn="0" w:oddVBand="0" w:evenVBand="0" w:oddHBand="0" w:evenHBand="0" w:firstRowFirstColumn="0" w:firstRowLastColumn="0" w:lastRowFirstColumn="0" w:lastRowLastColumn="0"/>
+            </w:pPr>
+            <w:r>
+              <w:t>Update the change logs as necessary.</w:t>
+            </w:r>
+          </w:p>
+          <w:p>
+            <w:pPr>
+              <w:pStyle w:val="ListParagraph"/>
+              <w:numPr>
+                <w:ilvl w:val="0"/>
+                <w:numId w:val="11"/>
+              </w:numPr>
+              <w:ind w:left="357"/>
+              <w:cnfStyle w:val="000000000000" w:firstRow="0" w:lastRow="0" w:firstColumn="0" w:lastColumn="0" w:oddVBand="0" w:evenVBand="0" w:oddHBand="0" w:evenHBand="0" w:firstRowFirstColumn="0" w:firstRowLastColumn="0" w:lastRowFirstColumn="0" w:lastRowLastColumn="0"/>
+            </w:pPr>
+            <w:r>
+              <w:t>Prepare the Change Status Report.</w:t>
+            </w:r>
+          </w:p>
+          <w:p>
+            <w:pPr>
+              <w:pStyle w:val="ListParagraph"/>
+              <w:numPr>
+                <w:ilvl w:val="0"/>
+                <w:numId w:val="11"/>
+              </w:numPr>
+              <w:ind w:left="357"/>
+              <w:cnfStyle w:val="000000000000" w:firstRow="0" w:lastRow="0" w:firstColumn="0" w:lastColumn="0" w:oddVBand="0" w:evenVBand="0" w:oddHBand="0" w:evenHBand="0" w:firstRowFirstColumn="0" w:firstRowLastColumn="0" w:lastRowFirstColumn="0" w:lastRowLastColumn="0"/>
+            </w:pPr>
+            <w:r>
+              <w:t>Generate a monthly report summarizing the status of the change control logs.</w:t>
+            </w:r>
+          </w:p>
+        </w:tc>
+      </w:tr>
+    </w:tbl>
+    <w:p/>
     <w:p/>
     <w:p>
       <w:pPr>
@@ -759,7 +1291,7 @@
           <w:szCs w:val="28"/>
         </w:rPr>
       </w:pPr>
-      <w:bookmarkStart w:id="3" w:name="_Toc105232353"/>
+      <w:bookmarkStart w:id="3" w:name="_Toc135914884"/>
       <w:r>
         <w:rPr>
           <w:rFonts w:asciiTheme="minorHAnsi" w:hAnsiTheme="minorHAnsi" w:cstheme="minorHAnsi"/>
@@ -772,36 +1304,666 @@
       <w:bookmarkEnd w:id="3"/>
     </w:p>
     <w:p>
-      <w:pPr>
-        <w:rPr>
-          <w:color w:val="008000"/>
-        </w:rPr>
-      </w:pPr>
-      <w:r>
-        <w:rPr>
-          <w:color w:val="008000"/>
-        </w:rPr>
-        <w:t xml:space="preserve">This section describes the roles and responsibilities of project team members </w:t>
-      </w:r>
-      <w:proofErr w:type="gramStart"/>
-      <w:r>
-        <w:rPr>
-          <w:color w:val="008000"/>
-        </w:rPr>
-        <w:t>in regards to</w:t>
-      </w:r>
-      <w:proofErr w:type="gramEnd"/>
-      <w:r>
-        <w:rPr>
-          <w:color w:val="008000"/>
-        </w:rPr>
-        <w:t xml:space="preserve"> the change management process.  It is important that everyone understands these roles and responsibilities as they work through the change management process.  These roles and responsibilities must be communicated as part of the change management plan to all project stakeholders.</w:t>
+      <w:r>
+        <w:t>Below is a breakdown of the responsibilities of each project member involved in the change management process:</w:t>
       </w:r>
     </w:p>
     <w:p>
       <w:pPr>
         <w:rPr>
-          <w:color w:val="008000"/>
+          <w:rFonts w:cstheme="minorHAnsi"/>
+        </w:rPr>
+      </w:pPr>
+    </w:p>
+    <w:tbl>
+      <w:tblPr>
+        <w:tblStyle w:val="GridTable4-Accent5"/>
+        <w:tblW w:w="9351" w:type="dxa"/>
+        <w:tblLayout w:type="fixed"/>
+        <w:tblLook w:val="06A0" w:firstRow="1" w:lastRow="0" w:firstColumn="1" w:lastColumn="0" w:noHBand="1" w:noVBand="1"/>
+      </w:tblPr>
+      <w:tblGrid>
+        <w:gridCol w:w="1696"/>
+        <w:gridCol w:w="1588"/>
+        <w:gridCol w:w="6067"/>
+      </w:tblGrid>
+      <w:tr>
+        <w:trPr>
+          <w:cnfStyle w:val="100000000000" w:firstRow="1" w:lastRow="0" w:firstColumn="0" w:lastColumn="0" w:oddVBand="0" w:evenVBand="0" w:oddHBand="0" w:evenHBand="0" w:firstRowFirstColumn="0" w:firstRowLastColumn="0" w:lastRowFirstColumn="0" w:lastRowLastColumn="0"/>
+        </w:trPr>
+        <w:tc>
+          <w:tcPr>
+            <w:cnfStyle w:val="001000000000" w:firstRow="0" w:lastRow="0" w:firstColumn="1" w:lastColumn="0" w:oddVBand="0" w:evenVBand="0" w:oddHBand="0" w:evenHBand="0" w:firstRowFirstColumn="0" w:firstRowLastColumn="0" w:lastRowFirstColumn="0" w:lastRowLastColumn="0"/>
+            <w:tcW w:w="1696" w:type="dxa"/>
+            <w:vAlign w:val="center"/>
+          </w:tcPr>
+          <w:p>
+            <w:pPr>
+              <w:jc w:val="center"/>
+            </w:pPr>
+            <w:r>
+              <w:t>Name</w:t>
+            </w:r>
+          </w:p>
+        </w:tc>
+        <w:tc>
+          <w:tcPr>
+            <w:tcW w:w="1588" w:type="dxa"/>
+            <w:vAlign w:val="center"/>
+          </w:tcPr>
+          <w:p>
+            <w:pPr>
+              <w:jc w:val="center"/>
+              <w:cnfStyle w:val="100000000000" w:firstRow="1" w:lastRow="0" w:firstColumn="0" w:lastColumn="0" w:oddVBand="0" w:evenVBand="0" w:oddHBand="0" w:evenHBand="0" w:firstRowFirstColumn="0" w:firstRowLastColumn="0" w:lastRowFirstColumn="0" w:lastRowLastColumn="0"/>
+            </w:pPr>
+            <w:r>
+              <w:t>Project Role</w:t>
+            </w:r>
+          </w:p>
+        </w:tc>
+        <w:tc>
+          <w:tcPr>
+            <w:tcW w:w="6067" w:type="dxa"/>
+            <w:vAlign w:val="center"/>
+          </w:tcPr>
+          <w:p>
+            <w:pPr>
+              <w:jc w:val="center"/>
+              <w:cnfStyle w:val="100000000000" w:firstRow="1" w:lastRow="0" w:firstColumn="0" w:lastColumn="0" w:oddVBand="0" w:evenVBand="0" w:oddHBand="0" w:evenHBand="0" w:firstRowFirstColumn="0" w:firstRowLastColumn="0" w:lastRowFirstColumn="0" w:lastRowLastColumn="0"/>
+            </w:pPr>
+            <w:r>
+              <w:t>Responsibilities</w:t>
+            </w:r>
+          </w:p>
+        </w:tc>
+      </w:tr>
+      <w:tr>
+        <w:tc>
+          <w:tcPr>
+            <w:cnfStyle w:val="001000000000" w:firstRow="0" w:lastRow="0" w:firstColumn="1" w:lastColumn="0" w:oddVBand="0" w:evenVBand="0" w:oddHBand="0" w:evenHBand="0" w:firstRowFirstColumn="0" w:firstRowLastColumn="0" w:lastRowFirstColumn="0" w:lastRowLastColumn="0"/>
+            <w:tcW w:w="1696" w:type="dxa"/>
+          </w:tcPr>
+          <w:p>
+            <w:r>
+              <w:t xml:space="preserve">Mr. </w:t>
+            </w:r>
+            <w:proofErr w:type="spellStart"/>
+            <w:r>
+              <w:t>Jojo</w:t>
+            </w:r>
+            <w:proofErr w:type="spellEnd"/>
+            <w:r>
+              <w:t xml:space="preserve"> F. Castillo</w:t>
+            </w:r>
+          </w:p>
+        </w:tc>
+        <w:tc>
+          <w:tcPr>
+            <w:tcW w:w="1588" w:type="dxa"/>
+          </w:tcPr>
+          <w:p>
+            <w:pPr>
+              <w:cnfStyle w:val="000000000000" w:firstRow="0" w:lastRow="0" w:firstColumn="0" w:lastColumn="0" w:oddVBand="0" w:evenVBand="0" w:oddHBand="0" w:evenHBand="0" w:firstRowFirstColumn="0" w:firstRowLastColumn="0" w:lastRowFirstColumn="0" w:lastRowLastColumn="0"/>
+            </w:pPr>
+            <w:r>
+              <w:t>Proje</w:t>
+            </w:r>
+            <w:r>
+              <w:t>ct Sponsor</w:t>
+            </w:r>
+          </w:p>
+          <w:p>
+            <w:pPr>
+              <w:cnfStyle w:val="000000000000" w:firstRow="0" w:lastRow="0" w:firstColumn="0" w:lastColumn="0" w:oddVBand="0" w:evenVBand="0" w:oddHBand="0" w:evenHBand="0" w:firstRowFirstColumn="0" w:firstRowLastColumn="0" w:lastRowFirstColumn="0" w:lastRowLastColumn="0"/>
+            </w:pPr>
+          </w:p>
+        </w:tc>
+        <w:tc>
+          <w:tcPr>
+            <w:tcW w:w="6067" w:type="dxa"/>
+          </w:tcPr>
+          <w:p>
+            <w:pPr>
+              <w:pStyle w:val="ListParagraph"/>
+              <w:numPr>
+                <w:ilvl w:val="0"/>
+                <w:numId w:val="10"/>
+              </w:numPr>
+              <w:ind w:left="436"/>
+              <w:cnfStyle w:val="000000000000" w:firstRow="0" w:lastRow="0" w:firstColumn="0" w:lastColumn="0" w:oddVBand="0" w:evenVBand="0" w:oddHBand="0" w:evenHBand="0" w:firstRowFirstColumn="0" w:firstRowLastColumn="0" w:lastRowFirstColumn="0" w:lastRowLastColumn="0"/>
+            </w:pPr>
+            <w:r>
+              <w:t>Monitor and address high impact change requests promptly.</w:t>
+            </w:r>
+          </w:p>
+          <w:p>
+            <w:pPr>
+              <w:pStyle w:val="ListParagraph"/>
+              <w:numPr>
+                <w:ilvl w:val="0"/>
+                <w:numId w:val="10"/>
+              </w:numPr>
+              <w:ind w:left="436"/>
+              <w:cnfStyle w:val="000000000000" w:firstRow="0" w:lastRow="0" w:firstColumn="0" w:lastColumn="0" w:oddVBand="0" w:evenVBand="0" w:oddHBand="0" w:evenHBand="0" w:firstRowFirstColumn="0" w:firstRowLastColumn="0" w:lastRowFirstColumn="0" w:lastRowLastColumn="0"/>
+            </w:pPr>
+            <w:r>
+              <w:t xml:space="preserve">Monitor the decisions made by the Project Manager </w:t>
+            </w:r>
+            <w:proofErr w:type="gramStart"/>
+            <w:r>
+              <w:t>regarding</w:t>
+            </w:r>
+            <w:proofErr w:type="gramEnd"/>
+            <w:r>
+              <w:t xml:space="preserve"> low impact change requests.</w:t>
+            </w:r>
+          </w:p>
+          <w:p>
+            <w:pPr>
+              <w:pStyle w:val="ListParagraph"/>
+              <w:numPr>
+                <w:ilvl w:val="0"/>
+                <w:numId w:val="10"/>
+              </w:numPr>
+              <w:ind w:left="436"/>
+              <w:cnfStyle w:val="000000000000" w:firstRow="0" w:lastRow="0" w:firstColumn="0" w:lastColumn="0" w:oddVBand="0" w:evenVBand="0" w:oddHBand="0" w:evenHBand="0" w:firstRowFirstColumn="0" w:firstRowLastColumn="0" w:lastRowFirstColumn="0" w:lastRowLastColumn="0"/>
+            </w:pPr>
+            <w:r>
+              <w:t>Submit a change request if necessary.</w:t>
+            </w:r>
+          </w:p>
+          <w:p>
+            <w:pPr>
+              <w:pStyle w:val="ListParagraph"/>
+              <w:numPr>
+                <w:ilvl w:val="0"/>
+                <w:numId w:val="10"/>
+              </w:numPr>
+              <w:ind w:left="436"/>
+              <w:cnfStyle w:val="000000000000" w:firstRow="0" w:lastRow="0" w:firstColumn="0" w:lastColumn="0" w:oddVBand="0" w:evenVBand="0" w:oddHBand="0" w:evenHBand="0" w:firstRowFirstColumn="0" w:firstRowLastColumn="0" w:lastRowFirstColumn="0" w:lastRowLastColumn="0"/>
+            </w:pPr>
+            <w:r>
+              <w:t>Review the change request log and reports for alignment with the proposed changes.</w:t>
+            </w:r>
+          </w:p>
+        </w:tc>
+      </w:tr>
+      <w:tr>
+        <w:tc>
+          <w:tcPr>
+            <w:cnfStyle w:val="001000000000" w:firstRow="0" w:lastRow="0" w:firstColumn="1" w:lastColumn="0" w:oddVBand="0" w:evenVBand="0" w:oddHBand="0" w:evenHBand="0" w:firstRowFirstColumn="0" w:firstRowLastColumn="0" w:lastRowFirstColumn="0" w:lastRowLastColumn="0"/>
+            <w:tcW w:w="1696" w:type="dxa"/>
+          </w:tcPr>
+          <w:p>
+            <w:r>
+              <w:lastRenderedPageBreak/>
+              <w:t>Alexis Martin</w:t>
+            </w:r>
+          </w:p>
+        </w:tc>
+        <w:tc>
+          <w:tcPr>
+            <w:tcW w:w="1588" w:type="dxa"/>
+          </w:tcPr>
+          <w:p>
+            <w:pPr>
+              <w:cnfStyle w:val="000000000000" w:firstRow="0" w:lastRow="0" w:firstColumn="0" w:lastColumn="0" w:oddVBand="0" w:evenVBand="0" w:oddHBand="0" w:evenHBand="0" w:firstRowFirstColumn="0" w:firstRowLastColumn="0" w:lastRowFirstColumn="0" w:lastRowLastColumn="0"/>
+            </w:pPr>
+            <w:r>
+              <w:t>Project Manager</w:t>
+            </w:r>
+          </w:p>
+        </w:tc>
+        <w:tc>
+          <w:tcPr>
+            <w:tcW w:w="6067" w:type="dxa"/>
+          </w:tcPr>
+          <w:p>
+            <w:pPr>
+              <w:pStyle w:val="ListParagraph"/>
+              <w:numPr>
+                <w:ilvl w:val="0"/>
+                <w:numId w:val="11"/>
+              </w:numPr>
+              <w:ind w:left="436"/>
+              <w:cnfStyle w:val="000000000000" w:firstRow="0" w:lastRow="0" w:firstColumn="0" w:lastColumn="0" w:oddVBand="0" w:evenVBand="0" w:oddHBand="0" w:evenHBand="0" w:firstRowFirstColumn="0" w:firstRowLastColumn="0" w:lastRowFirstColumn="0" w:lastRowLastColumn="0"/>
+            </w:pPr>
+            <w:r>
+              <w:t xml:space="preserve">If necessary, </w:t>
+            </w:r>
+            <w:proofErr w:type="gramStart"/>
+            <w:r>
+              <w:t>submit</w:t>
+            </w:r>
+            <w:proofErr w:type="gramEnd"/>
+            <w:r>
+              <w:t xml:space="preserve"> a change request.</w:t>
+            </w:r>
+          </w:p>
+          <w:p>
+            <w:pPr>
+              <w:pStyle w:val="ListParagraph"/>
+              <w:numPr>
+                <w:ilvl w:val="0"/>
+                <w:numId w:val="11"/>
+              </w:numPr>
+              <w:ind w:left="436"/>
+              <w:cnfStyle w:val="000000000000" w:firstRow="0" w:lastRow="0" w:firstColumn="0" w:lastColumn="0" w:oddVBand="0" w:evenVBand="0" w:oddHBand="0" w:evenHBand="0" w:firstRowFirstColumn="0" w:firstRowLastColumn="0" w:lastRowFirstColumn="0" w:lastRowLastColumn="0"/>
+            </w:pPr>
+            <w:r>
+              <w:t>Review the change request log and reports to ensure consistency with the changes.</w:t>
+            </w:r>
+          </w:p>
+          <w:p>
+            <w:pPr>
+              <w:pStyle w:val="ListParagraph"/>
+              <w:numPr>
+                <w:ilvl w:val="0"/>
+                <w:numId w:val="11"/>
+              </w:numPr>
+              <w:ind w:left="436"/>
+              <w:cnfStyle w:val="000000000000" w:firstRow="0" w:lastRow="0" w:firstColumn="0" w:lastColumn="0" w:oddVBand="0" w:evenVBand="0" w:oddHBand="0" w:evenHBand="0" w:firstRowFirstColumn="0" w:firstRowLastColumn="0" w:lastRowFirstColumn="0" w:lastRowLastColumn="0"/>
+            </w:pPr>
+            <w:r>
+              <w:t xml:space="preserve">Conduct impact analysis for each change request to distinguish between low-impact and high-impact requests. This will </w:t>
+            </w:r>
+            <w:proofErr w:type="gramStart"/>
+            <w:r>
+              <w:t>assist</w:t>
+            </w:r>
+            <w:proofErr w:type="gramEnd"/>
+            <w:r>
+              <w:t xml:space="preserve"> the Project Sponsor in making decisions regarding high-impact requests.</w:t>
+            </w:r>
+          </w:p>
+          <w:p>
+            <w:pPr>
+              <w:pStyle w:val="ListParagraph"/>
+              <w:numPr>
+                <w:ilvl w:val="0"/>
+                <w:numId w:val="11"/>
+              </w:numPr>
+              <w:ind w:left="436"/>
+              <w:cnfStyle w:val="000000000000" w:firstRow="0" w:lastRow="0" w:firstColumn="0" w:lastColumn="0" w:oddVBand="0" w:evenVBand="0" w:oddHBand="0" w:evenHBand="0" w:firstRowFirstColumn="0" w:firstRowLastColumn="0" w:lastRowFirstColumn="0" w:lastRowLastColumn="0"/>
+            </w:pPr>
+            <w:r>
+              <w:t>Supervise the entire change request process in collaboration with the Change Coordinator.</w:t>
+            </w:r>
+          </w:p>
+        </w:tc>
+      </w:tr>
+      <w:tr>
+        <w:tc>
+          <w:tcPr>
+            <w:cnfStyle w:val="001000000000" w:firstRow="0" w:lastRow="0" w:firstColumn="1" w:lastColumn="0" w:oddVBand="0" w:evenVBand="0" w:oddHBand="0" w:evenHBand="0" w:firstRowFirstColumn="0" w:firstRowLastColumn="0" w:lastRowFirstColumn="0" w:lastRowLastColumn="0"/>
+            <w:tcW w:w="1696" w:type="dxa"/>
+          </w:tcPr>
+          <w:p>
+            <w:r>
+              <w:t>Security Guard</w:t>
+            </w:r>
+          </w:p>
+        </w:tc>
+        <w:tc>
+          <w:tcPr>
+            <w:tcW w:w="1588" w:type="dxa"/>
+          </w:tcPr>
+          <w:p>
+            <w:pPr>
+              <w:cnfStyle w:val="000000000000" w:firstRow="0" w:lastRow="0" w:firstColumn="0" w:lastColumn="0" w:oddVBand="0" w:evenVBand="0" w:oddHBand="0" w:evenHBand="0" w:firstRowFirstColumn="0" w:firstRowLastColumn="0" w:lastRowFirstColumn="0" w:lastRowLastColumn="0"/>
+            </w:pPr>
+            <w:r>
+              <w:t>Internal User of the System</w:t>
+            </w:r>
+          </w:p>
+        </w:tc>
+        <w:tc>
+          <w:tcPr>
+            <w:tcW w:w="6067" w:type="dxa"/>
+          </w:tcPr>
+          <w:p>
+            <w:pPr>
+              <w:pStyle w:val="ListParagraph"/>
+              <w:numPr>
+                <w:ilvl w:val="0"/>
+                <w:numId w:val="12"/>
+              </w:numPr>
+              <w:ind w:left="429"/>
+              <w:cnfStyle w:val="000000000000" w:firstRow="0" w:lastRow="0" w:firstColumn="0" w:lastColumn="0" w:oddVBand="0" w:evenVBand="0" w:oddHBand="0" w:evenHBand="0" w:firstRowFirstColumn="0" w:firstRowLastColumn="0" w:lastRowFirstColumn="0" w:lastRowLastColumn="0"/>
+            </w:pPr>
+            <w:r>
+              <w:t xml:space="preserve">Submit a change request if </w:t>
+            </w:r>
+            <w:proofErr w:type="gramStart"/>
+            <w:r>
+              <w:t>deemed</w:t>
+            </w:r>
+            <w:proofErr w:type="gramEnd"/>
+            <w:r>
+              <w:t xml:space="preserve"> </w:t>
+            </w:r>
+            <w:r>
+              <w:t>necessary.</w:t>
+            </w:r>
+            <w:r>
+              <w:t xml:space="preserve"> </w:t>
+            </w:r>
+          </w:p>
+          <w:p>
+            <w:pPr>
+              <w:pStyle w:val="ListParagraph"/>
+              <w:numPr>
+                <w:ilvl w:val="0"/>
+                <w:numId w:val="12"/>
+              </w:numPr>
+              <w:ind w:left="429"/>
+              <w:cnfStyle w:val="000000000000" w:firstRow="0" w:lastRow="0" w:firstColumn="0" w:lastColumn="0" w:oddVBand="0" w:evenVBand="0" w:oddHBand="0" w:evenHBand="0" w:firstRowFirstColumn="0" w:firstRowLastColumn="0" w:lastRowFirstColumn="0" w:lastRowLastColumn="0"/>
+            </w:pPr>
+            <w:r>
+              <w:t>Review the change request log and reports to ensure alignment with changes.</w:t>
+            </w:r>
+          </w:p>
+        </w:tc>
+      </w:tr>
+      <w:tr>
+        <w:tc>
+          <w:tcPr>
+            <w:cnfStyle w:val="001000000000" w:firstRow="0" w:lastRow="0" w:firstColumn="1" w:lastColumn="0" w:oddVBand="0" w:evenVBand="0" w:oddHBand="0" w:evenHBand="0" w:firstRowFirstColumn="0" w:firstRowLastColumn="0" w:lastRowFirstColumn="0" w:lastRowLastColumn="0"/>
+            <w:tcW w:w="1696" w:type="dxa"/>
+          </w:tcPr>
+          <w:p>
+            <w:r>
+              <w:t>ITRO</w:t>
+            </w:r>
+          </w:p>
+        </w:tc>
+        <w:tc>
+          <w:tcPr>
+            <w:tcW w:w="1588" w:type="dxa"/>
+          </w:tcPr>
+          <w:p>
+            <w:pPr>
+              <w:cnfStyle w:val="000000000000" w:firstRow="0" w:lastRow="0" w:firstColumn="0" w:lastColumn="0" w:oddVBand="0" w:evenVBand="0" w:oddHBand="0" w:evenHBand="0" w:firstRowFirstColumn="0" w:firstRowLastColumn="0" w:lastRowFirstColumn="0" w:lastRowLastColumn="0"/>
+            </w:pPr>
+            <w:r>
+              <w:t xml:space="preserve">External </w:t>
+            </w:r>
+            <w:r>
+              <w:t>User of the System</w:t>
+            </w:r>
+          </w:p>
+        </w:tc>
+        <w:tc>
+          <w:tcPr>
+            <w:tcW w:w="6067" w:type="dxa"/>
+          </w:tcPr>
+          <w:p>
+            <w:pPr>
+              <w:pStyle w:val="ListParagraph"/>
+              <w:numPr>
+                <w:ilvl w:val="0"/>
+                <w:numId w:val="12"/>
+              </w:numPr>
+              <w:ind w:left="429"/>
+              <w:cnfStyle w:val="000000000000" w:firstRow="0" w:lastRow="0" w:firstColumn="0" w:lastColumn="0" w:oddVBand="0" w:evenVBand="0" w:oddHBand="0" w:evenHBand="0" w:firstRowFirstColumn="0" w:firstRowLastColumn="0" w:lastRowFirstColumn="0" w:lastRowLastColumn="0"/>
+            </w:pPr>
+            <w:r>
+              <w:t xml:space="preserve">Submit a change request if </w:t>
+            </w:r>
+            <w:proofErr w:type="gramStart"/>
+            <w:r>
+              <w:t>deemed</w:t>
+            </w:r>
+            <w:proofErr w:type="gramEnd"/>
+            <w:r>
+              <w:t xml:space="preserve"> necessary. </w:t>
+            </w:r>
+          </w:p>
+          <w:p>
+            <w:pPr>
+              <w:pStyle w:val="ListParagraph"/>
+              <w:numPr>
+                <w:ilvl w:val="0"/>
+                <w:numId w:val="12"/>
+              </w:numPr>
+              <w:ind w:left="429"/>
+              <w:cnfStyle w:val="000000000000" w:firstRow="0" w:lastRow="0" w:firstColumn="0" w:lastColumn="0" w:oddVBand="0" w:evenVBand="0" w:oddHBand="0" w:evenHBand="0" w:firstRowFirstColumn="0" w:firstRowLastColumn="0" w:lastRowFirstColumn="0" w:lastRowLastColumn="0"/>
+            </w:pPr>
+            <w:r>
+              <w:t>Review the change request log and reports to ensure alignment with changes.</w:t>
+            </w:r>
+          </w:p>
+        </w:tc>
+      </w:tr>
+      <w:tr>
+        <w:tc>
+          <w:tcPr>
+            <w:cnfStyle w:val="001000000000" w:firstRow="0" w:lastRow="0" w:firstColumn="1" w:lastColumn="0" w:oddVBand="0" w:evenVBand="0" w:oddHBand="0" w:evenHBand="0" w:firstRowFirstColumn="0" w:firstRowLastColumn="0" w:lastRowFirstColumn="0" w:lastRowLastColumn="0"/>
+            <w:tcW w:w="1696" w:type="dxa"/>
+          </w:tcPr>
+          <w:p>
+            <w:r>
+              <w:t>BMO</w:t>
+            </w:r>
+          </w:p>
+        </w:tc>
+        <w:tc>
+          <w:tcPr>
+            <w:tcW w:w="1588" w:type="dxa"/>
+          </w:tcPr>
+          <w:p>
+            <w:pPr>
+              <w:cnfStyle w:val="000000000000" w:firstRow="0" w:lastRow="0" w:firstColumn="0" w:lastColumn="0" w:oddVBand="0" w:evenVBand="0" w:oddHBand="0" w:evenHBand="0" w:firstRowFirstColumn="0" w:firstRowLastColumn="0" w:lastRowFirstColumn="0" w:lastRowLastColumn="0"/>
+            </w:pPr>
+            <w:r>
+              <w:t>External User of the System</w:t>
+            </w:r>
+          </w:p>
+        </w:tc>
+        <w:tc>
+          <w:tcPr>
+            <w:tcW w:w="6067" w:type="dxa"/>
+          </w:tcPr>
+          <w:p>
+            <w:pPr>
+              <w:pStyle w:val="ListParagraph"/>
+              <w:numPr>
+                <w:ilvl w:val="0"/>
+                <w:numId w:val="12"/>
+              </w:numPr>
+              <w:ind w:left="429"/>
+              <w:cnfStyle w:val="000000000000" w:firstRow="0" w:lastRow="0" w:firstColumn="0" w:lastColumn="0" w:oddVBand="0" w:evenVBand="0" w:oddHBand="0" w:evenHBand="0" w:firstRowFirstColumn="0" w:firstRowLastColumn="0" w:lastRowFirstColumn="0" w:lastRowLastColumn="0"/>
+            </w:pPr>
+            <w:r>
+              <w:t xml:space="preserve">Submit a change request if </w:t>
+            </w:r>
+            <w:proofErr w:type="gramStart"/>
+            <w:r>
+              <w:t>deemed</w:t>
+            </w:r>
+            <w:proofErr w:type="gramEnd"/>
+            <w:r>
+              <w:t xml:space="preserve"> necessary. </w:t>
+            </w:r>
+          </w:p>
+          <w:p>
+            <w:pPr>
+              <w:pStyle w:val="ListParagraph"/>
+              <w:numPr>
+                <w:ilvl w:val="0"/>
+                <w:numId w:val="12"/>
+              </w:numPr>
+              <w:ind w:left="429"/>
+              <w:cnfStyle w:val="000000000000" w:firstRow="0" w:lastRow="0" w:firstColumn="0" w:lastColumn="0" w:oddVBand="0" w:evenVBand="0" w:oddHBand="0" w:evenHBand="0" w:firstRowFirstColumn="0" w:firstRowLastColumn="0" w:lastRowFirstColumn="0" w:lastRowLastColumn="0"/>
+            </w:pPr>
+            <w:r>
+              <w:t>Review the change request log and reports to ensure alignment with changes.</w:t>
+            </w:r>
+          </w:p>
+        </w:tc>
+      </w:tr>
+      <w:tr>
+        <w:tc>
+          <w:tcPr>
+            <w:cnfStyle w:val="001000000000" w:firstRow="0" w:lastRow="0" w:firstColumn="1" w:lastColumn="0" w:oddVBand="0" w:evenVBand="0" w:oddHBand="0" w:evenHBand="0" w:firstRowFirstColumn="0" w:firstRowLastColumn="0" w:lastRowFirstColumn="0" w:lastRowLastColumn="0"/>
+            <w:tcW w:w="1696" w:type="dxa"/>
+          </w:tcPr>
+          <w:p>
+            <w:r>
+              <w:t>Development Team</w:t>
+            </w:r>
+          </w:p>
+        </w:tc>
+        <w:tc>
+          <w:tcPr>
+            <w:tcW w:w="1588" w:type="dxa"/>
+          </w:tcPr>
+          <w:p>
+            <w:pPr>
+              <w:cnfStyle w:val="000000000000" w:firstRow="0" w:lastRow="0" w:firstColumn="0" w:lastColumn="0" w:oddVBand="0" w:evenVBand="0" w:oddHBand="0" w:evenHBand="0" w:firstRowFirstColumn="0" w:firstRowLastColumn="0" w:lastRowFirstColumn="0" w:lastRowLastColumn="0"/>
+            </w:pPr>
+            <w:r>
+              <w:t>Developers</w:t>
+            </w:r>
+          </w:p>
+        </w:tc>
+        <w:tc>
+          <w:tcPr>
+            <w:tcW w:w="6067" w:type="dxa"/>
+          </w:tcPr>
+          <w:p>
+            <w:pPr>
+              <w:pStyle w:val="ListParagraph"/>
+              <w:numPr>
+                <w:ilvl w:val="0"/>
+                <w:numId w:val="12"/>
+              </w:numPr>
+              <w:ind w:left="429"/>
+              <w:cnfStyle w:val="000000000000" w:firstRow="0" w:lastRow="0" w:firstColumn="0" w:lastColumn="0" w:oddVBand="0" w:evenVBand="0" w:oddHBand="0" w:evenHBand="0" w:firstRowFirstColumn="0" w:firstRowLastColumn="0" w:lastRowFirstColumn="0" w:lastRowLastColumn="0"/>
+            </w:pPr>
+            <w:r>
+              <w:t>Carry out the technical tasks outlined in the change request action plan.</w:t>
+            </w:r>
+          </w:p>
+          <w:p>
+            <w:pPr>
+              <w:pStyle w:val="ListParagraph"/>
+              <w:numPr>
+                <w:ilvl w:val="0"/>
+                <w:numId w:val="12"/>
+              </w:numPr>
+              <w:ind w:left="429"/>
+              <w:cnfStyle w:val="000000000000" w:firstRow="0" w:lastRow="0" w:firstColumn="0" w:lastColumn="0" w:oddVBand="0" w:evenVBand="0" w:oddHBand="0" w:evenHBand="0" w:firstRowFirstColumn="0" w:firstRowLastColumn="0" w:lastRowFirstColumn="0" w:lastRowLastColumn="0"/>
+            </w:pPr>
+            <w:r>
+              <w:t>Evaluate the change request log and reports to ensure they are consistent with the implemented changes.</w:t>
+            </w:r>
+          </w:p>
+        </w:tc>
+      </w:tr>
+      <w:tr>
+        <w:tc>
+          <w:tcPr>
+            <w:cnfStyle w:val="001000000000" w:firstRow="0" w:lastRow="0" w:firstColumn="1" w:lastColumn="0" w:oddVBand="0" w:evenVBand="0" w:oddHBand="0" w:evenHBand="0" w:firstRowFirstColumn="0" w:firstRowLastColumn="0" w:lastRowFirstColumn="0" w:lastRowLastColumn="0"/>
+            <w:tcW w:w="1696" w:type="dxa"/>
+          </w:tcPr>
+          <w:p>
+            <w:r>
+              <w:t xml:space="preserve">Ian Christopher </w:t>
+            </w:r>
+            <w:proofErr w:type="spellStart"/>
+            <w:r>
+              <w:t>Onrubia</w:t>
+            </w:r>
+            <w:proofErr w:type="spellEnd"/>
+          </w:p>
+        </w:tc>
+        <w:tc>
+          <w:tcPr>
+            <w:tcW w:w="1588" w:type="dxa"/>
+          </w:tcPr>
+          <w:p>
+            <w:pPr>
+              <w:cnfStyle w:val="000000000000" w:firstRow="0" w:lastRow="0" w:firstColumn="0" w:lastColumn="0" w:oddVBand="0" w:evenVBand="0" w:oddHBand="0" w:evenHBand="0" w:firstRowFirstColumn="0" w:firstRowLastColumn="0" w:lastRowFirstColumn="0" w:lastRowLastColumn="0"/>
+            </w:pPr>
+            <w:r>
+              <w:t>Project Team Leader</w:t>
+            </w:r>
+          </w:p>
+        </w:tc>
+        <w:tc>
+          <w:tcPr>
+            <w:tcW w:w="6067" w:type="dxa"/>
+          </w:tcPr>
+          <w:p>
+            <w:pPr>
+              <w:pStyle w:val="ListParagraph"/>
+              <w:numPr>
+                <w:ilvl w:val="0"/>
+                <w:numId w:val="12"/>
+              </w:numPr>
+              <w:ind w:left="429"/>
+              <w:cnfStyle w:val="000000000000" w:firstRow="0" w:lastRow="0" w:firstColumn="0" w:lastColumn="0" w:oddVBand="0" w:evenVBand="0" w:oddHBand="0" w:evenHBand="0" w:firstRowFirstColumn="0" w:firstRowLastColumn="0" w:lastRowFirstColumn="0" w:lastRowLastColumn="0"/>
+            </w:pPr>
+            <w:r>
+              <w:t xml:space="preserve">If necessary, </w:t>
+            </w:r>
+            <w:proofErr w:type="gramStart"/>
+            <w:r>
+              <w:t>submit</w:t>
+            </w:r>
+            <w:proofErr w:type="gramEnd"/>
+            <w:r>
+              <w:t xml:space="preserve"> a change request.</w:t>
+            </w:r>
+          </w:p>
+          <w:p>
+            <w:pPr>
+              <w:pStyle w:val="ListParagraph"/>
+              <w:numPr>
+                <w:ilvl w:val="0"/>
+                <w:numId w:val="12"/>
+              </w:numPr>
+              <w:ind w:left="429"/>
+              <w:cnfStyle w:val="000000000000" w:firstRow="0" w:lastRow="0" w:firstColumn="0" w:lastColumn="0" w:oddVBand="0" w:evenVBand="0" w:oddHBand="0" w:evenHBand="0" w:firstRowFirstColumn="0" w:firstRowLastColumn="0" w:lastRowFirstColumn="0" w:lastRowLastColumn="0"/>
+            </w:pPr>
+            <w:r>
+              <w:t>Evaluate the change request log and reports to ensure consistency with the implemented changes.</w:t>
+            </w:r>
+          </w:p>
+          <w:p>
+            <w:pPr>
+              <w:pStyle w:val="ListParagraph"/>
+              <w:numPr>
+                <w:ilvl w:val="0"/>
+                <w:numId w:val="12"/>
+              </w:numPr>
+              <w:ind w:left="429"/>
+              <w:cnfStyle w:val="000000000000" w:firstRow="0" w:lastRow="0" w:firstColumn="0" w:lastColumn="0" w:oddVBand="0" w:evenVBand="0" w:oddHBand="0" w:evenHBand="0" w:firstRowFirstColumn="0" w:firstRowLastColumn="0" w:lastRowFirstColumn="0" w:lastRowLastColumn="0"/>
+            </w:pPr>
+            <w:proofErr w:type="gramStart"/>
+            <w:r>
+              <w:t>Assist</w:t>
+            </w:r>
+            <w:proofErr w:type="gramEnd"/>
+            <w:r>
+              <w:t xml:space="preserve"> in supervising the overall change request process.</w:t>
+            </w:r>
+          </w:p>
+          <w:p>
+            <w:pPr>
+              <w:pStyle w:val="ListParagraph"/>
+              <w:ind w:left="429"/>
+              <w:cnfStyle w:val="000000000000" w:firstRow="0" w:lastRow="0" w:firstColumn="0" w:lastColumn="0" w:oddVBand="0" w:evenVBand="0" w:oddHBand="0" w:evenHBand="0" w:firstRowFirstColumn="0" w:firstRowLastColumn="0" w:lastRowFirstColumn="0" w:lastRowLastColumn="0"/>
+            </w:pPr>
+          </w:p>
+        </w:tc>
+      </w:tr>
+    </w:tbl>
+    <w:p>
+      <w:pPr>
+        <w:rPr>
+          <w:rFonts w:cstheme="minorHAnsi"/>
         </w:rPr>
       </w:pPr>
     </w:p>
@@ -823,7 +1985,7 @@
           <w:szCs w:val="28"/>
         </w:rPr>
       </w:pPr>
-      <w:bookmarkStart w:id="4" w:name="_Toc105232354"/>
+      <w:bookmarkStart w:id="4" w:name="_Toc135914885"/>
       <w:r>
         <w:rPr>
           <w:rFonts w:asciiTheme="minorHAnsi" w:hAnsiTheme="minorHAnsi" w:cstheme="minorHAnsi"/>
@@ -831,7 +1993,6 @@
           <w:sz w:val="28"/>
           <w:szCs w:val="28"/>
         </w:rPr>
-        <w:lastRenderedPageBreak/>
         <w:t>Change Control Process</w:t>
       </w:r>
       <w:bookmarkEnd w:id="4"/>
@@ -979,8 +2140,8 @@
       </w:pPr>
     </w:p>
     <w:sectPr>
-      <w:headerReference w:type="default" r:id="rId7"/>
-      <w:footerReference w:type="default" r:id="rId8"/>
+      <w:headerReference w:type="default" r:id="rId11"/>
+      <w:footerReference w:type="default" r:id="rId12"/>
       <w:pgSz w:w="12240" w:h="15840"/>
       <w:pgMar w:top="2601" w:right="1440" w:bottom="1440" w:left="1440" w:header="720" w:footer="720" w:gutter="0"/>
       <w:cols w:space="720"/>
@@ -1187,6 +2348,119 @@
 <file path=word/numbering.xml><?xml version="1.0" encoding="utf-8"?>
 <w:numbering xmlns:wpc="http://schemas.microsoft.com/office/word/2010/wordprocessingCanvas" xmlns:cx="http://schemas.microsoft.com/office/drawing/2014/chartex" xmlns:cx1="http://schemas.microsoft.com/office/drawing/2015/9/8/chartex" xmlns:cx2="http://schemas.microsoft.com/office/drawing/2015/10/21/chartex" xmlns:cx3="http://schemas.microsoft.com/office/drawing/2016/5/9/chartex" xmlns:cx4="http://schemas.microsoft.com/office/drawing/2016/5/10/chartex" xmlns:cx5="http://schemas.microsoft.com/office/drawing/2016/5/11/chartex" xmlns:cx6="http://schemas.microsoft.com/office/drawing/2016/5/12/chartex" xmlns:cx7="http://schemas.microsoft.com/office/drawing/2016/5/13/chartex" xmlns:cx8="http://schemas.microsoft.com/office/drawing/2016/5/14/chartex" xmlns:mc="http://schemas.openxmlformats.org/markup-compatibility/2006" xmlns:aink="http://schemas.microsoft.com/office/drawing/2016/ink" xmlns:am3d="http://schemas.microsoft.com/office/drawing/2017/model3d" xmlns:o="urn:schemas-microsoft-com:office:office" xmlns:oel="http://schemas.microsoft.com/office/2019/extlst" xmlns:r="http://schemas.openxmlformats.org/officeDocument/2006/relationships" xmlns:m="http://schemas.openxmlformats.org/officeDocument/2006/math" xmlns:v="urn:schemas-microsoft-com:vml" xmlns:wp14="http://schemas.microsoft.com/office/word/2010/wordprocessingDrawing" xmlns:wp="http://schemas.openxmlformats.org/drawingml/2006/wordprocessingDrawing" xmlns:w10="urn:schemas-microsoft-com:office:word" xmlns:w="http://schemas.openxmlformats.org/wordprocessingml/2006/main" xmlns:w14="http://schemas.microsoft.com/office/word/2010/wordml" xmlns:w15="http://schemas.microsoft.com/office/word/2012/wordml" xmlns:w16cex="http://schemas.microsoft.com/office/word/2018/wordml/cex" xmlns:w16cid="http://schemas.microsoft.com/office/word/2016/wordml/cid" xmlns:w16="http://schemas.microsoft.com/office/word/2018/wordml" xmlns:w16du="http://schemas.microsoft.com/office/word/2023/wordml/word16du" xmlns:w16sdtdh="http://schemas.microsoft.com/office/word/2020/wordml/sdtdatahash" xmlns:w16se="http://schemas.microsoft.com/office/word/2015/wordml/symex" xmlns:wpg="http://schemas.microsoft.com/office/word/2010/wordprocessingGroup" xmlns:wpi="http://schemas.microsoft.com/office/word/2010/wordprocessingInk" xmlns:wne="http://schemas.microsoft.com/office/word/2006/wordml" xmlns:wps="http://schemas.microsoft.com/office/word/2010/wordprocessingShape" mc:Ignorable="w14 w15 w16se w16cid w16 w16cex w16sdtdh wp14">
   <w:abstractNum w:abstractNumId="0" w15:restartNumberingAfterBreak="0">
+    <w:nsid w:val="04571C4E"/>
+    <w:multiLevelType w:val="hybridMultilevel"/>
+    <w:tmpl w:val="F93C2826"/>
+    <w:lvl w:ilvl="0" w:tplc="34090001">
+      <w:start w:val="1"/>
+      <w:numFmt w:val="bullet"/>
+      <w:lvlText w:val=""/>
+      <w:lvlJc w:val="left"/>
+      <w:pPr>
+        <w:ind w:left="720" w:hanging="360"/>
+      </w:pPr>
+      <w:rPr>
+        <w:rFonts w:ascii="Symbol" w:hAnsi="Symbol" w:hint="default"/>
+      </w:rPr>
+    </w:lvl>
+    <w:lvl w:ilvl="1" w:tplc="34090003" w:tentative="1">
+      <w:start w:val="1"/>
+      <w:numFmt w:val="bullet"/>
+      <w:lvlText w:val="o"/>
+      <w:lvlJc w:val="left"/>
+      <w:pPr>
+        <w:ind w:left="1440" w:hanging="360"/>
+      </w:pPr>
+      <w:rPr>
+        <w:rFonts w:ascii="Courier New" w:hAnsi="Courier New" w:cs="Courier New" w:hint="default"/>
+      </w:rPr>
+    </w:lvl>
+    <w:lvl w:ilvl="2" w:tplc="34090005" w:tentative="1">
+      <w:start w:val="1"/>
+      <w:numFmt w:val="bullet"/>
+      <w:lvlText w:val=""/>
+      <w:lvlJc w:val="left"/>
+      <w:pPr>
+        <w:ind w:left="2160" w:hanging="360"/>
+      </w:pPr>
+      <w:rPr>
+        <w:rFonts w:ascii="Wingdings" w:hAnsi="Wingdings" w:hint="default"/>
+      </w:rPr>
+    </w:lvl>
+    <w:lvl w:ilvl="3" w:tplc="34090001" w:tentative="1">
+      <w:start w:val="1"/>
+      <w:numFmt w:val="bullet"/>
+      <w:lvlText w:val=""/>
+      <w:lvlJc w:val="left"/>
+      <w:pPr>
+        <w:ind w:left="2880" w:hanging="360"/>
+      </w:pPr>
+      <w:rPr>
+        <w:rFonts w:ascii="Symbol" w:hAnsi="Symbol" w:hint="default"/>
+      </w:rPr>
+    </w:lvl>
+    <w:lvl w:ilvl="4" w:tplc="34090003" w:tentative="1">
+      <w:start w:val="1"/>
+      <w:numFmt w:val="bullet"/>
+      <w:lvlText w:val="o"/>
+      <w:lvlJc w:val="left"/>
+      <w:pPr>
+        <w:ind w:left="3600" w:hanging="360"/>
+      </w:pPr>
+      <w:rPr>
+        <w:rFonts w:ascii="Courier New" w:hAnsi="Courier New" w:cs="Courier New" w:hint="default"/>
+      </w:rPr>
+    </w:lvl>
+    <w:lvl w:ilvl="5" w:tplc="34090005" w:tentative="1">
+      <w:start w:val="1"/>
+      <w:numFmt w:val="bullet"/>
+      <w:lvlText w:val=""/>
+      <w:lvlJc w:val="left"/>
+      <w:pPr>
+        <w:ind w:left="4320" w:hanging="360"/>
+      </w:pPr>
+      <w:rPr>
+        <w:rFonts w:ascii="Wingdings" w:hAnsi="Wingdings" w:hint="default"/>
+      </w:rPr>
+    </w:lvl>
+    <w:lvl w:ilvl="6" w:tplc="34090001" w:tentative="1">
+      <w:start w:val="1"/>
+      <w:numFmt w:val="bullet"/>
+      <w:lvlText w:val=""/>
+      <w:lvlJc w:val="left"/>
+      <w:pPr>
+        <w:ind w:left="5040" w:hanging="360"/>
+      </w:pPr>
+      <w:rPr>
+        <w:rFonts w:ascii="Symbol" w:hAnsi="Symbol" w:hint="default"/>
+      </w:rPr>
+    </w:lvl>
+    <w:lvl w:ilvl="7" w:tplc="34090003" w:tentative="1">
+      <w:start w:val="1"/>
+      <w:numFmt w:val="bullet"/>
+      <w:lvlText w:val="o"/>
+      <w:lvlJc w:val="left"/>
+      <w:pPr>
+        <w:ind w:left="5760" w:hanging="360"/>
+      </w:pPr>
+      <w:rPr>
+        <w:rFonts w:ascii="Courier New" w:hAnsi="Courier New" w:cs="Courier New" w:hint="default"/>
+      </w:rPr>
+    </w:lvl>
+    <w:lvl w:ilvl="8" w:tplc="34090005" w:tentative="1">
+      <w:start w:val="1"/>
+      <w:numFmt w:val="bullet"/>
+      <w:lvlText w:val=""/>
+      <w:lvlJc w:val="left"/>
+      <w:pPr>
+        <w:ind w:left="6480" w:hanging="360"/>
+      </w:pPr>
+      <w:rPr>
+        <w:rFonts w:ascii="Wingdings" w:hAnsi="Wingdings" w:hint="default"/>
+      </w:rPr>
+    </w:lvl>
+  </w:abstractNum>
+  <w:abstractNum w:abstractNumId="1" w15:restartNumberingAfterBreak="0">
     <w:nsid w:val="06F34AC6"/>
     <w:multiLevelType w:val="hybridMultilevel"/>
     <w:tmpl w:val="B43CD958"/>
@@ -1326,7 +2600,7 @@
       </w:rPr>
     </w:lvl>
   </w:abstractNum>
-  <w:abstractNum w:abstractNumId="1" w15:restartNumberingAfterBreak="0">
+  <w:abstractNum w:abstractNumId="2" w15:restartNumberingAfterBreak="0">
     <w:nsid w:val="0AFD4020"/>
     <w:multiLevelType w:val="hybridMultilevel"/>
     <w:tmpl w:val="78DC027A"/>
@@ -1442,7 +2716,7 @@
       </w:pPr>
     </w:lvl>
   </w:abstractNum>
-  <w:abstractNum w:abstractNumId="2" w15:restartNumberingAfterBreak="0">
+  <w:abstractNum w:abstractNumId="3" w15:restartNumberingAfterBreak="0">
     <w:nsid w:val="100D02F6"/>
     <w:multiLevelType w:val="hybridMultilevel"/>
     <w:tmpl w:val="72441A7A"/>
@@ -1582,7 +2856,7 @@
       </w:rPr>
     </w:lvl>
   </w:abstractNum>
-  <w:abstractNum w:abstractNumId="3" w15:restartNumberingAfterBreak="0">
+  <w:abstractNum w:abstractNumId="4" w15:restartNumberingAfterBreak="0">
     <w:nsid w:val="1C010595"/>
     <w:multiLevelType w:val="hybridMultilevel"/>
     <w:tmpl w:val="BB4E430C"/>
@@ -1722,7 +2996,7 @@
       </w:rPr>
     </w:lvl>
   </w:abstractNum>
-  <w:abstractNum w:abstractNumId="4" w15:restartNumberingAfterBreak="0">
+  <w:abstractNum w:abstractNumId="5" w15:restartNumberingAfterBreak="0">
     <w:nsid w:val="57B750AC"/>
     <w:multiLevelType w:val="hybridMultilevel"/>
     <w:tmpl w:val="3B6CF1C0"/>
@@ -1862,7 +3136,7 @@
       </w:rPr>
     </w:lvl>
   </w:abstractNum>
-  <w:abstractNum w:abstractNumId="5" w15:restartNumberingAfterBreak="0">
+  <w:abstractNum w:abstractNumId="6" w15:restartNumberingAfterBreak="0">
     <w:nsid w:val="61026155"/>
     <w:multiLevelType w:val="hybridMultilevel"/>
     <w:tmpl w:val="73CE246E"/>
@@ -2002,7 +3276,7 @@
       </w:rPr>
     </w:lvl>
   </w:abstractNum>
-  <w:abstractNum w:abstractNumId="6" w15:restartNumberingAfterBreak="0">
+  <w:abstractNum w:abstractNumId="7" w15:restartNumberingAfterBreak="0">
     <w:nsid w:val="66C90739"/>
     <w:multiLevelType w:val="hybridMultilevel"/>
     <w:tmpl w:val="68224078"/>
@@ -2142,7 +3416,7 @@
       </w:rPr>
     </w:lvl>
   </w:abstractNum>
-  <w:abstractNum w:abstractNumId="7" w15:restartNumberingAfterBreak="0">
+  <w:abstractNum w:abstractNumId="8" w15:restartNumberingAfterBreak="0">
     <w:nsid w:val="6CD44732"/>
     <w:multiLevelType w:val="hybridMultilevel"/>
     <w:tmpl w:val="12A00C42"/>
@@ -2282,7 +3556,7 @@
       </w:rPr>
     </w:lvl>
   </w:abstractNum>
-  <w:abstractNum w:abstractNumId="8" w15:restartNumberingAfterBreak="0">
+  <w:abstractNum w:abstractNumId="9" w15:restartNumberingAfterBreak="0">
     <w:nsid w:val="6EEE795E"/>
     <w:multiLevelType w:val="hybridMultilevel"/>
     <w:tmpl w:val="C92403A2"/>
@@ -2422,32 +3696,267 @@
       </w:rPr>
     </w:lvl>
   </w:abstractNum>
+  <w:abstractNum w:abstractNumId="10" w15:restartNumberingAfterBreak="0">
+    <w:nsid w:val="71CA30E4"/>
+    <w:multiLevelType w:val="hybridMultilevel"/>
+    <w:tmpl w:val="B55899BA"/>
+    <w:lvl w:ilvl="0" w:tplc="34090001">
+      <w:start w:val="1"/>
+      <w:numFmt w:val="bullet"/>
+      <w:lvlText w:val=""/>
+      <w:lvlJc w:val="left"/>
+      <w:pPr>
+        <w:ind w:left="720" w:hanging="360"/>
+      </w:pPr>
+      <w:rPr>
+        <w:rFonts w:ascii="Symbol" w:hAnsi="Symbol" w:hint="default"/>
+      </w:rPr>
+    </w:lvl>
+    <w:lvl w:ilvl="1" w:tplc="34090003" w:tentative="1">
+      <w:start w:val="1"/>
+      <w:numFmt w:val="bullet"/>
+      <w:lvlText w:val="o"/>
+      <w:lvlJc w:val="left"/>
+      <w:pPr>
+        <w:ind w:left="1440" w:hanging="360"/>
+      </w:pPr>
+      <w:rPr>
+        <w:rFonts w:ascii="Courier New" w:hAnsi="Courier New" w:cs="Courier New" w:hint="default"/>
+      </w:rPr>
+    </w:lvl>
+    <w:lvl w:ilvl="2" w:tplc="34090005" w:tentative="1">
+      <w:start w:val="1"/>
+      <w:numFmt w:val="bullet"/>
+      <w:lvlText w:val=""/>
+      <w:lvlJc w:val="left"/>
+      <w:pPr>
+        <w:ind w:left="2160" w:hanging="360"/>
+      </w:pPr>
+      <w:rPr>
+        <w:rFonts w:ascii="Wingdings" w:hAnsi="Wingdings" w:hint="default"/>
+      </w:rPr>
+    </w:lvl>
+    <w:lvl w:ilvl="3" w:tplc="34090001" w:tentative="1">
+      <w:start w:val="1"/>
+      <w:numFmt w:val="bullet"/>
+      <w:lvlText w:val=""/>
+      <w:lvlJc w:val="left"/>
+      <w:pPr>
+        <w:ind w:left="2880" w:hanging="360"/>
+      </w:pPr>
+      <w:rPr>
+        <w:rFonts w:ascii="Symbol" w:hAnsi="Symbol" w:hint="default"/>
+      </w:rPr>
+    </w:lvl>
+    <w:lvl w:ilvl="4" w:tplc="34090003" w:tentative="1">
+      <w:start w:val="1"/>
+      <w:numFmt w:val="bullet"/>
+      <w:lvlText w:val="o"/>
+      <w:lvlJc w:val="left"/>
+      <w:pPr>
+        <w:ind w:left="3600" w:hanging="360"/>
+      </w:pPr>
+      <w:rPr>
+        <w:rFonts w:ascii="Courier New" w:hAnsi="Courier New" w:cs="Courier New" w:hint="default"/>
+      </w:rPr>
+    </w:lvl>
+    <w:lvl w:ilvl="5" w:tplc="34090005" w:tentative="1">
+      <w:start w:val="1"/>
+      <w:numFmt w:val="bullet"/>
+      <w:lvlText w:val=""/>
+      <w:lvlJc w:val="left"/>
+      <w:pPr>
+        <w:ind w:left="4320" w:hanging="360"/>
+      </w:pPr>
+      <w:rPr>
+        <w:rFonts w:ascii="Wingdings" w:hAnsi="Wingdings" w:hint="default"/>
+      </w:rPr>
+    </w:lvl>
+    <w:lvl w:ilvl="6" w:tplc="34090001" w:tentative="1">
+      <w:start w:val="1"/>
+      <w:numFmt w:val="bullet"/>
+      <w:lvlText w:val=""/>
+      <w:lvlJc w:val="left"/>
+      <w:pPr>
+        <w:ind w:left="5040" w:hanging="360"/>
+      </w:pPr>
+      <w:rPr>
+        <w:rFonts w:ascii="Symbol" w:hAnsi="Symbol" w:hint="default"/>
+      </w:rPr>
+    </w:lvl>
+    <w:lvl w:ilvl="7" w:tplc="34090003" w:tentative="1">
+      <w:start w:val="1"/>
+      <w:numFmt w:val="bullet"/>
+      <w:lvlText w:val="o"/>
+      <w:lvlJc w:val="left"/>
+      <w:pPr>
+        <w:ind w:left="5760" w:hanging="360"/>
+      </w:pPr>
+      <w:rPr>
+        <w:rFonts w:ascii="Courier New" w:hAnsi="Courier New" w:cs="Courier New" w:hint="default"/>
+      </w:rPr>
+    </w:lvl>
+    <w:lvl w:ilvl="8" w:tplc="34090005" w:tentative="1">
+      <w:start w:val="1"/>
+      <w:numFmt w:val="bullet"/>
+      <w:lvlText w:val=""/>
+      <w:lvlJc w:val="left"/>
+      <w:pPr>
+        <w:ind w:left="6480" w:hanging="360"/>
+      </w:pPr>
+      <w:rPr>
+        <w:rFonts w:ascii="Wingdings" w:hAnsi="Wingdings" w:hint="default"/>
+      </w:rPr>
+    </w:lvl>
+  </w:abstractNum>
+  <w:abstractNum w:abstractNumId="11" w15:restartNumberingAfterBreak="0">
+    <w:nsid w:val="72A44735"/>
+    <w:multiLevelType w:val="hybridMultilevel"/>
+    <w:tmpl w:val="B456DDDE"/>
+    <w:lvl w:ilvl="0" w:tplc="34090001">
+      <w:start w:val="1"/>
+      <w:numFmt w:val="bullet"/>
+      <w:lvlText w:val=""/>
+      <w:lvlJc w:val="left"/>
+      <w:pPr>
+        <w:ind w:left="720" w:hanging="360"/>
+      </w:pPr>
+      <w:rPr>
+        <w:rFonts w:ascii="Symbol" w:hAnsi="Symbol" w:hint="default"/>
+      </w:rPr>
+    </w:lvl>
+    <w:lvl w:ilvl="1" w:tplc="34090003" w:tentative="1">
+      <w:start w:val="1"/>
+      <w:numFmt w:val="bullet"/>
+      <w:lvlText w:val="o"/>
+      <w:lvlJc w:val="left"/>
+      <w:pPr>
+        <w:ind w:left="1440" w:hanging="360"/>
+      </w:pPr>
+      <w:rPr>
+        <w:rFonts w:ascii="Courier New" w:hAnsi="Courier New" w:cs="Courier New" w:hint="default"/>
+      </w:rPr>
+    </w:lvl>
+    <w:lvl w:ilvl="2" w:tplc="34090005" w:tentative="1">
+      <w:start w:val="1"/>
+      <w:numFmt w:val="bullet"/>
+      <w:lvlText w:val=""/>
+      <w:lvlJc w:val="left"/>
+      <w:pPr>
+        <w:ind w:left="2160" w:hanging="360"/>
+      </w:pPr>
+      <w:rPr>
+        <w:rFonts w:ascii="Wingdings" w:hAnsi="Wingdings" w:hint="default"/>
+      </w:rPr>
+    </w:lvl>
+    <w:lvl w:ilvl="3" w:tplc="34090001" w:tentative="1">
+      <w:start w:val="1"/>
+      <w:numFmt w:val="bullet"/>
+      <w:lvlText w:val=""/>
+      <w:lvlJc w:val="left"/>
+      <w:pPr>
+        <w:ind w:left="2880" w:hanging="360"/>
+      </w:pPr>
+      <w:rPr>
+        <w:rFonts w:ascii="Symbol" w:hAnsi="Symbol" w:hint="default"/>
+      </w:rPr>
+    </w:lvl>
+    <w:lvl w:ilvl="4" w:tplc="34090003" w:tentative="1">
+      <w:start w:val="1"/>
+      <w:numFmt w:val="bullet"/>
+      <w:lvlText w:val="o"/>
+      <w:lvlJc w:val="left"/>
+      <w:pPr>
+        <w:ind w:left="3600" w:hanging="360"/>
+      </w:pPr>
+      <w:rPr>
+        <w:rFonts w:ascii="Courier New" w:hAnsi="Courier New" w:cs="Courier New" w:hint="default"/>
+      </w:rPr>
+    </w:lvl>
+    <w:lvl w:ilvl="5" w:tplc="34090005" w:tentative="1">
+      <w:start w:val="1"/>
+      <w:numFmt w:val="bullet"/>
+      <w:lvlText w:val=""/>
+      <w:lvlJc w:val="left"/>
+      <w:pPr>
+        <w:ind w:left="4320" w:hanging="360"/>
+      </w:pPr>
+      <w:rPr>
+        <w:rFonts w:ascii="Wingdings" w:hAnsi="Wingdings" w:hint="default"/>
+      </w:rPr>
+    </w:lvl>
+    <w:lvl w:ilvl="6" w:tplc="34090001" w:tentative="1">
+      <w:start w:val="1"/>
+      <w:numFmt w:val="bullet"/>
+      <w:lvlText w:val=""/>
+      <w:lvlJc w:val="left"/>
+      <w:pPr>
+        <w:ind w:left="5040" w:hanging="360"/>
+      </w:pPr>
+      <w:rPr>
+        <w:rFonts w:ascii="Symbol" w:hAnsi="Symbol" w:hint="default"/>
+      </w:rPr>
+    </w:lvl>
+    <w:lvl w:ilvl="7" w:tplc="34090003" w:tentative="1">
+      <w:start w:val="1"/>
+      <w:numFmt w:val="bullet"/>
+      <w:lvlText w:val="o"/>
+      <w:lvlJc w:val="left"/>
+      <w:pPr>
+        <w:ind w:left="5760" w:hanging="360"/>
+      </w:pPr>
+      <w:rPr>
+        <w:rFonts w:ascii="Courier New" w:hAnsi="Courier New" w:cs="Courier New" w:hint="default"/>
+      </w:rPr>
+    </w:lvl>
+    <w:lvl w:ilvl="8" w:tplc="34090005" w:tentative="1">
+      <w:start w:val="1"/>
+      <w:numFmt w:val="bullet"/>
+      <w:lvlText w:val=""/>
+      <w:lvlJc w:val="left"/>
+      <w:pPr>
+        <w:ind w:left="6480" w:hanging="360"/>
+      </w:pPr>
+      <w:rPr>
+        <w:rFonts w:ascii="Wingdings" w:hAnsi="Wingdings" w:hint="default"/>
+      </w:rPr>
+    </w:lvl>
+  </w:abstractNum>
   <w:num w:numId="1" w16cid:durableId="1500728555">
+    <w:abstractNumId w:val="3"/>
+  </w:num>
+  <w:num w:numId="2" w16cid:durableId="191653302">
+    <w:abstractNumId w:val="5"/>
+  </w:num>
+  <w:num w:numId="3" w16cid:durableId="1885213002">
+    <w:abstractNumId w:val="4"/>
+  </w:num>
+  <w:num w:numId="4" w16cid:durableId="1819103408">
+    <w:abstractNumId w:val="7"/>
+  </w:num>
+  <w:num w:numId="5" w16cid:durableId="28192640">
+    <w:abstractNumId w:val="9"/>
+  </w:num>
+  <w:num w:numId="6" w16cid:durableId="538014877">
+    <w:abstractNumId w:val="8"/>
+  </w:num>
+  <w:num w:numId="7" w16cid:durableId="1339968795">
+    <w:abstractNumId w:val="6"/>
+  </w:num>
+  <w:num w:numId="8" w16cid:durableId="336227971">
+    <w:abstractNumId w:val="1"/>
+  </w:num>
+  <w:num w:numId="9" w16cid:durableId="668484919">
     <w:abstractNumId w:val="2"/>
   </w:num>
-  <w:num w:numId="2" w16cid:durableId="191653302">
-    <w:abstractNumId w:val="4"/>
+  <w:num w:numId="10" w16cid:durableId="1099327777">
+    <w:abstractNumId w:val="10"/>
   </w:num>
-  <w:num w:numId="3" w16cid:durableId="1885213002">
-    <w:abstractNumId w:val="3"/>
+  <w:num w:numId="11" w16cid:durableId="1472752569">
+    <w:abstractNumId w:val="11"/>
   </w:num>
-  <w:num w:numId="4" w16cid:durableId="1819103408">
-    <w:abstractNumId w:val="6"/>
-  </w:num>
-  <w:num w:numId="5" w16cid:durableId="28192640">
-    <w:abstractNumId w:val="8"/>
-  </w:num>
-  <w:num w:numId="6" w16cid:durableId="538014877">
-    <w:abstractNumId w:val="7"/>
-  </w:num>
-  <w:num w:numId="7" w16cid:durableId="1339968795">
-    <w:abstractNumId w:val="5"/>
-  </w:num>
-  <w:num w:numId="8" w16cid:durableId="336227971">
+  <w:num w:numId="12" w16cid:durableId="400257411">
     <w:abstractNumId w:val="0"/>
-  </w:num>
-  <w:num w:numId="9" w16cid:durableId="668484919">
-    <w:abstractNumId w:val="1"/>
   </w:num>
 </w:numbering>
 </file>
@@ -2844,6 +4353,7 @@
   <w:style w:type="paragraph" w:default="1" w:styleId="Normal">
     <w:name w:val="Normal"/>
     <w:qFormat/>
+    <w:rsid w:val="00C60E4B"/>
   </w:style>
   <w:style w:type="paragraph" w:styleId="Heading1">
     <w:name w:val="heading 1"/>
@@ -2999,6 +4509,116 @@
       <w:rFonts w:ascii="Arial" w:eastAsia="Times New Roman" w:hAnsi="Arial" w:cs="Times New Roman"/>
       <w:bCs/>
       <w:color w:val="000000"/>
+    </w:rPr>
+  </w:style>
+  <w:style w:type="table" w:styleId="TableGrid">
+    <w:name w:val="Table Grid"/>
+    <w:basedOn w:val="TableNormal"/>
+    <w:uiPriority w:val="39"/>
+    <w:rsid w:val="008F4515"/>
+    <w:tblPr>
+      <w:tblBorders>
+        <w:top w:val="single" w:sz="4" w:space="0" w:color="auto"/>
+        <w:left w:val="single" w:sz="4" w:space="0" w:color="auto"/>
+        <w:bottom w:val="single" w:sz="4" w:space="0" w:color="auto"/>
+        <w:right w:val="single" w:sz="4" w:space="0" w:color="auto"/>
+        <w:insideH w:val="single" w:sz="4" w:space="0" w:color="auto"/>
+        <w:insideV w:val="single" w:sz="4" w:space="0" w:color="auto"/>
+      </w:tblBorders>
+    </w:tblPr>
+  </w:style>
+  <w:style w:type="table" w:styleId="GridTable4-Accent5">
+    <w:name w:val="Grid Table 4 Accent 5"/>
+    <w:basedOn w:val="TableNormal"/>
+    <w:uiPriority w:val="49"/>
+    <w:rsid w:val="008F4515"/>
+    <w:tblPr>
+      <w:tblStyleRowBandSize w:val="1"/>
+      <w:tblStyleColBandSize w:val="1"/>
+      <w:tblBorders>
+        <w:top w:val="single" w:sz="4" w:space="0" w:color="9CC2E5" w:themeColor="accent5" w:themeTint="99"/>
+        <w:left w:val="single" w:sz="4" w:space="0" w:color="9CC2E5" w:themeColor="accent5" w:themeTint="99"/>
+        <w:bottom w:val="single" w:sz="4" w:space="0" w:color="9CC2E5" w:themeColor="accent5" w:themeTint="99"/>
+        <w:right w:val="single" w:sz="4" w:space="0" w:color="9CC2E5" w:themeColor="accent5" w:themeTint="99"/>
+        <w:insideH w:val="single" w:sz="4" w:space="0" w:color="9CC2E5" w:themeColor="accent5" w:themeTint="99"/>
+        <w:insideV w:val="single" w:sz="4" w:space="0" w:color="9CC2E5" w:themeColor="accent5" w:themeTint="99"/>
+      </w:tblBorders>
+    </w:tblPr>
+    <w:tblStylePr w:type="firstRow">
+      <w:rPr>
+        <w:b/>
+        <w:bCs/>
+        <w:color w:val="FFFFFF" w:themeColor="background1"/>
+      </w:rPr>
+      <w:tblPr/>
+      <w:tcPr>
+        <w:tcBorders>
+          <w:top w:val="single" w:sz="4" w:space="0" w:color="5B9BD5" w:themeColor="accent5"/>
+          <w:left w:val="single" w:sz="4" w:space="0" w:color="5B9BD5" w:themeColor="accent5"/>
+          <w:bottom w:val="single" w:sz="4" w:space="0" w:color="5B9BD5" w:themeColor="accent5"/>
+          <w:right w:val="single" w:sz="4" w:space="0" w:color="5B9BD5" w:themeColor="accent5"/>
+          <w:insideH w:val="nil"/>
+          <w:insideV w:val="nil"/>
+        </w:tcBorders>
+        <w:shd w:val="clear" w:color="auto" w:fill="5B9BD5" w:themeFill="accent5"/>
+      </w:tcPr>
+    </w:tblStylePr>
+    <w:tblStylePr w:type="lastRow">
+      <w:rPr>
+        <w:b/>
+        <w:bCs/>
+      </w:rPr>
+      <w:tblPr/>
+      <w:tcPr>
+        <w:tcBorders>
+          <w:top w:val="double" w:sz="4" w:space="0" w:color="5B9BD5" w:themeColor="accent5"/>
+        </w:tcBorders>
+      </w:tcPr>
+    </w:tblStylePr>
+    <w:tblStylePr w:type="firstCol">
+      <w:rPr>
+        <w:b/>
+        <w:bCs/>
+      </w:rPr>
+    </w:tblStylePr>
+    <w:tblStylePr w:type="lastCol">
+      <w:rPr>
+        <w:b/>
+        <w:bCs/>
+      </w:rPr>
+    </w:tblStylePr>
+    <w:tblStylePr w:type="band1Vert">
+      <w:tblPr/>
+      <w:tcPr>
+        <w:shd w:val="clear" w:color="auto" w:fill="DEEAF6" w:themeFill="accent5" w:themeFillTint="33"/>
+      </w:tcPr>
+    </w:tblStylePr>
+    <w:tblStylePr w:type="band1Horz">
+      <w:tblPr/>
+      <w:tcPr>
+        <w:shd w:val="clear" w:color="auto" w:fill="DEEAF6" w:themeFill="accent5" w:themeFillTint="33"/>
+      </w:tcPr>
+    </w:tblStylePr>
+  </w:style>
+  <w:style w:type="paragraph" w:styleId="ListParagraph">
+    <w:name w:val="List Paragraph"/>
+    <w:basedOn w:val="Normal"/>
+    <w:uiPriority w:val="34"/>
+    <w:qFormat/>
+    <w:rsid w:val="001C1764"/>
+    <w:pPr>
+      <w:ind w:left="720"/>
+      <w:contextualSpacing/>
+    </w:pPr>
+  </w:style>
+  <w:style w:type="character" w:styleId="UnresolvedMention">
+    <w:name w:val="Unresolved Mention"/>
+    <w:basedOn w:val="DefaultParagraphFont"/>
+    <w:uiPriority w:val="99"/>
+    <w:rsid w:val="001C1764"/>
+    <w:rPr>
+      <w:color w:val="605E5C"/>
+      <w:shd w:val="clear" w:color="auto" w:fill="E1DFDD"/>
     </w:rPr>
   </w:style>
 </w:styles>
@@ -3263,4 +4883,16 @@
     </a:ext>
   </a:extLst>
 </a:theme>
+</file>
+
+<file path=customXml/item1.xml><?xml version="1.0" encoding="utf-8"?>
+<b:Sources xmlns:b="http://schemas.openxmlformats.org/officeDocument/2006/bibliography" xmlns="http://schemas.openxmlformats.org/officeDocument/2006/bibliography" SelectedStyle="\APASixthEditionOfficeOnline.xsl" StyleName="APA" Version="6"/>
+</file>
+
+<file path=customXml/itemProps1.xml><?xml version="1.0" encoding="utf-8"?>
+<ds:datastoreItem xmlns:ds="http://schemas.openxmlformats.org/officeDocument/2006/customXml" ds:itemID="{0E3C1CC3-FF3E-498C-A797-EB493B4AA491}">
+  <ds:schemaRefs>
+    <ds:schemaRef ds:uri="http://schemas.openxmlformats.org/officeDocument/2006/bibliography"/>
+  </ds:schemaRefs>
+</ds:datastoreItem>
 </file>
</xml_diff>

<commit_message>
Change Management Plan - append Roles and Responsibilities
</commit_message>
<xml_diff>
--- a/documentation/projman/KAYVI byte - Change-Management-Plan.docx
+++ b/documentation/projman/KAYVI byte - Change-Management-Plan.docx
@@ -651,67 +651,19 @@
     <w:p/>
     <w:p>
       <w:r>
-        <w:t xml:space="preserve">A well-defined change management plan is vital to the effective execution of any project, including the </w:t>
+        <w:t>A well-defined change management plan is vital to the effective execution of any project, including the SurveiRams Tiketing System project. This plan establishes a structured approach for identifying, assessing, and implementing changes that may arise throughout the project lifecycle. It ensures that all modifications undergo thorough evaluation, remain within the project's scope, and are effectively communicated to stakeholders.</w:t>
       </w:r>
-      <w:proofErr w:type="spellStart"/>
+    </w:p>
+    <w:p/>
+    <w:p>
       <w:r>
-        <w:t>SurveiRams</w:t>
+        <w:t>The change management strategy encompasses a defined process for submitting, evaluating, and approving changes. This process is communicated to all stakeholders, who are encouraged to submit their modification requests. The project team then assesses these requests, considering their impact on the project's schedule, cost, and quality. Approved changes are implemented in an organized and controlled manner, while rejected changes are documented and archived for future reference.</w:t>
       </w:r>
-      <w:proofErr w:type="spellEnd"/>
+    </w:p>
+    <w:p/>
+    <w:p>
       <w:r>
-        <w:t xml:space="preserve"> </w:t>
-      </w:r>
-      <w:proofErr w:type="spellStart"/>
-      <w:r>
-        <w:t>Tiketing</w:t>
-      </w:r>
-      <w:proofErr w:type="spellEnd"/>
-      <w:r>
-        <w:t xml:space="preserve"> System project. This plan </w:t>
-      </w:r>
-      <w:proofErr w:type="gramStart"/>
-      <w:r>
-        <w:t>establishes</w:t>
-      </w:r>
-      <w:proofErr w:type="gramEnd"/>
-      <w:r>
-        <w:t xml:space="preserve"> a structured approach for identifying, assessing, and implementing changes that may arise throughout the project lifecycle. It ensures that all modifications undergo thorough evaluation, remain within the project's scope, and are effectively communicated to stakeholders.</w:t>
-      </w:r>
-    </w:p>
-    <w:p/>
-    <w:p>
-      <w:r>
-        <w:t xml:space="preserve">The change management strategy encompasses a defined process for </w:t>
-      </w:r>
-      <w:proofErr w:type="gramStart"/>
-      <w:r>
-        <w:t>submitting</w:t>
-      </w:r>
-      <w:proofErr w:type="gramEnd"/>
-      <w:r>
-        <w:t xml:space="preserve">, evaluating, and approving changes. This process is communicated to all stakeholders, who are encouraged to </w:t>
-      </w:r>
-      <w:proofErr w:type="gramStart"/>
-      <w:r>
-        <w:t>submit</w:t>
-      </w:r>
-      <w:proofErr w:type="gramEnd"/>
-      <w:r>
-        <w:t xml:space="preserve"> their modification requests. The project team then assesses these requests, considering their impact on the project's schedule, cost, and quality. Approved changes are implemented in an organized and controlled manner, while rejected changes are documented and archived for future reference.</w:t>
-      </w:r>
-    </w:p>
-    <w:p/>
-    <w:p>
-      <w:r>
-        <w:t xml:space="preserve">Understanding the importance of adhering to the established change management strategy is crucial as changes made outside of this framework can negatively </w:t>
-      </w:r>
-      <w:proofErr w:type="gramStart"/>
-      <w:r>
-        <w:t>impact</w:t>
-      </w:r>
-      <w:proofErr w:type="gramEnd"/>
-      <w:r>
-        <w:t xml:space="preserve"> the project's progress and final outcome. All stakeholders must recognize this and be familiar with the change management process to ensure that the project stays on course and that any implemented changes actively contribute to its overall success.</w:t>
+        <w:t>Understanding the importance of adhering to the established change management strategy is crucial as changes made outside of this framework can negatively impact the project's progress and final outcome. All stakeholders must recognize this and be familiar with the change management process to ensure that the project stays on course and that any implemented changes actively contribute to its overall success.</w:t>
       </w:r>
     </w:p>
     <w:p/>
@@ -743,15 +695,7 @@
     <w:bookmarkEnd w:id="1"/>
     <w:p>
       <w:r>
-        <w:t xml:space="preserve">The Change Control Board consists of a designated group of stakeholders who have the authority to approve or reject changes related to the Dispatch Directory System. The following table </w:t>
-      </w:r>
-      <w:proofErr w:type="gramStart"/>
-      <w:r>
-        <w:t>provides</w:t>
-      </w:r>
-      <w:proofErr w:type="gramEnd"/>
-      <w:r>
-        <w:t xml:space="preserve"> a concise overview of each individual serving on the Change Control Board:</w:t>
+        <w:t>The Change Control Board consists of a designated group of stakeholders who have the authority to approve or reject changes related to the Dispatch Directory System. The following table provides a concise overview of each individual serving on the Change Control Board:</w:t>
       </w:r>
     </w:p>
     <w:tbl>
@@ -900,15 +844,7 @@
               <w:cnfStyle w:val="000000000000" w:firstRow="0" w:lastRow="0" w:firstColumn="0" w:lastColumn="0" w:oddVBand="0" w:evenVBand="0" w:oddHBand="0" w:evenHBand="0" w:firstRowFirstColumn="0" w:firstRowLastColumn="0" w:lastRowFirstColumn="0" w:lastRowLastColumn="0"/>
             </w:pPr>
             <w:r>
-              <w:t xml:space="preserve">Mr. </w:t>
-            </w:r>
-            <w:proofErr w:type="spellStart"/>
-            <w:r>
-              <w:t>Jojo</w:t>
-            </w:r>
-            <w:proofErr w:type="spellEnd"/>
-            <w:r>
-              <w:t xml:space="preserve"> F. Castillo</w:t>
+              <w:t>Mr. Jojo F. Castillo</w:t>
             </w:r>
           </w:p>
         </w:tc>
@@ -964,15 +900,7 @@
               <w:cnfStyle w:val="000000000000" w:firstRow="0" w:lastRow="0" w:firstColumn="0" w:lastColumn="0" w:oddVBand="0" w:evenVBand="0" w:oddHBand="0" w:evenHBand="0" w:firstRowFirstColumn="0" w:firstRowLastColumn="0" w:lastRowFirstColumn="0" w:lastRowLastColumn="0"/>
             </w:pPr>
             <w:r>
-              <w:t xml:space="preserve">responsible for assessing low-impact changes and have the power to overturn the Project Manager's decisions </w:t>
-            </w:r>
-            <w:proofErr w:type="gramStart"/>
-            <w:r>
-              <w:t>regarding</w:t>
-            </w:r>
-            <w:proofErr w:type="gramEnd"/>
-            <w:r>
-              <w:t xml:space="preserve"> change requests.</w:t>
+              <w:t>responsible for assessing low-impact changes and have the power to overturn the Project Manager's decisions regarding change requests.</w:t>
             </w:r>
           </w:p>
         </w:tc>
@@ -1123,15 +1051,7 @@
               <w:cnfStyle w:val="000000000000" w:firstRow="0" w:lastRow="0" w:firstColumn="0" w:lastColumn="0" w:oddVBand="0" w:evenVBand="0" w:oddHBand="0" w:evenHBand="0" w:firstRowFirstColumn="0" w:firstRowLastColumn="0" w:lastRowFirstColumn="0" w:lastRowLastColumn="0"/>
             </w:pPr>
             <w:r>
-              <w:t xml:space="preserve">Update the project plan, budget, and schedule as </w:t>
-            </w:r>
-            <w:proofErr w:type="gramStart"/>
-            <w:r>
-              <w:t>required</w:t>
-            </w:r>
-            <w:proofErr w:type="gramEnd"/>
-            <w:r>
-              <w:t>.</w:t>
+              <w:t>Update the project plan, budget, and schedule as required.</w:t>
             </w:r>
           </w:p>
         </w:tc>
@@ -1188,13 +1108,8 @@
               <w:cnfStyle w:val="000000000000" w:firstRow="0" w:lastRow="0" w:firstColumn="0" w:lastColumn="0" w:oddVBand="0" w:evenVBand="0" w:oddHBand="0" w:evenHBand="0" w:firstRowFirstColumn="0" w:firstRowLastColumn="0" w:lastRowFirstColumn="0" w:lastRowLastColumn="0"/>
             </w:pPr>
             <w:r>
-              <w:t xml:space="preserve">Ian Christopher </w:t>
-            </w:r>
-            <w:proofErr w:type="spellStart"/>
-            <w:r>
-              <w:t>Onrubia</w:t>
-            </w:r>
-            <w:proofErr w:type="spellEnd"/>
+              <w:t>Ian Christopher Onrubia</w:t>
+            </w:r>
           </w:p>
         </w:tc>
         <w:tc>
@@ -1385,15 +1300,7 @@
           </w:tcPr>
           <w:p>
             <w:r>
-              <w:t xml:space="preserve">Mr. </w:t>
-            </w:r>
-            <w:proofErr w:type="spellStart"/>
-            <w:r>
-              <w:t>Jojo</w:t>
-            </w:r>
-            <w:proofErr w:type="spellEnd"/>
-            <w:r>
-              <w:t xml:space="preserve"> F. Castillo</w:t>
+              <w:t>Mr. Jojo F. Castillo</w:t>
             </w:r>
           </w:p>
         </w:tc>
@@ -1447,15 +1354,7 @@
               <w:cnfStyle w:val="000000000000" w:firstRow="0" w:lastRow="0" w:firstColumn="0" w:lastColumn="0" w:oddVBand="0" w:evenVBand="0" w:oddHBand="0" w:evenHBand="0" w:firstRowFirstColumn="0" w:firstRowLastColumn="0" w:lastRowFirstColumn="0" w:lastRowLastColumn="0"/>
             </w:pPr>
             <w:r>
-              <w:t xml:space="preserve">Monitor the decisions made by the Project Manager </w:t>
-            </w:r>
-            <w:proofErr w:type="gramStart"/>
-            <w:r>
-              <w:t>regarding</w:t>
-            </w:r>
-            <w:proofErr w:type="gramEnd"/>
-            <w:r>
-              <w:t xml:space="preserve"> low impact change requests.</w:t>
+              <w:t>Monitor the decisions made by the Project Manager regarding low impact change requests.</w:t>
             </w:r>
           </w:p>
           <w:p>
@@ -1529,15 +1428,7 @@
               <w:cnfStyle w:val="000000000000" w:firstRow="0" w:lastRow="0" w:firstColumn="0" w:lastColumn="0" w:oddVBand="0" w:evenVBand="0" w:oddHBand="0" w:evenHBand="0" w:firstRowFirstColumn="0" w:firstRowLastColumn="0" w:lastRowFirstColumn="0" w:lastRowLastColumn="0"/>
             </w:pPr>
             <w:r>
-              <w:t xml:space="preserve">If necessary, </w:t>
-            </w:r>
-            <w:proofErr w:type="gramStart"/>
-            <w:r>
-              <w:t>submit</w:t>
-            </w:r>
-            <w:proofErr w:type="gramEnd"/>
-            <w:r>
-              <w:t xml:space="preserve"> a change request.</w:t>
+              <w:t>If necessary, submit a change request.</w:t>
             </w:r>
           </w:p>
           <w:p>
@@ -1565,15 +1456,7 @@
               <w:cnfStyle w:val="000000000000" w:firstRow="0" w:lastRow="0" w:firstColumn="0" w:lastColumn="0" w:oddVBand="0" w:evenVBand="0" w:oddHBand="0" w:evenHBand="0" w:firstRowFirstColumn="0" w:firstRowLastColumn="0" w:lastRowFirstColumn="0" w:lastRowLastColumn="0"/>
             </w:pPr>
             <w:r>
-              <w:t xml:space="preserve">Conduct impact analysis for each change request to distinguish between low-impact and high-impact requests. This will </w:t>
-            </w:r>
-            <w:proofErr w:type="gramStart"/>
-            <w:r>
-              <w:t>assist</w:t>
-            </w:r>
-            <w:proofErr w:type="gramEnd"/>
-            <w:r>
-              <w:t xml:space="preserve"> the Project Sponsor in making decisions regarding high-impact requests.</w:t>
+              <w:t>Conduct impact analysis for each change request to distinguish between low-impact and high-impact requests. This will assist the Project Sponsor in making decisions regarding high-impact requests.</w:t>
             </w:r>
           </w:p>
           <w:p>
@@ -1632,21 +1515,7 @@
               <w:cnfStyle w:val="000000000000" w:firstRow="0" w:lastRow="0" w:firstColumn="0" w:lastColumn="0" w:oddVBand="0" w:evenVBand="0" w:oddHBand="0" w:evenHBand="0" w:firstRowFirstColumn="0" w:firstRowLastColumn="0" w:lastRowFirstColumn="0" w:lastRowLastColumn="0"/>
             </w:pPr>
             <w:r>
-              <w:t xml:space="preserve">Submit a change request if </w:t>
-            </w:r>
-            <w:proofErr w:type="gramStart"/>
-            <w:r>
-              <w:t>deemed</w:t>
-            </w:r>
-            <w:proofErr w:type="gramEnd"/>
-            <w:r>
-              <w:t xml:space="preserve"> </w:t>
-            </w:r>
-            <w:r>
-              <w:t>necessary.</w:t>
-            </w:r>
-            <w:r>
-              <w:t xml:space="preserve"> </w:t>
+              <w:t xml:space="preserve">Submit a change request if deemed necessary. </w:t>
             </w:r>
           </w:p>
           <w:p>
@@ -1686,10 +1555,7 @@
               <w:cnfStyle w:val="000000000000" w:firstRow="0" w:lastRow="0" w:firstColumn="0" w:lastColumn="0" w:oddVBand="0" w:evenVBand="0" w:oddHBand="0" w:evenHBand="0" w:firstRowFirstColumn="0" w:firstRowLastColumn="0" w:lastRowFirstColumn="0" w:lastRowLastColumn="0"/>
             </w:pPr>
             <w:r>
-              <w:t xml:space="preserve">External </w:t>
-            </w:r>
-            <w:r>
-              <w:t>User of the System</w:t>
+              <w:t>External User of the System</w:t>
             </w:r>
           </w:p>
         </w:tc>
@@ -1708,15 +1574,7 @@
               <w:cnfStyle w:val="000000000000" w:firstRow="0" w:lastRow="0" w:firstColumn="0" w:lastColumn="0" w:oddVBand="0" w:evenVBand="0" w:oddHBand="0" w:evenHBand="0" w:firstRowFirstColumn="0" w:firstRowLastColumn="0" w:lastRowFirstColumn="0" w:lastRowLastColumn="0"/>
             </w:pPr>
             <w:r>
-              <w:t xml:space="preserve">Submit a change request if </w:t>
-            </w:r>
-            <w:proofErr w:type="gramStart"/>
-            <w:r>
-              <w:t>deemed</w:t>
-            </w:r>
-            <w:proofErr w:type="gramEnd"/>
-            <w:r>
-              <w:t xml:space="preserve"> necessary. </w:t>
+              <w:t xml:space="preserve">Submit a change request if deemed necessary. </w:t>
             </w:r>
           </w:p>
           <w:p>
@@ -1775,15 +1633,7 @@
               <w:cnfStyle w:val="000000000000" w:firstRow="0" w:lastRow="0" w:firstColumn="0" w:lastColumn="0" w:oddVBand="0" w:evenVBand="0" w:oddHBand="0" w:evenHBand="0" w:firstRowFirstColumn="0" w:firstRowLastColumn="0" w:lastRowFirstColumn="0" w:lastRowLastColumn="0"/>
             </w:pPr>
             <w:r>
-              <w:t xml:space="preserve">Submit a change request if </w:t>
-            </w:r>
-            <w:proofErr w:type="gramStart"/>
-            <w:r>
-              <w:t>deemed</w:t>
-            </w:r>
-            <w:proofErr w:type="gramEnd"/>
-            <w:r>
-              <w:t xml:space="preserve"> necessary. </w:t>
+              <w:t xml:space="preserve">Submit a change request if deemed necessary. </w:t>
             </w:r>
           </w:p>
           <w:p>
@@ -1869,13 +1719,8 @@
           </w:tcPr>
           <w:p>
             <w:r>
-              <w:t xml:space="preserve">Ian Christopher </w:t>
-            </w:r>
-            <w:proofErr w:type="spellStart"/>
-            <w:r>
-              <w:t>Onrubia</w:t>
-            </w:r>
-            <w:proofErr w:type="spellEnd"/>
+              <w:t>Ian Christopher Onrubia</w:t>
+            </w:r>
           </w:p>
         </w:tc>
         <w:tc>
@@ -1906,15 +1751,7 @@
               <w:cnfStyle w:val="000000000000" w:firstRow="0" w:lastRow="0" w:firstColumn="0" w:lastColumn="0" w:oddVBand="0" w:evenVBand="0" w:oddHBand="0" w:evenHBand="0" w:firstRowFirstColumn="0" w:firstRowLastColumn="0" w:lastRowFirstColumn="0" w:lastRowLastColumn="0"/>
             </w:pPr>
             <w:r>
-              <w:t xml:space="preserve">If necessary, </w:t>
-            </w:r>
-            <w:proofErr w:type="gramStart"/>
-            <w:r>
-              <w:t>submit</w:t>
-            </w:r>
-            <w:proofErr w:type="gramEnd"/>
-            <w:r>
-              <w:t xml:space="preserve"> a change request.</w:t>
+              <w:t>If necessary, submit a change request.</w:t>
             </w:r>
           </w:p>
           <w:p>
@@ -1941,13 +1778,8 @@
               <w:ind w:left="429"/>
               <w:cnfStyle w:val="000000000000" w:firstRow="0" w:lastRow="0" w:firstColumn="0" w:lastColumn="0" w:oddVBand="0" w:evenVBand="0" w:oddHBand="0" w:evenHBand="0" w:firstRowFirstColumn="0" w:firstRowLastColumn="0" w:lastRowFirstColumn="0" w:lastRowLastColumn="0"/>
             </w:pPr>
-            <w:proofErr w:type="gramStart"/>
-            <w:r>
-              <w:t>Assist</w:t>
-            </w:r>
-            <w:proofErr w:type="gramEnd"/>
-            <w:r>
-              <w:t xml:space="preserve"> in supervising the overall change request process.</w:t>
+            <w:r>
+              <w:t>Assist in supervising the overall change request process.</w:t>
             </w:r>
           </w:p>
           <w:p>
@@ -2007,21 +1839,7 @@
         <w:rPr>
           <w:color w:val="008000"/>
         </w:rPr>
-        <w:t xml:space="preserve">This section should describe the change control process from beginning to end.  Typically, a change control process should be an organizational standard and repeatable.  This process is the tool which is used to ensure adherence to the organization’s change management approach which was discussed in an earlier section.  By following </w:t>
-      </w:r>
-      <w:proofErr w:type="gramStart"/>
-      <w:r>
-        <w:rPr>
-          <w:color w:val="008000"/>
-        </w:rPr>
-        <w:t>all of</w:t>
-      </w:r>
-      <w:proofErr w:type="gramEnd"/>
-      <w:r>
-        <w:rPr>
-          <w:color w:val="008000"/>
-        </w:rPr>
-        <w:t xml:space="preserve"> the steps, the project team can successfully incorporate approved changes, communicate the changes, and update project documentation.</w:t>
+        <w:t>This section should describe the change control process from beginning to end.  Typically, a change control process should be an organizational standard and repeatable.  This process is the tool which is used to ensure adherence to the organization’s change management approach which was discussed in an earlier section.  By following all of the steps, the project team can successfully incorporate approved changes, communicate the changes, and update project documentation.</w:t>
       </w:r>
     </w:p>
     <w:p/>

</xml_diff>

<commit_message>
Change Management Plan - append Sponsor Acceptance
</commit_message>
<xml_diff>
--- a/documentation/projman/KAYVI byte - Change-Management-Plan.docx
+++ b/documentation/projman/KAYVI byte - Change-Management-Plan.docx
@@ -651,19 +651,67 @@
     <w:p/>
     <w:p>
       <w:r>
-        <w:t>A well-defined change management plan is vital to the effective execution of any project, including the SurveiRams Tiketing System project. This plan establishes a structured approach for identifying, assessing, and implementing changes that may arise throughout the project lifecycle. It ensures that all modifications undergo thorough evaluation, remain within the project's scope, and are effectively communicated to stakeholders.</w:t>
+        <w:t xml:space="preserve">A well-defined change management plan is vital to the effective execution of any project, including the </w:t>
+      </w:r>
+      <w:proofErr w:type="spellStart"/>
+      <w:r>
+        <w:t>SurveiRams</w:t>
+      </w:r>
+      <w:proofErr w:type="spellEnd"/>
+      <w:r>
+        <w:t xml:space="preserve"> </w:t>
+      </w:r>
+      <w:proofErr w:type="spellStart"/>
+      <w:r>
+        <w:t>Tiketing</w:t>
+      </w:r>
+      <w:proofErr w:type="spellEnd"/>
+      <w:r>
+        <w:t xml:space="preserve"> System project. This plan </w:t>
+      </w:r>
+      <w:proofErr w:type="gramStart"/>
+      <w:r>
+        <w:t>establishes</w:t>
+      </w:r>
+      <w:proofErr w:type="gramEnd"/>
+      <w:r>
+        <w:t xml:space="preserve"> a structured approach for identifying, assessing, and implementing changes that may arise throughout the project lifecycle. It ensures that all modifications undergo thorough evaluation, remain within the project's scope, and are effectively communicated to stakeholders.</w:t>
       </w:r>
     </w:p>
     <w:p/>
     <w:p>
       <w:r>
-        <w:t>The change management strategy encompasses a defined process for submitting, evaluating, and approving changes. This process is communicated to all stakeholders, who are encouraged to submit their modification requests. The project team then assesses these requests, considering their impact on the project's schedule, cost, and quality. Approved changes are implemented in an organized and controlled manner, while rejected changes are documented and archived for future reference.</w:t>
+        <w:t xml:space="preserve">The change management strategy encompasses a defined process for </w:t>
+      </w:r>
+      <w:proofErr w:type="gramStart"/>
+      <w:r>
+        <w:t>submitting</w:t>
+      </w:r>
+      <w:proofErr w:type="gramEnd"/>
+      <w:r>
+        <w:t xml:space="preserve">, evaluating, and approving changes. This process is communicated to all stakeholders, who are encouraged to </w:t>
+      </w:r>
+      <w:proofErr w:type="gramStart"/>
+      <w:r>
+        <w:t>submit</w:t>
+      </w:r>
+      <w:proofErr w:type="gramEnd"/>
+      <w:r>
+        <w:t xml:space="preserve"> their modification requests. The project team then assesses these requests, considering their impact on the project's schedule, cost, and quality. Approved changes are implemented in an organized and controlled manner, while rejected changes are documented and archived for future reference.</w:t>
       </w:r>
     </w:p>
     <w:p/>
     <w:p>
       <w:r>
-        <w:t>Understanding the importance of adhering to the established change management strategy is crucial as changes made outside of this framework can negatively impact the project's progress and final outcome. All stakeholders must recognize this and be familiar with the change management process to ensure that the project stays on course and that any implemented changes actively contribute to its overall success.</w:t>
+        <w:t xml:space="preserve">Understanding the importance of adhering to the established change management strategy is crucial as changes made outside of this framework can negatively </w:t>
+      </w:r>
+      <w:proofErr w:type="gramStart"/>
+      <w:r>
+        <w:t>impact</w:t>
+      </w:r>
+      <w:proofErr w:type="gramEnd"/>
+      <w:r>
+        <w:t xml:space="preserve"> the project's progress and final outcome. All stakeholders must recognize this and be familiar with the change management process to ensure that the project stays on course and that any implemented changes actively contribute to its overall success.</w:t>
       </w:r>
     </w:p>
     <w:p/>
@@ -695,7 +743,15 @@
     <w:bookmarkEnd w:id="1"/>
     <w:p>
       <w:r>
-        <w:t>The Change Control Board consists of a designated group of stakeholders who have the authority to approve or reject changes related to the Dispatch Directory System. The following table provides a concise overview of each individual serving on the Change Control Board:</w:t>
+        <w:t xml:space="preserve">The Change Control Board consists of a designated group of stakeholders who have the authority to approve or reject changes related to the Dispatch Directory System. The following table </w:t>
+      </w:r>
+      <w:proofErr w:type="gramStart"/>
+      <w:r>
+        <w:t>provides</w:t>
+      </w:r>
+      <w:proofErr w:type="gramEnd"/>
+      <w:r>
+        <w:t xml:space="preserve"> a concise overview of each individual serving on the Change Control Board:</w:t>
       </w:r>
     </w:p>
     <w:tbl>
@@ -844,7 +900,15 @@
               <w:cnfStyle w:val="000000000000" w:firstRow="0" w:lastRow="0" w:firstColumn="0" w:lastColumn="0" w:oddVBand="0" w:evenVBand="0" w:oddHBand="0" w:evenHBand="0" w:firstRowFirstColumn="0" w:firstRowLastColumn="0" w:lastRowFirstColumn="0" w:lastRowLastColumn="0"/>
             </w:pPr>
             <w:r>
-              <w:t>Mr. Jojo F. Castillo</w:t>
+              <w:t xml:space="preserve">Mr. </w:t>
+            </w:r>
+            <w:proofErr w:type="spellStart"/>
+            <w:r>
+              <w:t>Jojo</w:t>
+            </w:r>
+            <w:proofErr w:type="spellEnd"/>
+            <w:r>
+              <w:t xml:space="preserve"> F. Castillo</w:t>
             </w:r>
           </w:p>
         </w:tc>
@@ -900,7 +964,15 @@
               <w:cnfStyle w:val="000000000000" w:firstRow="0" w:lastRow="0" w:firstColumn="0" w:lastColumn="0" w:oddVBand="0" w:evenVBand="0" w:oddHBand="0" w:evenHBand="0" w:firstRowFirstColumn="0" w:firstRowLastColumn="0" w:lastRowFirstColumn="0" w:lastRowLastColumn="0"/>
             </w:pPr>
             <w:r>
-              <w:t>responsible for assessing low-impact changes and have the power to overturn the Project Manager's decisions regarding change requests.</w:t>
+              <w:t xml:space="preserve">responsible for assessing low-impact changes and have the power to overturn the Project Manager's decisions </w:t>
+            </w:r>
+            <w:proofErr w:type="gramStart"/>
+            <w:r>
+              <w:t>regarding</w:t>
+            </w:r>
+            <w:proofErr w:type="gramEnd"/>
+            <w:r>
+              <w:t xml:space="preserve"> change requests.</w:t>
             </w:r>
           </w:p>
         </w:tc>
@@ -1051,7 +1123,15 @@
               <w:cnfStyle w:val="000000000000" w:firstRow="0" w:lastRow="0" w:firstColumn="0" w:lastColumn="0" w:oddVBand="0" w:evenVBand="0" w:oddHBand="0" w:evenHBand="0" w:firstRowFirstColumn="0" w:firstRowLastColumn="0" w:lastRowFirstColumn="0" w:lastRowLastColumn="0"/>
             </w:pPr>
             <w:r>
-              <w:t>Update the project plan, budget, and schedule as required.</w:t>
+              <w:t xml:space="preserve">Update the project plan, budget, and schedule as </w:t>
+            </w:r>
+            <w:proofErr w:type="gramStart"/>
+            <w:r>
+              <w:t>required</w:t>
+            </w:r>
+            <w:proofErr w:type="gramEnd"/>
+            <w:r>
+              <w:t>.</w:t>
             </w:r>
           </w:p>
         </w:tc>
@@ -1108,8 +1188,13 @@
               <w:cnfStyle w:val="000000000000" w:firstRow="0" w:lastRow="0" w:firstColumn="0" w:lastColumn="0" w:oddVBand="0" w:evenVBand="0" w:oddHBand="0" w:evenHBand="0" w:firstRowFirstColumn="0" w:firstRowLastColumn="0" w:lastRowFirstColumn="0" w:lastRowLastColumn="0"/>
             </w:pPr>
             <w:r>
-              <w:t>Ian Christopher Onrubia</w:t>
-            </w:r>
+              <w:t xml:space="preserve">Ian Christopher </w:t>
+            </w:r>
+            <w:proofErr w:type="spellStart"/>
+            <w:r>
+              <w:t>Onrubia</w:t>
+            </w:r>
+            <w:proofErr w:type="spellEnd"/>
           </w:p>
         </w:tc>
         <w:tc>
@@ -1300,7 +1385,15 @@
           </w:tcPr>
           <w:p>
             <w:r>
-              <w:t>Mr. Jojo F. Castillo</w:t>
+              <w:t xml:space="preserve">Mr. </w:t>
+            </w:r>
+            <w:proofErr w:type="spellStart"/>
+            <w:r>
+              <w:t>Jojo</w:t>
+            </w:r>
+            <w:proofErr w:type="spellEnd"/>
+            <w:r>
+              <w:t xml:space="preserve"> F. Castillo</w:t>
             </w:r>
           </w:p>
         </w:tc>
@@ -1354,7 +1447,15 @@
               <w:cnfStyle w:val="000000000000" w:firstRow="0" w:lastRow="0" w:firstColumn="0" w:lastColumn="0" w:oddVBand="0" w:evenVBand="0" w:oddHBand="0" w:evenHBand="0" w:firstRowFirstColumn="0" w:firstRowLastColumn="0" w:lastRowFirstColumn="0" w:lastRowLastColumn="0"/>
             </w:pPr>
             <w:r>
-              <w:t>Monitor the decisions made by the Project Manager regarding low impact change requests.</w:t>
+              <w:t xml:space="preserve">Monitor the decisions made by the Project Manager </w:t>
+            </w:r>
+            <w:proofErr w:type="gramStart"/>
+            <w:r>
+              <w:t>regarding</w:t>
+            </w:r>
+            <w:proofErr w:type="gramEnd"/>
+            <w:r>
+              <w:t xml:space="preserve"> low impact change requests.</w:t>
             </w:r>
           </w:p>
           <w:p>
@@ -1428,7 +1529,15 @@
               <w:cnfStyle w:val="000000000000" w:firstRow="0" w:lastRow="0" w:firstColumn="0" w:lastColumn="0" w:oddVBand="0" w:evenVBand="0" w:oddHBand="0" w:evenHBand="0" w:firstRowFirstColumn="0" w:firstRowLastColumn="0" w:lastRowFirstColumn="0" w:lastRowLastColumn="0"/>
             </w:pPr>
             <w:r>
-              <w:t>If necessary, submit a change request.</w:t>
+              <w:t xml:space="preserve">If necessary, </w:t>
+            </w:r>
+            <w:proofErr w:type="gramStart"/>
+            <w:r>
+              <w:t>submit</w:t>
+            </w:r>
+            <w:proofErr w:type="gramEnd"/>
+            <w:r>
+              <w:t xml:space="preserve"> a change request.</w:t>
             </w:r>
           </w:p>
           <w:p>
@@ -1456,7 +1565,15 @@
               <w:cnfStyle w:val="000000000000" w:firstRow="0" w:lastRow="0" w:firstColumn="0" w:lastColumn="0" w:oddVBand="0" w:evenVBand="0" w:oddHBand="0" w:evenHBand="0" w:firstRowFirstColumn="0" w:firstRowLastColumn="0" w:lastRowFirstColumn="0" w:lastRowLastColumn="0"/>
             </w:pPr>
             <w:r>
-              <w:t>Conduct impact analysis for each change request to distinguish between low-impact and high-impact requests. This will assist the Project Sponsor in making decisions regarding high-impact requests.</w:t>
+              <w:t xml:space="preserve">Conduct impact analysis for each change request to distinguish between low-impact and high-impact requests. This will </w:t>
+            </w:r>
+            <w:proofErr w:type="gramStart"/>
+            <w:r>
+              <w:t>assist</w:t>
+            </w:r>
+            <w:proofErr w:type="gramEnd"/>
+            <w:r>
+              <w:t xml:space="preserve"> the Project Sponsor in making decisions regarding high-impact requests.</w:t>
             </w:r>
           </w:p>
           <w:p>
@@ -1515,7 +1632,15 @@
               <w:cnfStyle w:val="000000000000" w:firstRow="0" w:lastRow="0" w:firstColumn="0" w:lastColumn="0" w:oddVBand="0" w:evenVBand="0" w:oddHBand="0" w:evenHBand="0" w:firstRowFirstColumn="0" w:firstRowLastColumn="0" w:lastRowFirstColumn="0" w:lastRowLastColumn="0"/>
             </w:pPr>
             <w:r>
-              <w:t xml:space="preserve">Submit a change request if deemed necessary. </w:t>
+              <w:t xml:space="preserve">Submit a change request if </w:t>
+            </w:r>
+            <w:proofErr w:type="gramStart"/>
+            <w:r>
+              <w:t>deemed</w:t>
+            </w:r>
+            <w:proofErr w:type="gramEnd"/>
+            <w:r>
+              <w:t xml:space="preserve"> necessary. </w:t>
             </w:r>
           </w:p>
           <w:p>
@@ -1574,7 +1699,15 @@
               <w:cnfStyle w:val="000000000000" w:firstRow="0" w:lastRow="0" w:firstColumn="0" w:lastColumn="0" w:oddVBand="0" w:evenVBand="0" w:oddHBand="0" w:evenHBand="0" w:firstRowFirstColumn="0" w:firstRowLastColumn="0" w:lastRowFirstColumn="0" w:lastRowLastColumn="0"/>
             </w:pPr>
             <w:r>
-              <w:t xml:space="preserve">Submit a change request if deemed necessary. </w:t>
+              <w:t xml:space="preserve">Submit a change request if </w:t>
+            </w:r>
+            <w:proofErr w:type="gramStart"/>
+            <w:r>
+              <w:t>deemed</w:t>
+            </w:r>
+            <w:proofErr w:type="gramEnd"/>
+            <w:r>
+              <w:t xml:space="preserve"> necessary. </w:t>
             </w:r>
           </w:p>
           <w:p>
@@ -1633,7 +1766,15 @@
               <w:cnfStyle w:val="000000000000" w:firstRow="0" w:lastRow="0" w:firstColumn="0" w:lastColumn="0" w:oddVBand="0" w:evenVBand="0" w:oddHBand="0" w:evenHBand="0" w:firstRowFirstColumn="0" w:firstRowLastColumn="0" w:lastRowFirstColumn="0" w:lastRowLastColumn="0"/>
             </w:pPr>
             <w:r>
-              <w:t xml:space="preserve">Submit a change request if deemed necessary. </w:t>
+              <w:t xml:space="preserve">Submit a change request if </w:t>
+            </w:r>
+            <w:proofErr w:type="gramStart"/>
+            <w:r>
+              <w:t>deemed</w:t>
+            </w:r>
+            <w:proofErr w:type="gramEnd"/>
+            <w:r>
+              <w:t xml:space="preserve"> necessary. </w:t>
             </w:r>
           </w:p>
           <w:p>
@@ -1719,8 +1860,13 @@
           </w:tcPr>
           <w:p>
             <w:r>
-              <w:t>Ian Christopher Onrubia</w:t>
-            </w:r>
+              <w:t xml:space="preserve">Ian Christopher </w:t>
+            </w:r>
+            <w:proofErr w:type="spellStart"/>
+            <w:r>
+              <w:t>Onrubia</w:t>
+            </w:r>
+            <w:proofErr w:type="spellEnd"/>
           </w:p>
         </w:tc>
         <w:tc>
@@ -1751,7 +1897,15 @@
               <w:cnfStyle w:val="000000000000" w:firstRow="0" w:lastRow="0" w:firstColumn="0" w:lastColumn="0" w:oddVBand="0" w:evenVBand="0" w:oddHBand="0" w:evenHBand="0" w:firstRowFirstColumn="0" w:firstRowLastColumn="0" w:lastRowFirstColumn="0" w:lastRowLastColumn="0"/>
             </w:pPr>
             <w:r>
-              <w:t>If necessary, submit a change request.</w:t>
+              <w:t xml:space="preserve">If necessary, </w:t>
+            </w:r>
+            <w:proofErr w:type="gramStart"/>
+            <w:r>
+              <w:t>submit</w:t>
+            </w:r>
+            <w:proofErr w:type="gramEnd"/>
+            <w:r>
+              <w:t xml:space="preserve"> a change request.</w:t>
             </w:r>
           </w:p>
           <w:p>
@@ -1778,8 +1932,13 @@
               <w:ind w:left="429"/>
               <w:cnfStyle w:val="000000000000" w:firstRow="0" w:lastRow="0" w:firstColumn="0" w:lastColumn="0" w:oddVBand="0" w:evenVBand="0" w:oddHBand="0" w:evenHBand="0" w:firstRowFirstColumn="0" w:firstRowLastColumn="0" w:lastRowFirstColumn="0" w:lastRowLastColumn="0"/>
             </w:pPr>
-            <w:r>
-              <w:t>Assist in supervising the overall change request process.</w:t>
+            <w:proofErr w:type="gramStart"/>
+            <w:r>
+              <w:t>Assist</w:t>
+            </w:r>
+            <w:proofErr w:type="gramEnd"/>
+            <w:r>
+              <w:t xml:space="preserve"> in supervising the overall change request process.</w:t>
             </w:r>
           </w:p>
           <w:p>
@@ -1839,7 +1998,21 @@
         <w:rPr>
           <w:color w:val="008000"/>
         </w:rPr>
-        <w:t>This section should describe the change control process from beginning to end.  Typically, a change control process should be an organizational standard and repeatable.  This process is the tool which is used to ensure adherence to the organization’s change management approach which was discussed in an earlier section.  By following all of the steps, the project team can successfully incorporate approved changes, communicate the changes, and update project documentation.</w:t>
+        <w:t xml:space="preserve">This section should describe the change control process from beginning to end.  Typically, a change control process should be an organizational standard and repeatable.  This process is the tool which is used to ensure adherence to the organization’s change management approach which was discussed in an earlier section.  By following </w:t>
+      </w:r>
+      <w:proofErr w:type="gramStart"/>
+      <w:r>
+        <w:rPr>
+          <w:color w:val="008000"/>
+        </w:rPr>
+        <w:t>all of</w:t>
+      </w:r>
+      <w:proofErr w:type="gramEnd"/>
+      <w:r>
+        <w:rPr>
+          <w:color w:val="008000"/>
+        </w:rPr>
+        <w:t xml:space="preserve"> the steps, the project team can successfully incorporate approved changes, communicate the changes, and update project documentation.</w:t>
       </w:r>
     </w:p>
     <w:p/>
@@ -1882,69 +2055,133 @@
     </w:p>
     <w:p/>
     <w:p>
-      <w:r>
+      <w:pPr>
+        <w:rPr>
+          <w:rFonts w:ascii="Calibri" w:eastAsia="Calibri" w:hAnsi="Calibri" w:cs="Arial"/>
+        </w:rPr>
+      </w:pPr>
+      <w:r>
+        <w:rPr>
+          <w:rFonts w:ascii="Calibri" w:eastAsia="Calibri" w:hAnsi="Calibri" w:cs="Arial"/>
+        </w:rPr>
         <w:t>Approved by the Project Sponsor:</w:t>
       </w:r>
-    </w:p>
-    <w:p/>
-    <w:p>
-      <w:pPr>
-        <w:pStyle w:val="Header"/>
-      </w:pPr>
     </w:p>
     <w:p>
       <w:pPr>
-        <w:pStyle w:val="BodyText"/>
+        <w:rPr>
+          <w:rFonts w:ascii="Calibri" w:eastAsia="Calibri" w:hAnsi="Calibri" w:cs="Arial"/>
+        </w:rPr>
+      </w:pPr>
+    </w:p>
+    <w:p>
+      <w:pPr>
+        <w:tabs>
+          <w:tab w:val="center" w:pos="4680"/>
+          <w:tab w:val="right" w:pos="9360"/>
+        </w:tabs>
+        <w:rPr>
+          <w:rFonts w:ascii="Calibri" w:eastAsia="Calibri" w:hAnsi="Calibri" w:cs="Arial"/>
+        </w:rPr>
+      </w:pPr>
+    </w:p>
+    <w:p>
+      <w:pPr>
         <w:tabs>
           <w:tab w:val="left" w:leader="underscore" w:pos="5040"/>
           <w:tab w:val="left" w:pos="5760"/>
           <w:tab w:val="left" w:leader="underscore" w:pos="8640"/>
         </w:tabs>
         <w:rPr>
-          <w:rFonts w:asciiTheme="minorHAnsi" w:hAnsiTheme="minorHAnsi"/>
-        </w:rPr>
-      </w:pPr>
-      <w:r>
-        <w:rPr>
-          <w:rFonts w:asciiTheme="minorHAnsi" w:hAnsiTheme="minorHAnsi"/>
+          <w:rFonts w:ascii="Calibri" w:eastAsia="Times New Roman" w:hAnsi="Calibri" w:cs="Calibri"/>
+          <w:szCs w:val="20"/>
+        </w:rPr>
+      </w:pPr>
+      <w:r>
+        <w:rPr>
+          <w:rFonts w:ascii="Calibri" w:eastAsia="Times New Roman" w:hAnsi="Calibri" w:cs="Calibri"/>
+          <w:color w:val="FFFFFF"/>
+          <w:szCs w:val="20"/>
         </w:rPr>
         <w:tab/>
       </w:r>
       <w:r>
         <w:rPr>
-          <w:rFonts w:asciiTheme="minorHAnsi" w:hAnsiTheme="minorHAnsi"/>
+          <w:rFonts w:ascii="Calibri" w:eastAsia="Times New Roman" w:hAnsi="Calibri" w:cs="Calibri"/>
+          <w:szCs w:val="20"/>
         </w:rPr>
         <w:tab/>
-        <w:t>Date:</w:t>
-      </w:r>
-      <w:r>
-        <w:rPr>
-          <w:rFonts w:asciiTheme="minorHAnsi" w:hAnsiTheme="minorHAnsi"/>
-        </w:rPr>
-        <w:tab/>
+        <w:t xml:space="preserve">Date:   </w:t>
+      </w:r>
+      <w:r>
+        <w:rPr>
+          <w:rFonts w:ascii="Calibri" w:eastAsia="Times New Roman" w:hAnsi="Calibri" w:cs="Calibri"/>
+          <w:szCs w:val="20"/>
+        </w:rPr>
+        <w:t xml:space="preserve">May </w:t>
+      </w:r>
+      <w:r>
+        <w:rPr>
+          <w:rFonts w:ascii="Calibri" w:eastAsia="Times New Roman" w:hAnsi="Calibri" w:cs="Calibri"/>
+          <w:szCs w:val="20"/>
+        </w:rPr>
+        <w:t>2023</w:t>
       </w:r>
     </w:p>
     <w:p>
-      <w:r>
-        <w:t>&lt;Project Sponsor&gt;</w:t>
+      <w:pPr>
+        <w:tabs>
+          <w:tab w:val="left" w:leader="underscore" w:pos="5040"/>
+          <w:tab w:val="left" w:pos="5760"/>
+          <w:tab w:val="left" w:leader="underscore" w:pos="8640"/>
+        </w:tabs>
+        <w:rPr>
+          <w:rFonts w:ascii="Calibri" w:eastAsia="Calibri" w:hAnsi="Calibri" w:cs="Calibri"/>
+        </w:rPr>
+      </w:pPr>
+      <w:r>
+        <w:rPr>
+          <w:rFonts w:ascii="Calibri" w:eastAsia="Calibri" w:hAnsi="Calibri" w:cs="Calibri"/>
+        </w:rPr>
+        <w:t xml:space="preserve">Mr. </w:t>
+      </w:r>
+      <w:proofErr w:type="spellStart"/>
+      <w:r>
+        <w:rPr>
+          <w:rFonts w:ascii="Calibri" w:eastAsia="Calibri" w:hAnsi="Calibri" w:cs="Calibri"/>
+        </w:rPr>
+        <w:t>Jojo</w:t>
+      </w:r>
+      <w:proofErr w:type="spellEnd"/>
+      <w:r>
+        <w:rPr>
+          <w:rFonts w:ascii="Calibri" w:eastAsia="Calibri" w:hAnsi="Calibri" w:cs="Calibri"/>
+        </w:rPr>
+        <w:t xml:space="preserve"> F. Castillo</w:t>
       </w:r>
     </w:p>
     <w:p>
-      <w:r>
-        <w:t>&lt;Project Sponsor Title&gt;</w:t>
+      <w:pPr>
+        <w:rPr>
+          <w:rFonts w:ascii="Calibri" w:eastAsia="Calibri" w:hAnsi="Calibri" w:cs="Calibri"/>
+        </w:rPr>
+      </w:pPr>
+      <w:r>
+        <w:rPr>
+          <w:rFonts w:ascii="Calibri" w:eastAsia="Calibri" w:hAnsi="Calibri" w:cs="Calibri"/>
+        </w:rPr>
+        <w:t>Executive Director, Technical Services</w:t>
       </w:r>
     </w:p>
     <w:p>
       <w:pPr>
-        <w:rPr>
-          <w:rFonts w:cstheme="minorHAnsi"/>
-        </w:rPr>
-      </w:pPr>
-    </w:p>
-    <w:p>
-      <w:pPr>
-        <w:rPr>
-          <w:rFonts w:cstheme="minorHAnsi"/>
+        <w:keepNext/>
+        <w:outlineLvl w:val="0"/>
+        <w:rPr>
+          <w:rFonts w:ascii="Calibri" w:eastAsia="Times New Roman" w:hAnsi="Calibri" w:cs="Times New Roman"/>
+          <w:b/>
+          <w:sz w:val="22"/>
+          <w:szCs w:val="20"/>
         </w:rPr>
       </w:pPr>
     </w:p>

</xml_diff>

<commit_message>
Change Management Plan - append Change Control Process
</commit_message>
<xml_diff>
--- a/documentation/projman/KAYVI byte - Change-Management-Plan.docx
+++ b/documentation/projman/KAYVI byte - Change-Management-Plan.docx
@@ -1989,42 +1989,270 @@
       <w:bookmarkEnd w:id="4"/>
     </w:p>
     <w:p>
-      <w:pPr>
-        <w:rPr>
-          <w:color w:val="008000"/>
-        </w:rPr>
-      </w:pPr>
-      <w:r>
-        <w:rPr>
-          <w:color w:val="008000"/>
-        </w:rPr>
-        <w:t xml:space="preserve">This section should describe the change control process from beginning to end.  Typically, a change control process should be an organizational standard and repeatable.  This process is the tool which is used to ensure adherence to the organization’s change management approach which was discussed in an earlier section.  By following </w:t>
+      <w:r>
+        <w:br/>
+      </w:r>
+      <w:r>
+        <w:t xml:space="preserve">The </w:t>
+      </w:r>
+      <w:proofErr w:type="spellStart"/>
+      <w:r>
+        <w:t>SurveiRams</w:t>
+      </w:r>
+      <w:proofErr w:type="spellEnd"/>
+      <w:r>
+        <w:t xml:space="preserve"> Ticketing System Project Change Management Process places emphasis on managing the scope and modifications through the change request method. The process outlines the steps involved in handling changes. The </w:t>
+      </w:r>
+      <w:proofErr w:type="spellStart"/>
+      <w:r>
+        <w:t>SurveiRams</w:t>
+      </w:r>
+      <w:proofErr w:type="spellEnd"/>
+      <w:r>
+        <w:t xml:space="preserve"> Project's Change Control Process adheres to the organization's standard change procedure for all projects. The project manager </w:t>
       </w:r>
       <w:proofErr w:type="gramStart"/>
       <w:r>
-        <w:rPr>
-          <w:color w:val="008000"/>
-        </w:rPr>
-        <w:t>all of</w:t>
+        <w:t>is responsible for</w:t>
       </w:r>
       <w:proofErr w:type="gramEnd"/>
       <w:r>
-        <w:rPr>
-          <w:color w:val="008000"/>
-        </w:rPr>
-        <w:t xml:space="preserve"> the steps, the project team can successfully incorporate approved changes, communicate the changes, and update project documentation.</w:t>
+        <w:t xml:space="preserve"> executing the change management approach for each change request.</w:t>
       </w:r>
     </w:p>
     <w:p/>
     <w:p>
       <w:pPr>
+        <w:pStyle w:val="ListParagraph"/>
+      </w:pPr>
+      <w:r>
+        <w:rPr>
+          <w:noProof/>
+        </w:rPr>
+        <w:lastRenderedPageBreak/>
+        <w:drawing>
+          <wp:inline distT="0" distB="0" distL="0" distR="0" wp14:anchorId="136D3091" wp14:editId="4D461ABF">
+            <wp:extent cx="5486400" cy="1181100"/>
+            <wp:effectExtent l="19050" t="0" r="19050" b="0"/>
+            <wp:docPr id="767169409" name="Diagram 1"/>
+            <wp:cNvGraphicFramePr/>
+            <a:graphic xmlns:a="http://schemas.openxmlformats.org/drawingml/2006/main">
+              <a:graphicData uri="http://schemas.openxmlformats.org/drawingml/2006/diagram">
+                <dgm:relIds xmlns:dgm="http://schemas.openxmlformats.org/drawingml/2006/diagram" xmlns:r="http://schemas.openxmlformats.org/officeDocument/2006/relationships" r:dm="rId11" r:lo="rId12" r:qs="rId13" r:cs="rId14"/>
+              </a:graphicData>
+            </a:graphic>
+          </wp:inline>
+        </w:drawing>
+      </w:r>
+    </w:p>
+    <w:p>
+      <w:pPr>
+        <w:pStyle w:val="Caption"/>
+        <w:jc w:val="center"/>
+      </w:pPr>
+      <w:r>
+        <w:t xml:space="preserve">Figure </w:t>
+      </w:r>
+      <w:r>
+        <w:fldChar w:fldCharType="begin"/>
+      </w:r>
+      <w:r>
+        <w:instrText xml:space="preserve"> SEQ Figure \* ARABIC </w:instrText>
+      </w:r>
+      <w:r>
+        <w:fldChar w:fldCharType="separate"/>
+      </w:r>
+      <w:r>
+        <w:rPr>
+          <w:noProof/>
+        </w:rPr>
+        <w:t>1</w:t>
+      </w:r>
+      <w:r>
+        <w:fldChar w:fldCharType="end"/>
+      </w:r>
+      <w:r>
+        <w:t xml:space="preserve"> High level view of the change request process flow</w:t>
+      </w:r>
+    </w:p>
+    <w:p>
+      <w:pPr>
+        <w:pStyle w:val="ListParagraph"/>
+      </w:pPr>
+    </w:p>
+    <w:p>
+      <w:pPr>
+        <w:pStyle w:val="ListParagraph"/>
+        <w:numPr>
+          <w:ilvl w:val="0"/>
+          <w:numId w:val="13"/>
+        </w:numPr>
+      </w:pPr>
+      <w:r>
         <w:rPr>
           <w:b/>
-          <w:smallCaps/>
-          <w:sz w:val="28"/>
-          <w:szCs w:val="28"/>
+          <w:bCs/>
         </w:rPr>
-      </w:pPr>
+        <w:t>Assessing the need for a change (Stakeholders)</w:t>
+      </w:r>
+      <w:r>
+        <w:t>:</w:t>
+      </w:r>
+      <w:r>
+        <w:t xml:space="preserve"> The change requestor will </w:t>
+      </w:r>
+      <w:proofErr w:type="gramStart"/>
+      <w:r>
+        <w:t>submit</w:t>
+      </w:r>
+      <w:proofErr w:type="gramEnd"/>
+      <w:r>
+        <w:t xml:space="preserve"> a completed change request form to the project manager.</w:t>
+      </w:r>
+    </w:p>
+    <w:p>
+      <w:pPr>
+        <w:pStyle w:val="ListParagraph"/>
+        <w:numPr>
+          <w:ilvl w:val="0"/>
+          <w:numId w:val="13"/>
+        </w:numPr>
+      </w:pPr>
+      <w:r>
+        <w:rPr>
+          <w:b/>
+          <w:bCs/>
+        </w:rPr>
+        <w:t>Keeping track of change requests (Project Manager)</w:t>
+      </w:r>
+      <w:r>
+        <w:t>:</w:t>
+      </w:r>
+      <w:r>
+        <w:t xml:space="preserve"> Throughout the project's lifecycle, the project manager will </w:t>
+      </w:r>
+      <w:proofErr w:type="gramStart"/>
+      <w:r>
+        <w:t>maintain</w:t>
+      </w:r>
+      <w:proofErr w:type="gramEnd"/>
+      <w:r>
+        <w:t xml:space="preserve"> a log of all received change requests.</w:t>
+      </w:r>
+    </w:p>
+    <w:p>
+      <w:pPr>
+        <w:pStyle w:val="ListParagraph"/>
+        <w:numPr>
+          <w:ilvl w:val="0"/>
+          <w:numId w:val="13"/>
+        </w:numPr>
+      </w:pPr>
+      <w:r>
+        <w:rPr>
+          <w:b/>
+          <w:bCs/>
+        </w:rPr>
+        <w:t>Evaluating the change (Project Manager, Team, Requestor)</w:t>
+      </w:r>
+      <w:r>
+        <w:t>:</w:t>
+      </w:r>
+      <w:r>
+        <w:t xml:space="preserve"> The project manager will conduct a preliminary analysis of the change's impact on risk, cost, schedule, and scope. They will also consult with team members and the change requestor for further clarification.</w:t>
+      </w:r>
+    </w:p>
+    <w:p>
+      <w:pPr>
+        <w:pStyle w:val="ListParagraph"/>
+        <w:numPr>
+          <w:ilvl w:val="0"/>
+          <w:numId w:val="13"/>
+        </w:numPr>
+      </w:pPr>
+      <w:r>
+        <w:rPr>
+          <w:b/>
+          <w:bCs/>
+        </w:rPr>
+        <w:t>Sending the change request to CCB (Project Manager)</w:t>
+      </w:r>
+      <w:r>
+        <w:t>:</w:t>
+      </w:r>
+      <w:r>
+        <w:t xml:space="preserve"> The project manager will </w:t>
+      </w:r>
+      <w:proofErr w:type="gramStart"/>
+      <w:r>
+        <w:t>forward</w:t>
+      </w:r>
+      <w:proofErr w:type="gramEnd"/>
+      <w:r>
+        <w:t xml:space="preserve"> the change request and preliminary analysis to the CCB (Change Control Board) for review.</w:t>
+      </w:r>
+    </w:p>
+    <w:p>
+      <w:pPr>
+        <w:pStyle w:val="ListParagraph"/>
+        <w:numPr>
+          <w:ilvl w:val="0"/>
+          <w:numId w:val="13"/>
+        </w:numPr>
+      </w:pPr>
+      <w:r>
+        <w:rPr>
+          <w:b/>
+          <w:bCs/>
+        </w:rPr>
+        <w:t>Receiving the Change Request Decision (CCB)</w:t>
+      </w:r>
+      <w:r>
+        <w:t>:</w:t>
+      </w:r>
+      <w:r>
+        <w:t xml:space="preserve"> Based on the information provided, the CCB will deliberate on the proposed change and </w:t>
+      </w:r>
+      <w:proofErr w:type="gramStart"/>
+      <w:r>
+        <w:t>determine</w:t>
+      </w:r>
+      <w:proofErr w:type="gramEnd"/>
+      <w:r>
+        <w:t xml:space="preserve"> whether it will be approved.</w:t>
+      </w:r>
+    </w:p>
+    <w:p>
+      <w:pPr>
+        <w:pStyle w:val="ListParagraph"/>
+        <w:numPr>
+          <w:ilvl w:val="0"/>
+          <w:numId w:val="13"/>
+        </w:numPr>
+      </w:pPr>
+      <w:r>
+        <w:rPr>
+          <w:b/>
+          <w:bCs/>
+        </w:rPr>
+        <w:t>Implementing the modification (Project Manager)</w:t>
+      </w:r>
+      <w:r>
+        <w:t>:</w:t>
+      </w:r>
+      <w:r>
+        <w:t xml:space="preserve"> If the CCB approves a change, the project manager will update and </w:t>
+      </w:r>
+      <w:proofErr w:type="gramStart"/>
+      <w:r>
+        <w:t>establish</w:t>
+      </w:r>
+      <w:proofErr w:type="gramEnd"/>
+      <w:r>
+        <w:t xml:space="preserve"> new baselines for project documents.</w:t>
+      </w:r>
+    </w:p>
+    <w:p>
       <w:r>
         <w:rPr>
           <w:b/>
@@ -2195,8 +2423,8 @@
       </w:pPr>
     </w:p>
     <w:sectPr>
-      <w:headerReference w:type="default" r:id="rId11"/>
-      <w:footerReference w:type="default" r:id="rId12"/>
+      <w:headerReference w:type="default" r:id="rId16"/>
+      <w:footerReference w:type="default" r:id="rId17"/>
       <w:pgSz w:w="12240" w:h="15840"/>
       <w:pgMar w:top="2601" w:right="1440" w:bottom="1440" w:left="1440" w:header="720" w:footer="720" w:gutter="0"/>
       <w:cols w:space="720"/>
@@ -2516,6 +2744,92 @@
     </w:lvl>
   </w:abstractNum>
   <w:abstractNum w:abstractNumId="1" w15:restartNumberingAfterBreak="0">
+    <w:nsid w:val="05A41621"/>
+    <w:multiLevelType w:val="hybridMultilevel"/>
+    <w:tmpl w:val="5A0ABC30"/>
+    <w:lvl w:ilvl="0" w:tplc="3409000F">
+      <w:start w:val="1"/>
+      <w:numFmt w:val="decimal"/>
+      <w:lvlText w:val="%1."/>
+      <w:lvlJc w:val="left"/>
+      <w:pPr>
+        <w:ind w:left="720" w:hanging="360"/>
+      </w:pPr>
+    </w:lvl>
+    <w:lvl w:ilvl="1" w:tplc="34090019" w:tentative="1">
+      <w:start w:val="1"/>
+      <w:numFmt w:val="lowerLetter"/>
+      <w:lvlText w:val="%2."/>
+      <w:lvlJc w:val="left"/>
+      <w:pPr>
+        <w:ind w:left="1440" w:hanging="360"/>
+      </w:pPr>
+    </w:lvl>
+    <w:lvl w:ilvl="2" w:tplc="3409001B" w:tentative="1">
+      <w:start w:val="1"/>
+      <w:numFmt w:val="lowerRoman"/>
+      <w:lvlText w:val="%3."/>
+      <w:lvlJc w:val="right"/>
+      <w:pPr>
+        <w:ind w:left="2160" w:hanging="180"/>
+      </w:pPr>
+    </w:lvl>
+    <w:lvl w:ilvl="3" w:tplc="3409000F" w:tentative="1">
+      <w:start w:val="1"/>
+      <w:numFmt w:val="decimal"/>
+      <w:lvlText w:val="%4."/>
+      <w:lvlJc w:val="left"/>
+      <w:pPr>
+        <w:ind w:left="2880" w:hanging="360"/>
+      </w:pPr>
+    </w:lvl>
+    <w:lvl w:ilvl="4" w:tplc="34090019" w:tentative="1">
+      <w:start w:val="1"/>
+      <w:numFmt w:val="lowerLetter"/>
+      <w:lvlText w:val="%5."/>
+      <w:lvlJc w:val="left"/>
+      <w:pPr>
+        <w:ind w:left="3600" w:hanging="360"/>
+      </w:pPr>
+    </w:lvl>
+    <w:lvl w:ilvl="5" w:tplc="3409001B" w:tentative="1">
+      <w:start w:val="1"/>
+      <w:numFmt w:val="lowerRoman"/>
+      <w:lvlText w:val="%6."/>
+      <w:lvlJc w:val="right"/>
+      <w:pPr>
+        <w:ind w:left="4320" w:hanging="180"/>
+      </w:pPr>
+    </w:lvl>
+    <w:lvl w:ilvl="6" w:tplc="3409000F" w:tentative="1">
+      <w:start w:val="1"/>
+      <w:numFmt w:val="decimal"/>
+      <w:lvlText w:val="%7."/>
+      <w:lvlJc w:val="left"/>
+      <w:pPr>
+        <w:ind w:left="5040" w:hanging="360"/>
+      </w:pPr>
+    </w:lvl>
+    <w:lvl w:ilvl="7" w:tplc="34090019" w:tentative="1">
+      <w:start w:val="1"/>
+      <w:numFmt w:val="lowerLetter"/>
+      <w:lvlText w:val="%8."/>
+      <w:lvlJc w:val="left"/>
+      <w:pPr>
+        <w:ind w:left="5760" w:hanging="360"/>
+      </w:pPr>
+    </w:lvl>
+    <w:lvl w:ilvl="8" w:tplc="3409001B" w:tentative="1">
+      <w:start w:val="1"/>
+      <w:numFmt w:val="lowerRoman"/>
+      <w:lvlText w:val="%9."/>
+      <w:lvlJc w:val="right"/>
+      <w:pPr>
+        <w:ind w:left="6480" w:hanging="180"/>
+      </w:pPr>
+    </w:lvl>
+  </w:abstractNum>
+  <w:abstractNum w:abstractNumId="2" w15:restartNumberingAfterBreak="0">
     <w:nsid w:val="06F34AC6"/>
     <w:multiLevelType w:val="hybridMultilevel"/>
     <w:tmpl w:val="B43CD958"/>
@@ -2655,7 +2969,7 @@
       </w:rPr>
     </w:lvl>
   </w:abstractNum>
-  <w:abstractNum w:abstractNumId="2" w15:restartNumberingAfterBreak="0">
+  <w:abstractNum w:abstractNumId="3" w15:restartNumberingAfterBreak="0">
     <w:nsid w:val="0AFD4020"/>
     <w:multiLevelType w:val="hybridMultilevel"/>
     <w:tmpl w:val="78DC027A"/>
@@ -2771,7 +3085,7 @@
       </w:pPr>
     </w:lvl>
   </w:abstractNum>
-  <w:abstractNum w:abstractNumId="3" w15:restartNumberingAfterBreak="0">
+  <w:abstractNum w:abstractNumId="4" w15:restartNumberingAfterBreak="0">
     <w:nsid w:val="100D02F6"/>
     <w:multiLevelType w:val="hybridMultilevel"/>
     <w:tmpl w:val="72441A7A"/>
@@ -2911,7 +3225,7 @@
       </w:rPr>
     </w:lvl>
   </w:abstractNum>
-  <w:abstractNum w:abstractNumId="4" w15:restartNumberingAfterBreak="0">
+  <w:abstractNum w:abstractNumId="5" w15:restartNumberingAfterBreak="0">
     <w:nsid w:val="1C010595"/>
     <w:multiLevelType w:val="hybridMultilevel"/>
     <w:tmpl w:val="BB4E430C"/>
@@ -3051,7 +3365,7 @@
       </w:rPr>
     </w:lvl>
   </w:abstractNum>
-  <w:abstractNum w:abstractNumId="5" w15:restartNumberingAfterBreak="0">
+  <w:abstractNum w:abstractNumId="6" w15:restartNumberingAfterBreak="0">
     <w:nsid w:val="57B750AC"/>
     <w:multiLevelType w:val="hybridMultilevel"/>
     <w:tmpl w:val="3B6CF1C0"/>
@@ -3191,7 +3505,7 @@
       </w:rPr>
     </w:lvl>
   </w:abstractNum>
-  <w:abstractNum w:abstractNumId="6" w15:restartNumberingAfterBreak="0">
+  <w:abstractNum w:abstractNumId="7" w15:restartNumberingAfterBreak="0">
     <w:nsid w:val="61026155"/>
     <w:multiLevelType w:val="hybridMultilevel"/>
     <w:tmpl w:val="73CE246E"/>
@@ -3331,7 +3645,7 @@
       </w:rPr>
     </w:lvl>
   </w:abstractNum>
-  <w:abstractNum w:abstractNumId="7" w15:restartNumberingAfterBreak="0">
+  <w:abstractNum w:abstractNumId="8" w15:restartNumberingAfterBreak="0">
     <w:nsid w:val="66C90739"/>
     <w:multiLevelType w:val="hybridMultilevel"/>
     <w:tmpl w:val="68224078"/>
@@ -3471,7 +3785,7 @@
       </w:rPr>
     </w:lvl>
   </w:abstractNum>
-  <w:abstractNum w:abstractNumId="8" w15:restartNumberingAfterBreak="0">
+  <w:abstractNum w:abstractNumId="9" w15:restartNumberingAfterBreak="0">
     <w:nsid w:val="6CD44732"/>
     <w:multiLevelType w:val="hybridMultilevel"/>
     <w:tmpl w:val="12A00C42"/>
@@ -3611,7 +3925,7 @@
       </w:rPr>
     </w:lvl>
   </w:abstractNum>
-  <w:abstractNum w:abstractNumId="9" w15:restartNumberingAfterBreak="0">
+  <w:abstractNum w:abstractNumId="10" w15:restartNumberingAfterBreak="0">
     <w:nsid w:val="6EEE795E"/>
     <w:multiLevelType w:val="hybridMultilevel"/>
     <w:tmpl w:val="C92403A2"/>
@@ -3751,7 +4065,7 @@
       </w:rPr>
     </w:lvl>
   </w:abstractNum>
-  <w:abstractNum w:abstractNumId="10" w15:restartNumberingAfterBreak="0">
+  <w:abstractNum w:abstractNumId="11" w15:restartNumberingAfterBreak="0">
     <w:nsid w:val="71CA30E4"/>
     <w:multiLevelType w:val="hybridMultilevel"/>
     <w:tmpl w:val="B55899BA"/>
@@ -3864,7 +4178,7 @@
       </w:rPr>
     </w:lvl>
   </w:abstractNum>
-  <w:abstractNum w:abstractNumId="11" w15:restartNumberingAfterBreak="0">
+  <w:abstractNum w:abstractNumId="12" w15:restartNumberingAfterBreak="0">
     <w:nsid w:val="72A44735"/>
     <w:multiLevelType w:val="hybridMultilevel"/>
     <w:tmpl w:val="B456DDDE"/>
@@ -3978,40 +4292,43 @@
     </w:lvl>
   </w:abstractNum>
   <w:num w:numId="1" w16cid:durableId="1500728555">
+    <w:abstractNumId w:val="4"/>
+  </w:num>
+  <w:num w:numId="2" w16cid:durableId="191653302">
+    <w:abstractNumId w:val="6"/>
+  </w:num>
+  <w:num w:numId="3" w16cid:durableId="1885213002">
+    <w:abstractNumId w:val="5"/>
+  </w:num>
+  <w:num w:numId="4" w16cid:durableId="1819103408">
+    <w:abstractNumId w:val="8"/>
+  </w:num>
+  <w:num w:numId="5" w16cid:durableId="28192640">
+    <w:abstractNumId w:val="10"/>
+  </w:num>
+  <w:num w:numId="6" w16cid:durableId="538014877">
+    <w:abstractNumId w:val="9"/>
+  </w:num>
+  <w:num w:numId="7" w16cid:durableId="1339968795">
+    <w:abstractNumId w:val="7"/>
+  </w:num>
+  <w:num w:numId="8" w16cid:durableId="336227971">
+    <w:abstractNumId w:val="2"/>
+  </w:num>
+  <w:num w:numId="9" w16cid:durableId="668484919">
     <w:abstractNumId w:val="3"/>
   </w:num>
-  <w:num w:numId="2" w16cid:durableId="191653302">
-    <w:abstractNumId w:val="5"/>
-  </w:num>
-  <w:num w:numId="3" w16cid:durableId="1885213002">
-    <w:abstractNumId w:val="4"/>
-  </w:num>
-  <w:num w:numId="4" w16cid:durableId="1819103408">
-    <w:abstractNumId w:val="7"/>
-  </w:num>
-  <w:num w:numId="5" w16cid:durableId="28192640">
-    <w:abstractNumId w:val="9"/>
-  </w:num>
-  <w:num w:numId="6" w16cid:durableId="538014877">
-    <w:abstractNumId w:val="8"/>
-  </w:num>
-  <w:num w:numId="7" w16cid:durableId="1339968795">
-    <w:abstractNumId w:val="6"/>
-  </w:num>
-  <w:num w:numId="8" w16cid:durableId="336227971">
-    <w:abstractNumId w:val="1"/>
-  </w:num>
-  <w:num w:numId="9" w16cid:durableId="668484919">
-    <w:abstractNumId w:val="2"/>
-  </w:num>
   <w:num w:numId="10" w16cid:durableId="1099327777">
-    <w:abstractNumId w:val="10"/>
+    <w:abstractNumId w:val="11"/>
   </w:num>
   <w:num w:numId="11" w16cid:durableId="1472752569">
-    <w:abstractNumId w:val="11"/>
+    <w:abstractNumId w:val="12"/>
   </w:num>
   <w:num w:numId="12" w16cid:durableId="400257411">
     <w:abstractNumId w:val="0"/>
+  </w:num>
+  <w:num w:numId="13" w16cid:durableId="866481179">
+    <w:abstractNumId w:val="1"/>
   </w:num>
 </w:numbering>
 </file>
@@ -4676,7 +4993,2955 @@
       <w:shd w:val="clear" w:color="auto" w:fill="E1DFDD"/>
     </w:rPr>
   </w:style>
+  <w:style w:type="paragraph" w:styleId="Caption">
+    <w:name w:val="caption"/>
+    <w:basedOn w:val="Normal"/>
+    <w:next w:val="Normal"/>
+    <w:uiPriority w:val="35"/>
+    <w:unhideWhenUsed/>
+    <w:qFormat/>
+    <w:rsid w:val="00212993"/>
+    <w:pPr>
+      <w:spacing w:after="200"/>
+    </w:pPr>
+    <w:rPr>
+      <w:i/>
+      <w:iCs/>
+      <w:color w:val="44546A" w:themeColor="text2"/>
+      <w:sz w:val="18"/>
+      <w:szCs w:val="18"/>
+    </w:rPr>
+  </w:style>
 </w:styles>
+</file>
+
+<file path=word/diagrams/colors1.xml><?xml version="1.0" encoding="utf-8"?>
+<dgm:colorsDef xmlns:dgm="http://schemas.openxmlformats.org/drawingml/2006/diagram" xmlns:a="http://schemas.openxmlformats.org/drawingml/2006/main" uniqueId="urn:microsoft.com/office/officeart/2005/8/colors/colorful5">
+  <dgm:title val=""/>
+  <dgm:desc val=""/>
+  <dgm:catLst>
+    <dgm:cat type="colorful" pri="10500"/>
+  </dgm:catLst>
+  <dgm:styleLbl name="node0">
+    <dgm:fillClrLst meth="repeat">
+      <a:schemeClr val="accent4"/>
+    </dgm:fillClrLst>
+    <dgm:linClrLst meth="repeat">
+      <a:schemeClr val="lt1"/>
+    </dgm:linClrLst>
+    <dgm:effectClrLst/>
+    <dgm:txLinClrLst/>
+    <dgm:txFillClrLst/>
+    <dgm:txEffectClrLst/>
+  </dgm:styleLbl>
+  <dgm:styleLbl name="node1">
+    <dgm:fillClrLst>
+      <a:schemeClr val="accent5"/>
+      <a:schemeClr val="accent6"/>
+    </dgm:fillClrLst>
+    <dgm:linClrLst meth="repeat">
+      <a:schemeClr val="lt1"/>
+    </dgm:linClrLst>
+    <dgm:effectClrLst/>
+    <dgm:txLinClrLst/>
+    <dgm:txFillClrLst/>
+    <dgm:txEffectClrLst/>
+  </dgm:styleLbl>
+  <dgm:styleLbl name="alignNode1">
+    <dgm:fillClrLst>
+      <a:schemeClr val="accent5"/>
+      <a:schemeClr val="accent6"/>
+    </dgm:fillClrLst>
+    <dgm:linClrLst>
+      <a:schemeClr val="accent5"/>
+      <a:schemeClr val="accent6"/>
+    </dgm:linClrLst>
+    <dgm:effectClrLst/>
+    <dgm:txLinClrLst/>
+    <dgm:txFillClrLst/>
+    <dgm:txEffectClrLst/>
+  </dgm:styleLbl>
+  <dgm:styleLbl name="lnNode1">
+    <dgm:fillClrLst>
+      <a:schemeClr val="accent5"/>
+      <a:schemeClr val="accent6"/>
+    </dgm:fillClrLst>
+    <dgm:linClrLst meth="repeat">
+      <a:schemeClr val="lt1"/>
+    </dgm:linClrLst>
+    <dgm:effectClrLst/>
+    <dgm:txLinClrLst/>
+    <dgm:txFillClrLst/>
+    <dgm:txEffectClrLst/>
+  </dgm:styleLbl>
+  <dgm:styleLbl name="vennNode1">
+    <dgm:fillClrLst>
+      <a:schemeClr val="accent5">
+        <a:alpha val="50000"/>
+      </a:schemeClr>
+      <a:schemeClr val="accent6">
+        <a:alpha val="50000"/>
+      </a:schemeClr>
+    </dgm:fillClrLst>
+    <dgm:linClrLst meth="repeat">
+      <a:schemeClr val="lt1"/>
+    </dgm:linClrLst>
+    <dgm:effectClrLst/>
+    <dgm:txLinClrLst/>
+    <dgm:txFillClrLst/>
+    <dgm:txEffectClrLst/>
+  </dgm:styleLbl>
+  <dgm:styleLbl name="node2">
+    <dgm:fillClrLst>
+      <a:schemeClr val="accent6"/>
+    </dgm:fillClrLst>
+    <dgm:linClrLst meth="repeat">
+      <a:schemeClr val="lt1"/>
+    </dgm:linClrLst>
+    <dgm:effectClrLst/>
+    <dgm:txLinClrLst/>
+    <dgm:txFillClrLst/>
+    <dgm:txEffectClrLst/>
+  </dgm:styleLbl>
+  <dgm:styleLbl name="node3">
+    <dgm:fillClrLst>
+      <a:schemeClr val="accent1"/>
+    </dgm:fillClrLst>
+    <dgm:linClrLst meth="repeat">
+      <a:schemeClr val="lt1"/>
+    </dgm:linClrLst>
+    <dgm:effectClrLst/>
+    <dgm:txLinClrLst/>
+    <dgm:txFillClrLst/>
+    <dgm:txEffectClrLst/>
+  </dgm:styleLbl>
+  <dgm:styleLbl name="node4">
+    <dgm:fillClrLst>
+      <a:schemeClr val="accent2"/>
+    </dgm:fillClrLst>
+    <dgm:linClrLst meth="repeat">
+      <a:schemeClr val="lt1"/>
+    </dgm:linClrLst>
+    <dgm:effectClrLst/>
+    <dgm:txLinClrLst/>
+    <dgm:txFillClrLst/>
+    <dgm:txEffectClrLst/>
+  </dgm:styleLbl>
+  <dgm:styleLbl name="fgImgPlace1">
+    <dgm:fillClrLst>
+      <a:schemeClr val="accent5">
+        <a:tint val="50000"/>
+      </a:schemeClr>
+      <a:schemeClr val="accent6">
+        <a:tint val="50000"/>
+      </a:schemeClr>
+    </dgm:fillClrLst>
+    <dgm:linClrLst meth="repeat">
+      <a:schemeClr val="lt1"/>
+    </dgm:linClrLst>
+    <dgm:effectClrLst/>
+    <dgm:txLinClrLst/>
+    <dgm:txFillClrLst meth="repeat">
+      <a:schemeClr val="lt1"/>
+    </dgm:txFillClrLst>
+    <dgm:txEffectClrLst/>
+  </dgm:styleLbl>
+  <dgm:styleLbl name="alignImgPlace1">
+    <dgm:fillClrLst>
+      <a:schemeClr val="accent5">
+        <a:tint val="50000"/>
+      </a:schemeClr>
+      <a:schemeClr val="accent6">
+        <a:tint val="20000"/>
+      </a:schemeClr>
+    </dgm:fillClrLst>
+    <dgm:linClrLst meth="repeat">
+      <a:schemeClr val="lt1"/>
+    </dgm:linClrLst>
+    <dgm:effectClrLst/>
+    <dgm:txLinClrLst/>
+    <dgm:txFillClrLst meth="repeat">
+      <a:schemeClr val="lt1"/>
+    </dgm:txFillClrLst>
+    <dgm:txEffectClrLst/>
+  </dgm:styleLbl>
+  <dgm:styleLbl name="bgImgPlace1">
+    <dgm:fillClrLst>
+      <a:schemeClr val="accent5">
+        <a:tint val="50000"/>
+      </a:schemeClr>
+      <a:schemeClr val="accent6">
+        <a:tint val="20000"/>
+      </a:schemeClr>
+    </dgm:fillClrLst>
+    <dgm:linClrLst meth="repeat">
+      <a:schemeClr val="lt1"/>
+    </dgm:linClrLst>
+    <dgm:effectClrLst/>
+    <dgm:txLinClrLst/>
+    <dgm:txFillClrLst meth="repeat">
+      <a:schemeClr val="lt1"/>
+    </dgm:txFillClrLst>
+    <dgm:txEffectClrLst/>
+  </dgm:styleLbl>
+  <dgm:styleLbl name="sibTrans2D1">
+    <dgm:fillClrLst>
+      <a:schemeClr val="accent5"/>
+      <a:schemeClr val="accent6"/>
+    </dgm:fillClrLst>
+    <dgm:linClrLst meth="repeat">
+      <a:schemeClr val="lt1"/>
+    </dgm:linClrLst>
+    <dgm:effectClrLst/>
+    <dgm:txLinClrLst/>
+    <dgm:txFillClrLst/>
+    <dgm:txEffectClrLst/>
+  </dgm:styleLbl>
+  <dgm:styleLbl name="fgSibTrans2D1">
+    <dgm:fillClrLst>
+      <a:schemeClr val="accent5"/>
+      <a:schemeClr val="accent6"/>
+    </dgm:fillClrLst>
+    <dgm:linClrLst meth="repeat">
+      <a:schemeClr val="lt1"/>
+    </dgm:linClrLst>
+    <dgm:effectClrLst/>
+    <dgm:txLinClrLst/>
+    <dgm:txFillClrLst meth="repeat">
+      <a:schemeClr val="lt1"/>
+    </dgm:txFillClrLst>
+    <dgm:txEffectClrLst/>
+  </dgm:styleLbl>
+  <dgm:styleLbl name="bgSibTrans2D1">
+    <dgm:fillClrLst>
+      <a:schemeClr val="accent5"/>
+      <a:schemeClr val="accent6"/>
+    </dgm:fillClrLst>
+    <dgm:linClrLst meth="repeat">
+      <a:schemeClr val="lt1"/>
+    </dgm:linClrLst>
+    <dgm:effectClrLst/>
+    <dgm:txLinClrLst/>
+    <dgm:txFillClrLst meth="repeat">
+      <a:schemeClr val="lt1"/>
+    </dgm:txFillClrLst>
+    <dgm:txEffectClrLst/>
+  </dgm:styleLbl>
+  <dgm:styleLbl name="sibTrans1D1">
+    <dgm:fillClrLst/>
+    <dgm:linClrLst>
+      <a:schemeClr val="accent5"/>
+      <a:schemeClr val="accent6"/>
+    </dgm:linClrLst>
+    <dgm:effectClrLst/>
+    <dgm:txLinClrLst/>
+    <dgm:txFillClrLst meth="repeat">
+      <a:schemeClr val="tx1"/>
+    </dgm:txFillClrLst>
+    <dgm:txEffectClrLst/>
+  </dgm:styleLbl>
+  <dgm:styleLbl name="callout">
+    <dgm:fillClrLst meth="repeat">
+      <a:schemeClr val="accent5"/>
+    </dgm:fillClrLst>
+    <dgm:linClrLst meth="repeat">
+      <a:schemeClr val="accent5">
+        <a:tint val="50000"/>
+      </a:schemeClr>
+    </dgm:linClrLst>
+    <dgm:effectClrLst/>
+    <dgm:txLinClrLst/>
+    <dgm:txFillClrLst meth="repeat">
+      <a:schemeClr val="tx1"/>
+    </dgm:txFillClrLst>
+    <dgm:txEffectClrLst/>
+  </dgm:styleLbl>
+  <dgm:styleLbl name="asst0">
+    <dgm:fillClrLst meth="repeat">
+      <a:schemeClr val="accent5"/>
+    </dgm:fillClrLst>
+    <dgm:linClrLst meth="repeat">
+      <a:schemeClr val="lt1">
+        <a:shade val="80000"/>
+      </a:schemeClr>
+    </dgm:linClrLst>
+    <dgm:effectClrLst/>
+    <dgm:txLinClrLst/>
+    <dgm:txFillClrLst/>
+    <dgm:txEffectClrLst/>
+  </dgm:styleLbl>
+  <dgm:styleLbl name="asst1">
+    <dgm:fillClrLst meth="repeat">
+      <a:schemeClr val="accent6"/>
+    </dgm:fillClrLst>
+    <dgm:linClrLst meth="repeat">
+      <a:schemeClr val="lt1">
+        <a:shade val="80000"/>
+      </a:schemeClr>
+    </dgm:linClrLst>
+    <dgm:effectClrLst/>
+    <dgm:txLinClrLst/>
+    <dgm:txFillClrLst/>
+    <dgm:txEffectClrLst/>
+  </dgm:styleLbl>
+  <dgm:styleLbl name="asst2">
+    <dgm:fillClrLst>
+      <a:schemeClr val="accent1"/>
+    </dgm:fillClrLst>
+    <dgm:linClrLst meth="repeat">
+      <a:schemeClr val="lt1"/>
+    </dgm:linClrLst>
+    <dgm:effectClrLst/>
+    <dgm:txLinClrLst/>
+    <dgm:txFillClrLst/>
+    <dgm:txEffectClrLst/>
+  </dgm:styleLbl>
+  <dgm:styleLbl name="asst3">
+    <dgm:fillClrLst>
+      <a:schemeClr val="accent2"/>
+    </dgm:fillClrLst>
+    <dgm:linClrLst meth="repeat">
+      <a:schemeClr val="lt1"/>
+    </dgm:linClrLst>
+    <dgm:effectClrLst/>
+    <dgm:txLinClrLst/>
+    <dgm:txFillClrLst/>
+    <dgm:txEffectClrLst/>
+  </dgm:styleLbl>
+  <dgm:styleLbl name="asst4">
+    <dgm:fillClrLst>
+      <a:schemeClr val="accent3"/>
+    </dgm:fillClrLst>
+    <dgm:linClrLst meth="repeat">
+      <a:schemeClr val="lt1"/>
+    </dgm:linClrLst>
+    <dgm:effectClrLst/>
+    <dgm:txLinClrLst/>
+    <dgm:txFillClrLst/>
+    <dgm:txEffectClrLst/>
+  </dgm:styleLbl>
+  <dgm:styleLbl name="parChTrans2D1">
+    <dgm:fillClrLst meth="repeat">
+      <a:schemeClr val="accent5"/>
+    </dgm:fillClrLst>
+    <dgm:linClrLst meth="repeat">
+      <a:schemeClr val="lt1"/>
+    </dgm:linClrLst>
+    <dgm:effectClrLst/>
+    <dgm:txLinClrLst/>
+    <dgm:txFillClrLst meth="repeat">
+      <a:schemeClr val="lt1"/>
+    </dgm:txFillClrLst>
+    <dgm:txEffectClrLst/>
+  </dgm:styleLbl>
+  <dgm:styleLbl name="parChTrans2D2">
+    <dgm:fillClrLst meth="repeat">
+      <a:schemeClr val="accent6"/>
+    </dgm:fillClrLst>
+    <dgm:linClrLst meth="repeat">
+      <a:schemeClr val="lt1"/>
+    </dgm:linClrLst>
+    <dgm:effectClrLst/>
+    <dgm:txLinClrLst/>
+    <dgm:txFillClrLst/>
+    <dgm:txEffectClrLst/>
+  </dgm:styleLbl>
+  <dgm:styleLbl name="parChTrans2D3">
+    <dgm:fillClrLst meth="repeat">
+      <a:schemeClr val="accent6"/>
+    </dgm:fillClrLst>
+    <dgm:linClrLst meth="repeat">
+      <a:schemeClr val="lt1"/>
+    </dgm:linClrLst>
+    <dgm:effectClrLst/>
+    <dgm:txLinClrLst/>
+    <dgm:txFillClrLst/>
+    <dgm:txEffectClrLst/>
+  </dgm:styleLbl>
+  <dgm:styleLbl name="parChTrans2D4">
+    <dgm:fillClrLst meth="repeat">
+      <a:schemeClr val="accent1"/>
+    </dgm:fillClrLst>
+    <dgm:linClrLst meth="repeat">
+      <a:schemeClr val="lt1"/>
+    </dgm:linClrLst>
+    <dgm:effectClrLst/>
+    <dgm:txLinClrLst/>
+    <dgm:txFillClrLst meth="repeat">
+      <a:schemeClr val="lt1"/>
+    </dgm:txFillClrLst>
+    <dgm:txEffectClrLst/>
+  </dgm:styleLbl>
+  <dgm:styleLbl name="parChTrans1D1">
+    <dgm:fillClrLst meth="repeat">
+      <a:schemeClr val="accent5"/>
+    </dgm:fillClrLst>
+    <dgm:linClrLst meth="repeat">
+      <a:schemeClr val="accent5"/>
+    </dgm:linClrLst>
+    <dgm:effectClrLst/>
+    <dgm:txLinClrLst/>
+    <dgm:txFillClrLst meth="repeat">
+      <a:schemeClr val="tx1"/>
+    </dgm:txFillClrLst>
+    <dgm:txEffectClrLst/>
+  </dgm:styleLbl>
+  <dgm:styleLbl name="parChTrans1D2">
+    <dgm:fillClrLst meth="repeat">
+      <a:schemeClr val="accent6">
+        <a:tint val="90000"/>
+      </a:schemeClr>
+    </dgm:fillClrLst>
+    <dgm:linClrLst meth="repeat">
+      <a:schemeClr val="accent6"/>
+    </dgm:linClrLst>
+    <dgm:effectClrLst/>
+    <dgm:txLinClrLst/>
+    <dgm:txFillClrLst meth="repeat">
+      <a:schemeClr val="tx1"/>
+    </dgm:txFillClrLst>
+    <dgm:txEffectClrLst/>
+  </dgm:styleLbl>
+  <dgm:styleLbl name="parChTrans1D3">
+    <dgm:fillClrLst meth="repeat">
+      <a:schemeClr val="accent6">
+        <a:tint val="70000"/>
+      </a:schemeClr>
+    </dgm:fillClrLst>
+    <dgm:linClrLst meth="repeat">
+      <a:schemeClr val="accent1"/>
+    </dgm:linClrLst>
+    <dgm:effectClrLst/>
+    <dgm:txLinClrLst/>
+    <dgm:txFillClrLst meth="repeat">
+      <a:schemeClr val="tx1"/>
+    </dgm:txFillClrLst>
+    <dgm:txEffectClrLst/>
+  </dgm:styleLbl>
+  <dgm:styleLbl name="parChTrans1D4">
+    <dgm:fillClrLst meth="repeat">
+      <a:schemeClr val="accent6">
+        <a:tint val="50000"/>
+      </a:schemeClr>
+    </dgm:fillClrLst>
+    <dgm:linClrLst meth="repeat">
+      <a:schemeClr val="accent2"/>
+    </dgm:linClrLst>
+    <dgm:effectClrLst/>
+    <dgm:txLinClrLst/>
+    <dgm:txFillClrLst meth="repeat">
+      <a:schemeClr val="tx1"/>
+    </dgm:txFillClrLst>
+    <dgm:txEffectClrLst/>
+  </dgm:styleLbl>
+  <dgm:styleLbl name="fgAcc1">
+    <dgm:fillClrLst meth="repeat">
+      <a:schemeClr val="lt1">
+        <a:alpha val="90000"/>
+      </a:schemeClr>
+    </dgm:fillClrLst>
+    <dgm:linClrLst>
+      <a:schemeClr val="accent5"/>
+      <a:schemeClr val="accent6"/>
+    </dgm:linClrLst>
+    <dgm:effectClrLst/>
+    <dgm:txLinClrLst/>
+    <dgm:txFillClrLst meth="repeat">
+      <a:schemeClr val="dk1"/>
+    </dgm:txFillClrLst>
+    <dgm:txEffectClrLst/>
+  </dgm:styleLbl>
+  <dgm:styleLbl name="conFgAcc1">
+    <dgm:fillClrLst meth="repeat">
+      <a:schemeClr val="lt1">
+        <a:alpha val="90000"/>
+      </a:schemeClr>
+    </dgm:fillClrLst>
+    <dgm:linClrLst>
+      <a:schemeClr val="accent5"/>
+      <a:schemeClr val="accent6"/>
+    </dgm:linClrLst>
+    <dgm:effectClrLst/>
+    <dgm:txLinClrLst/>
+    <dgm:txFillClrLst meth="repeat">
+      <a:schemeClr val="dk1"/>
+    </dgm:txFillClrLst>
+    <dgm:txEffectClrLst/>
+  </dgm:styleLbl>
+  <dgm:styleLbl name="alignAcc1">
+    <dgm:fillClrLst meth="repeat">
+      <a:schemeClr val="lt1">
+        <a:alpha val="90000"/>
+      </a:schemeClr>
+    </dgm:fillClrLst>
+    <dgm:linClrLst>
+      <a:schemeClr val="accent5"/>
+      <a:schemeClr val="accent6"/>
+    </dgm:linClrLst>
+    <dgm:effectClrLst/>
+    <dgm:txLinClrLst/>
+    <dgm:txFillClrLst meth="repeat">
+      <a:schemeClr val="dk1"/>
+    </dgm:txFillClrLst>
+    <dgm:txEffectClrLst/>
+  </dgm:styleLbl>
+  <dgm:styleLbl name="trAlignAcc1">
+    <dgm:fillClrLst meth="repeat">
+      <a:schemeClr val="lt1">
+        <a:alpha val="40000"/>
+      </a:schemeClr>
+    </dgm:fillClrLst>
+    <dgm:linClrLst meth="repeat">
+      <a:schemeClr val="accent5"/>
+    </dgm:linClrLst>
+    <dgm:effectClrLst/>
+    <dgm:txLinClrLst/>
+    <dgm:txFillClrLst meth="repeat">
+      <a:schemeClr val="dk1"/>
+    </dgm:txFillClrLst>
+    <dgm:txEffectClrLst/>
+  </dgm:styleLbl>
+  <dgm:styleLbl name="bgAcc1">
+    <dgm:fillClrLst meth="repeat">
+      <a:schemeClr val="lt1">
+        <a:alpha val="90000"/>
+      </a:schemeClr>
+    </dgm:fillClrLst>
+    <dgm:linClrLst>
+      <a:schemeClr val="accent5"/>
+      <a:schemeClr val="accent6"/>
+    </dgm:linClrLst>
+    <dgm:effectClrLst/>
+    <dgm:txLinClrLst/>
+    <dgm:txFillClrLst meth="repeat">
+      <a:schemeClr val="dk1"/>
+    </dgm:txFillClrLst>
+    <dgm:txEffectClrLst/>
+  </dgm:styleLbl>
+  <dgm:styleLbl name="solidFgAcc1">
+    <dgm:fillClrLst meth="repeat">
+      <a:schemeClr val="lt1"/>
+    </dgm:fillClrLst>
+    <dgm:linClrLst>
+      <a:schemeClr val="accent5"/>
+      <a:schemeClr val="accent6"/>
+    </dgm:linClrLst>
+    <dgm:effectClrLst/>
+    <dgm:txLinClrLst/>
+    <dgm:txFillClrLst meth="repeat">
+      <a:schemeClr val="dk1"/>
+    </dgm:txFillClrLst>
+    <dgm:txEffectClrLst/>
+  </dgm:styleLbl>
+  <dgm:styleLbl name="solidAlignAcc1">
+    <dgm:fillClrLst meth="repeat">
+      <a:schemeClr val="lt1"/>
+    </dgm:fillClrLst>
+    <dgm:linClrLst>
+      <a:schemeClr val="accent5"/>
+      <a:schemeClr val="accent6"/>
+    </dgm:linClrLst>
+    <dgm:effectClrLst/>
+    <dgm:txLinClrLst/>
+    <dgm:txFillClrLst meth="repeat">
+      <a:schemeClr val="dk1"/>
+    </dgm:txFillClrLst>
+    <dgm:txEffectClrLst/>
+  </dgm:styleLbl>
+  <dgm:styleLbl name="solidBgAcc1">
+    <dgm:fillClrLst meth="repeat">
+      <a:schemeClr val="lt1"/>
+    </dgm:fillClrLst>
+    <dgm:linClrLst>
+      <a:schemeClr val="accent5"/>
+      <a:schemeClr val="accent6"/>
+    </dgm:linClrLst>
+    <dgm:effectClrLst/>
+    <dgm:txLinClrLst/>
+    <dgm:txFillClrLst meth="repeat">
+      <a:schemeClr val="dk1"/>
+    </dgm:txFillClrLst>
+    <dgm:txEffectClrLst/>
+  </dgm:styleLbl>
+  <dgm:styleLbl name="fgAccFollowNode1">
+    <dgm:fillClrLst>
+      <a:schemeClr val="accent5">
+        <a:tint val="40000"/>
+        <a:alpha val="90000"/>
+      </a:schemeClr>
+      <a:schemeClr val="accent6">
+        <a:tint val="40000"/>
+        <a:alpha val="90000"/>
+      </a:schemeClr>
+    </dgm:fillClrLst>
+    <dgm:linClrLst>
+      <a:schemeClr val="accent5">
+        <a:tint val="40000"/>
+        <a:alpha val="90000"/>
+      </a:schemeClr>
+      <a:schemeClr val="accent5">
+        <a:tint val="40000"/>
+        <a:alpha val="90000"/>
+      </a:schemeClr>
+    </dgm:linClrLst>
+    <dgm:effectClrLst/>
+    <dgm:txLinClrLst/>
+    <dgm:txFillClrLst meth="repeat">
+      <a:schemeClr val="dk1"/>
+    </dgm:txFillClrLst>
+    <dgm:txEffectClrLst/>
+  </dgm:styleLbl>
+  <dgm:styleLbl name="alignAccFollowNode1">
+    <dgm:fillClrLst>
+      <a:schemeClr val="accent5">
+        <a:tint val="40000"/>
+        <a:alpha val="90000"/>
+      </a:schemeClr>
+      <a:schemeClr val="accent6">
+        <a:tint val="40000"/>
+        <a:alpha val="90000"/>
+      </a:schemeClr>
+    </dgm:fillClrLst>
+    <dgm:linClrLst>
+      <a:schemeClr val="accent5">
+        <a:tint val="40000"/>
+        <a:alpha val="90000"/>
+      </a:schemeClr>
+      <a:schemeClr val="accent6">
+        <a:tint val="40000"/>
+        <a:alpha val="90000"/>
+      </a:schemeClr>
+    </dgm:linClrLst>
+    <dgm:effectClrLst/>
+    <dgm:txLinClrLst/>
+    <dgm:txFillClrLst meth="repeat">
+      <a:schemeClr val="dk1"/>
+    </dgm:txFillClrLst>
+    <dgm:txEffectClrLst/>
+  </dgm:styleLbl>
+  <dgm:styleLbl name="bgAccFollowNode1">
+    <dgm:fillClrLst>
+      <a:schemeClr val="accent5">
+        <a:tint val="40000"/>
+        <a:alpha val="90000"/>
+      </a:schemeClr>
+      <a:schemeClr val="accent6">
+        <a:tint val="40000"/>
+        <a:alpha val="90000"/>
+      </a:schemeClr>
+    </dgm:fillClrLst>
+    <dgm:linClrLst>
+      <a:schemeClr val="accent5">
+        <a:tint val="40000"/>
+        <a:alpha val="90000"/>
+      </a:schemeClr>
+      <a:schemeClr val="accent6">
+        <a:tint val="40000"/>
+        <a:alpha val="90000"/>
+      </a:schemeClr>
+    </dgm:linClrLst>
+    <dgm:effectClrLst/>
+    <dgm:txLinClrLst/>
+    <dgm:txFillClrLst meth="repeat">
+      <a:schemeClr val="dk1"/>
+    </dgm:txFillClrLst>
+    <dgm:txEffectClrLst/>
+  </dgm:styleLbl>
+  <dgm:styleLbl name="fgAcc0">
+    <dgm:fillClrLst meth="repeat">
+      <a:schemeClr val="lt1">
+        <a:alpha val="90000"/>
+      </a:schemeClr>
+    </dgm:fillClrLst>
+    <dgm:linClrLst>
+      <a:schemeClr val="accent4"/>
+    </dgm:linClrLst>
+    <dgm:effectClrLst/>
+    <dgm:txLinClrLst/>
+    <dgm:txFillClrLst meth="repeat">
+      <a:schemeClr val="dk1"/>
+    </dgm:txFillClrLst>
+    <dgm:txEffectClrLst/>
+  </dgm:styleLbl>
+  <dgm:styleLbl name="fgAcc2">
+    <dgm:fillClrLst meth="repeat">
+      <a:schemeClr val="lt1">
+        <a:alpha val="90000"/>
+      </a:schemeClr>
+    </dgm:fillClrLst>
+    <dgm:linClrLst>
+      <a:schemeClr val="accent6"/>
+    </dgm:linClrLst>
+    <dgm:effectClrLst/>
+    <dgm:txLinClrLst/>
+    <dgm:txFillClrLst meth="repeat">
+      <a:schemeClr val="dk1"/>
+    </dgm:txFillClrLst>
+    <dgm:txEffectClrLst/>
+  </dgm:styleLbl>
+  <dgm:styleLbl name="fgAcc3">
+    <dgm:fillClrLst meth="repeat">
+      <a:schemeClr val="lt1">
+        <a:alpha val="90000"/>
+      </a:schemeClr>
+    </dgm:fillClrLst>
+    <dgm:linClrLst>
+      <a:schemeClr val="accent1"/>
+    </dgm:linClrLst>
+    <dgm:effectClrLst/>
+    <dgm:txLinClrLst/>
+    <dgm:txFillClrLst meth="repeat">
+      <a:schemeClr val="dk1"/>
+    </dgm:txFillClrLst>
+    <dgm:txEffectClrLst/>
+  </dgm:styleLbl>
+  <dgm:styleLbl name="fgAcc4">
+    <dgm:fillClrLst meth="repeat">
+      <a:schemeClr val="lt1">
+        <a:alpha val="90000"/>
+      </a:schemeClr>
+    </dgm:fillClrLst>
+    <dgm:linClrLst>
+      <a:schemeClr val="accent2"/>
+    </dgm:linClrLst>
+    <dgm:effectClrLst/>
+    <dgm:txLinClrLst/>
+    <dgm:txFillClrLst meth="repeat">
+      <a:schemeClr val="dk1"/>
+    </dgm:txFillClrLst>
+    <dgm:txEffectClrLst/>
+  </dgm:styleLbl>
+  <dgm:styleLbl name="bgShp">
+    <dgm:fillClrLst meth="repeat">
+      <a:schemeClr val="accent5">
+        <a:tint val="40000"/>
+      </a:schemeClr>
+    </dgm:fillClrLst>
+    <dgm:linClrLst meth="repeat">
+      <a:schemeClr val="dk1"/>
+    </dgm:linClrLst>
+    <dgm:effectClrLst/>
+    <dgm:txLinClrLst/>
+    <dgm:txFillClrLst meth="repeat">
+      <a:schemeClr val="dk1"/>
+    </dgm:txFillClrLst>
+    <dgm:txEffectClrLst/>
+  </dgm:styleLbl>
+  <dgm:styleLbl name="dkBgShp">
+    <dgm:fillClrLst meth="repeat">
+      <a:schemeClr val="accent5">
+        <a:shade val="90000"/>
+      </a:schemeClr>
+    </dgm:fillClrLst>
+    <dgm:linClrLst meth="repeat">
+      <a:schemeClr val="dk1"/>
+    </dgm:linClrLst>
+    <dgm:effectClrLst/>
+    <dgm:txLinClrLst/>
+    <dgm:txFillClrLst meth="repeat">
+      <a:schemeClr val="lt1"/>
+    </dgm:txFillClrLst>
+    <dgm:txEffectClrLst/>
+  </dgm:styleLbl>
+  <dgm:styleLbl name="trBgShp">
+    <dgm:fillClrLst meth="repeat">
+      <a:schemeClr val="accent5">
+        <a:tint val="50000"/>
+        <a:alpha val="40000"/>
+      </a:schemeClr>
+    </dgm:fillClrLst>
+    <dgm:linClrLst meth="repeat">
+      <a:schemeClr val="accent5"/>
+    </dgm:linClrLst>
+    <dgm:effectClrLst/>
+    <dgm:txLinClrLst/>
+    <dgm:txFillClrLst meth="repeat">
+      <a:schemeClr val="lt1"/>
+    </dgm:txFillClrLst>
+    <dgm:txEffectClrLst/>
+  </dgm:styleLbl>
+  <dgm:styleLbl name="fgShp">
+    <dgm:fillClrLst meth="repeat">
+      <a:schemeClr val="accent5">
+        <a:tint val="40000"/>
+      </a:schemeClr>
+    </dgm:fillClrLst>
+    <dgm:linClrLst meth="repeat">
+      <a:schemeClr val="lt1"/>
+    </dgm:linClrLst>
+    <dgm:effectClrLst/>
+    <dgm:txLinClrLst/>
+    <dgm:txFillClrLst meth="repeat">
+      <a:schemeClr val="dk1"/>
+    </dgm:txFillClrLst>
+    <dgm:txEffectClrLst/>
+  </dgm:styleLbl>
+  <dgm:styleLbl name="revTx">
+    <dgm:fillClrLst meth="repeat">
+      <a:schemeClr val="lt1">
+        <a:alpha val="0"/>
+      </a:schemeClr>
+    </dgm:fillClrLst>
+    <dgm:linClrLst meth="repeat">
+      <a:schemeClr val="dk1">
+        <a:alpha val="0"/>
+      </a:schemeClr>
+    </dgm:linClrLst>
+    <dgm:effectClrLst/>
+    <dgm:txLinClrLst/>
+    <dgm:txFillClrLst meth="repeat">
+      <a:schemeClr val="tx1"/>
+    </dgm:txFillClrLst>
+    <dgm:txEffectClrLst/>
+  </dgm:styleLbl>
+</dgm:colorsDef>
+</file>
+
+<file path=word/diagrams/data1.xml><?xml version="1.0" encoding="utf-8"?>
+<dgm:dataModel xmlns:dgm="http://schemas.openxmlformats.org/drawingml/2006/diagram" xmlns:a="http://schemas.openxmlformats.org/drawingml/2006/main">
+  <dgm:ptLst>
+    <dgm:pt modelId="{E0034935-E188-4F24-9802-7D473470198E}" type="doc">
+      <dgm:prSet loTypeId="urn:microsoft.com/office/officeart/2005/8/layout/chevron1" loCatId="process" qsTypeId="urn:microsoft.com/office/officeart/2005/8/quickstyle/simple1" qsCatId="simple" csTypeId="urn:microsoft.com/office/officeart/2005/8/colors/colorful5" csCatId="colorful" phldr="1"/>
+      <dgm:spPr/>
+    </dgm:pt>
+    <dgm:pt modelId="{79E512B3-E5F3-4755-90D3-76E5BA70DA5F}">
+      <dgm:prSet phldrT="[Text]"/>
+      <dgm:spPr/>
+      <dgm:t>
+        <a:bodyPr/>
+        <a:lstStyle/>
+        <a:p>
+          <a:r>
+            <a:rPr lang="en-PH"/>
+            <a:t>Assessing the need for a change</a:t>
+          </a:r>
+        </a:p>
+      </dgm:t>
+    </dgm:pt>
+    <dgm:pt modelId="{F3CB48DA-F4B3-4066-99EC-55890A5ECF89}" type="parTrans" cxnId="{640912EE-B79B-4733-820D-B0B407DAF58D}">
+      <dgm:prSet/>
+      <dgm:spPr/>
+      <dgm:t>
+        <a:bodyPr/>
+        <a:lstStyle/>
+        <a:p>
+          <a:endParaRPr lang="en-PH"/>
+        </a:p>
+      </dgm:t>
+    </dgm:pt>
+    <dgm:pt modelId="{B9584D15-1795-4A49-9B3E-96003542D872}" type="sibTrans" cxnId="{640912EE-B79B-4733-820D-B0B407DAF58D}">
+      <dgm:prSet/>
+      <dgm:spPr/>
+      <dgm:t>
+        <a:bodyPr/>
+        <a:lstStyle/>
+        <a:p>
+          <a:endParaRPr lang="en-PH"/>
+        </a:p>
+      </dgm:t>
+    </dgm:pt>
+    <dgm:pt modelId="{334C709C-8DC5-4BE3-A2DF-3AFD25CD8DDC}">
+      <dgm:prSet phldrT="[Text]"/>
+      <dgm:spPr/>
+      <dgm:t>
+        <a:bodyPr/>
+        <a:lstStyle/>
+        <a:p>
+          <a:r>
+            <a:rPr lang="en-PH"/>
+            <a:t>Keeping track of change requests</a:t>
+          </a:r>
+        </a:p>
+      </dgm:t>
+    </dgm:pt>
+    <dgm:pt modelId="{EA27DDD5-1C1D-4DB6-9798-CC1E44EF74CD}" type="parTrans" cxnId="{22911226-8D05-4CA7-B89A-778315ED6D1D}">
+      <dgm:prSet/>
+      <dgm:spPr/>
+      <dgm:t>
+        <a:bodyPr/>
+        <a:lstStyle/>
+        <a:p>
+          <a:endParaRPr lang="en-PH"/>
+        </a:p>
+      </dgm:t>
+    </dgm:pt>
+    <dgm:pt modelId="{132C9BD2-DF65-47D0-A8C2-3B4AB2C57633}" type="sibTrans" cxnId="{22911226-8D05-4CA7-B89A-778315ED6D1D}">
+      <dgm:prSet/>
+      <dgm:spPr/>
+      <dgm:t>
+        <a:bodyPr/>
+        <a:lstStyle/>
+        <a:p>
+          <a:endParaRPr lang="en-PH"/>
+        </a:p>
+      </dgm:t>
+    </dgm:pt>
+    <dgm:pt modelId="{598028B2-AF19-401B-B1DF-E38A4AD94846}">
+      <dgm:prSet phldrT="[Text]"/>
+      <dgm:spPr/>
+      <dgm:t>
+        <a:bodyPr/>
+        <a:lstStyle/>
+        <a:p>
+          <a:r>
+            <a:rPr lang="en-PH"/>
+            <a:t>Evaluating the change</a:t>
+          </a:r>
+        </a:p>
+      </dgm:t>
+    </dgm:pt>
+    <dgm:pt modelId="{A460F472-9ABF-48DB-96CD-2B6C8E73E5FB}" type="parTrans" cxnId="{DF3EBA2B-6E8C-413C-8C90-683341B49D2C}">
+      <dgm:prSet/>
+      <dgm:spPr/>
+      <dgm:t>
+        <a:bodyPr/>
+        <a:lstStyle/>
+        <a:p>
+          <a:endParaRPr lang="en-PH"/>
+        </a:p>
+      </dgm:t>
+    </dgm:pt>
+    <dgm:pt modelId="{49417204-B4E0-4A48-859B-FBC194F85E2C}" type="sibTrans" cxnId="{DF3EBA2B-6E8C-413C-8C90-683341B49D2C}">
+      <dgm:prSet/>
+      <dgm:spPr/>
+      <dgm:t>
+        <a:bodyPr/>
+        <a:lstStyle/>
+        <a:p>
+          <a:endParaRPr lang="en-PH"/>
+        </a:p>
+      </dgm:t>
+    </dgm:pt>
+    <dgm:pt modelId="{D443C51B-8331-4CB7-A9CC-AEFCA9403C70}">
+      <dgm:prSet phldrT="[Text]"/>
+      <dgm:spPr/>
+      <dgm:t>
+        <a:bodyPr/>
+        <a:lstStyle/>
+        <a:p>
+          <a:r>
+            <a:rPr lang="en-PH"/>
+            <a:t>Sending the change request to Change Control Board</a:t>
+          </a:r>
+        </a:p>
+      </dgm:t>
+    </dgm:pt>
+    <dgm:pt modelId="{F9061F2A-FEB6-4A07-8A52-2ADE0CA14B00}" type="parTrans" cxnId="{059B087D-0B02-4390-86EB-16F20EF8EE71}">
+      <dgm:prSet/>
+      <dgm:spPr/>
+      <dgm:t>
+        <a:bodyPr/>
+        <a:lstStyle/>
+        <a:p>
+          <a:endParaRPr lang="en-PH"/>
+        </a:p>
+      </dgm:t>
+    </dgm:pt>
+    <dgm:pt modelId="{83625893-9857-43A7-9833-2C0EC7013D86}" type="sibTrans" cxnId="{059B087D-0B02-4390-86EB-16F20EF8EE71}">
+      <dgm:prSet/>
+      <dgm:spPr/>
+      <dgm:t>
+        <a:bodyPr/>
+        <a:lstStyle/>
+        <a:p>
+          <a:endParaRPr lang="en-PH"/>
+        </a:p>
+      </dgm:t>
+    </dgm:pt>
+    <dgm:pt modelId="{767BA4A9-A798-4C3F-8435-FEE6802AE873}">
+      <dgm:prSet phldrT="[Text]"/>
+      <dgm:spPr/>
+      <dgm:t>
+        <a:bodyPr/>
+        <a:lstStyle/>
+        <a:p>
+          <a:r>
+            <a:rPr lang="en-PH"/>
+            <a:t>Receiving the Change Request Decision</a:t>
+          </a:r>
+        </a:p>
+      </dgm:t>
+    </dgm:pt>
+    <dgm:pt modelId="{EBAE0F8B-48EB-430A-BD70-D68BBACE0C77}" type="parTrans" cxnId="{2C2E5F33-A139-481D-9F58-7F92B8348E8D}">
+      <dgm:prSet/>
+      <dgm:spPr/>
+      <dgm:t>
+        <a:bodyPr/>
+        <a:lstStyle/>
+        <a:p>
+          <a:endParaRPr lang="en-PH"/>
+        </a:p>
+      </dgm:t>
+    </dgm:pt>
+    <dgm:pt modelId="{AD5A169D-C9FC-49C5-B21E-6E1319763289}" type="sibTrans" cxnId="{2C2E5F33-A139-481D-9F58-7F92B8348E8D}">
+      <dgm:prSet/>
+      <dgm:spPr/>
+      <dgm:t>
+        <a:bodyPr/>
+        <a:lstStyle/>
+        <a:p>
+          <a:endParaRPr lang="en-PH"/>
+        </a:p>
+      </dgm:t>
+    </dgm:pt>
+    <dgm:pt modelId="{B728DB12-E029-4AF6-B880-CC2EAEA95FCC}">
+      <dgm:prSet phldrT="[Text]"/>
+      <dgm:spPr/>
+      <dgm:t>
+        <a:bodyPr/>
+        <a:lstStyle/>
+        <a:p>
+          <a:r>
+            <a:rPr lang="en-PH"/>
+            <a:t>Implementing the modification</a:t>
+          </a:r>
+        </a:p>
+      </dgm:t>
+    </dgm:pt>
+    <dgm:pt modelId="{D8F2D156-48A6-48E4-A62D-79698E8E565C}" type="parTrans" cxnId="{B0E344D8-892B-4E21-9865-C3AC3A820184}">
+      <dgm:prSet/>
+      <dgm:spPr/>
+      <dgm:t>
+        <a:bodyPr/>
+        <a:lstStyle/>
+        <a:p>
+          <a:endParaRPr lang="en-PH"/>
+        </a:p>
+      </dgm:t>
+    </dgm:pt>
+    <dgm:pt modelId="{DEA1F437-7D6E-4D57-8976-689B96887574}" type="sibTrans" cxnId="{B0E344D8-892B-4E21-9865-C3AC3A820184}">
+      <dgm:prSet/>
+      <dgm:spPr/>
+      <dgm:t>
+        <a:bodyPr/>
+        <a:lstStyle/>
+        <a:p>
+          <a:endParaRPr lang="en-PH"/>
+        </a:p>
+      </dgm:t>
+    </dgm:pt>
+    <dgm:pt modelId="{7544CD07-16D3-483A-AA9F-8F23D64028B4}" type="pres">
+      <dgm:prSet presAssocID="{E0034935-E188-4F24-9802-7D473470198E}" presName="Name0" presStyleCnt="0">
+        <dgm:presLayoutVars>
+          <dgm:dir/>
+          <dgm:animLvl val="lvl"/>
+          <dgm:resizeHandles val="exact"/>
+        </dgm:presLayoutVars>
+      </dgm:prSet>
+      <dgm:spPr/>
+    </dgm:pt>
+    <dgm:pt modelId="{347B2A90-2B89-4A95-8F12-07448EA9A32C}" type="pres">
+      <dgm:prSet presAssocID="{79E512B3-E5F3-4755-90D3-76E5BA70DA5F}" presName="parTxOnly" presStyleLbl="node1" presStyleIdx="0" presStyleCnt="6">
+        <dgm:presLayoutVars>
+          <dgm:chMax val="0"/>
+          <dgm:chPref val="0"/>
+          <dgm:bulletEnabled val="1"/>
+        </dgm:presLayoutVars>
+      </dgm:prSet>
+      <dgm:spPr/>
+    </dgm:pt>
+    <dgm:pt modelId="{E4361D49-55B2-41C3-895C-DDEFD257A2B0}" type="pres">
+      <dgm:prSet presAssocID="{B9584D15-1795-4A49-9B3E-96003542D872}" presName="parTxOnlySpace" presStyleCnt="0"/>
+      <dgm:spPr/>
+    </dgm:pt>
+    <dgm:pt modelId="{3CA188AC-23C1-439C-83BE-3CC201792CD6}" type="pres">
+      <dgm:prSet presAssocID="{334C709C-8DC5-4BE3-A2DF-3AFD25CD8DDC}" presName="parTxOnly" presStyleLbl="node1" presStyleIdx="1" presStyleCnt="6">
+        <dgm:presLayoutVars>
+          <dgm:chMax val="0"/>
+          <dgm:chPref val="0"/>
+          <dgm:bulletEnabled val="1"/>
+        </dgm:presLayoutVars>
+      </dgm:prSet>
+      <dgm:spPr/>
+    </dgm:pt>
+    <dgm:pt modelId="{ED3E177F-B31B-4D1B-A557-3E9B4E18FE76}" type="pres">
+      <dgm:prSet presAssocID="{132C9BD2-DF65-47D0-A8C2-3B4AB2C57633}" presName="parTxOnlySpace" presStyleCnt="0"/>
+      <dgm:spPr/>
+    </dgm:pt>
+    <dgm:pt modelId="{A49AE184-22E5-4AB7-91A2-E2F14C502409}" type="pres">
+      <dgm:prSet presAssocID="{598028B2-AF19-401B-B1DF-E38A4AD94846}" presName="parTxOnly" presStyleLbl="node1" presStyleIdx="2" presStyleCnt="6">
+        <dgm:presLayoutVars>
+          <dgm:chMax val="0"/>
+          <dgm:chPref val="0"/>
+          <dgm:bulletEnabled val="1"/>
+        </dgm:presLayoutVars>
+      </dgm:prSet>
+      <dgm:spPr/>
+    </dgm:pt>
+    <dgm:pt modelId="{92EDE2FD-FE1A-46C5-9526-24C4E3095B52}" type="pres">
+      <dgm:prSet presAssocID="{49417204-B4E0-4A48-859B-FBC194F85E2C}" presName="parTxOnlySpace" presStyleCnt="0"/>
+      <dgm:spPr/>
+    </dgm:pt>
+    <dgm:pt modelId="{425FB4B5-4DDA-4F88-A62F-4188716A8E04}" type="pres">
+      <dgm:prSet presAssocID="{D443C51B-8331-4CB7-A9CC-AEFCA9403C70}" presName="parTxOnly" presStyleLbl="node1" presStyleIdx="3" presStyleCnt="6">
+        <dgm:presLayoutVars>
+          <dgm:chMax val="0"/>
+          <dgm:chPref val="0"/>
+          <dgm:bulletEnabled val="1"/>
+        </dgm:presLayoutVars>
+      </dgm:prSet>
+      <dgm:spPr/>
+    </dgm:pt>
+    <dgm:pt modelId="{E12C7218-9177-4A35-88ED-7ABDF7EDC93C}" type="pres">
+      <dgm:prSet presAssocID="{83625893-9857-43A7-9833-2C0EC7013D86}" presName="parTxOnlySpace" presStyleCnt="0"/>
+      <dgm:spPr/>
+    </dgm:pt>
+    <dgm:pt modelId="{F32AF352-D83C-469A-9912-F8683C3E8420}" type="pres">
+      <dgm:prSet presAssocID="{767BA4A9-A798-4C3F-8435-FEE6802AE873}" presName="parTxOnly" presStyleLbl="node1" presStyleIdx="4" presStyleCnt="6">
+        <dgm:presLayoutVars>
+          <dgm:chMax val="0"/>
+          <dgm:chPref val="0"/>
+          <dgm:bulletEnabled val="1"/>
+        </dgm:presLayoutVars>
+      </dgm:prSet>
+      <dgm:spPr/>
+    </dgm:pt>
+    <dgm:pt modelId="{1C694ADC-D23A-428B-A4AE-5D6642DF5E8F}" type="pres">
+      <dgm:prSet presAssocID="{AD5A169D-C9FC-49C5-B21E-6E1319763289}" presName="parTxOnlySpace" presStyleCnt="0"/>
+      <dgm:spPr/>
+    </dgm:pt>
+    <dgm:pt modelId="{E04A8DB4-F23B-4759-B0B8-FDEAB9909FE9}" type="pres">
+      <dgm:prSet presAssocID="{B728DB12-E029-4AF6-B880-CC2EAEA95FCC}" presName="parTxOnly" presStyleLbl="node1" presStyleIdx="5" presStyleCnt="6">
+        <dgm:presLayoutVars>
+          <dgm:chMax val="0"/>
+          <dgm:chPref val="0"/>
+          <dgm:bulletEnabled val="1"/>
+        </dgm:presLayoutVars>
+      </dgm:prSet>
+      <dgm:spPr/>
+    </dgm:pt>
+  </dgm:ptLst>
+  <dgm:cxnLst>
+    <dgm:cxn modelId="{22911226-8D05-4CA7-B89A-778315ED6D1D}" srcId="{E0034935-E188-4F24-9802-7D473470198E}" destId="{334C709C-8DC5-4BE3-A2DF-3AFD25CD8DDC}" srcOrd="1" destOrd="0" parTransId="{EA27DDD5-1C1D-4DB6-9798-CC1E44EF74CD}" sibTransId="{132C9BD2-DF65-47D0-A8C2-3B4AB2C57633}"/>
+    <dgm:cxn modelId="{19A4852B-99AB-4E80-A56E-AD87CECBF7DD}" type="presOf" srcId="{E0034935-E188-4F24-9802-7D473470198E}" destId="{7544CD07-16D3-483A-AA9F-8F23D64028B4}" srcOrd="0" destOrd="0" presId="urn:microsoft.com/office/officeart/2005/8/layout/chevron1"/>
+    <dgm:cxn modelId="{DF3EBA2B-6E8C-413C-8C90-683341B49D2C}" srcId="{E0034935-E188-4F24-9802-7D473470198E}" destId="{598028B2-AF19-401B-B1DF-E38A4AD94846}" srcOrd="2" destOrd="0" parTransId="{A460F472-9ABF-48DB-96CD-2B6C8E73E5FB}" sibTransId="{49417204-B4E0-4A48-859B-FBC194F85E2C}"/>
+    <dgm:cxn modelId="{2C2E5F33-A139-481D-9F58-7F92B8348E8D}" srcId="{E0034935-E188-4F24-9802-7D473470198E}" destId="{767BA4A9-A798-4C3F-8435-FEE6802AE873}" srcOrd="4" destOrd="0" parTransId="{EBAE0F8B-48EB-430A-BD70-D68BBACE0C77}" sibTransId="{AD5A169D-C9FC-49C5-B21E-6E1319763289}"/>
+    <dgm:cxn modelId="{9E75724A-E63B-45FB-8E25-6C257F81BA77}" type="presOf" srcId="{79E512B3-E5F3-4755-90D3-76E5BA70DA5F}" destId="{347B2A90-2B89-4A95-8F12-07448EA9A32C}" srcOrd="0" destOrd="0" presId="urn:microsoft.com/office/officeart/2005/8/layout/chevron1"/>
+    <dgm:cxn modelId="{059B087D-0B02-4390-86EB-16F20EF8EE71}" srcId="{E0034935-E188-4F24-9802-7D473470198E}" destId="{D443C51B-8331-4CB7-A9CC-AEFCA9403C70}" srcOrd="3" destOrd="0" parTransId="{F9061F2A-FEB6-4A07-8A52-2ADE0CA14B00}" sibTransId="{83625893-9857-43A7-9833-2C0EC7013D86}"/>
+    <dgm:cxn modelId="{F019AE98-B380-401C-BEE5-C801CCFE4F43}" type="presOf" srcId="{D443C51B-8331-4CB7-A9CC-AEFCA9403C70}" destId="{425FB4B5-4DDA-4F88-A62F-4188716A8E04}" srcOrd="0" destOrd="0" presId="urn:microsoft.com/office/officeart/2005/8/layout/chevron1"/>
+    <dgm:cxn modelId="{BC0C579F-A741-4355-A80D-A5F90D3CD4CE}" type="presOf" srcId="{334C709C-8DC5-4BE3-A2DF-3AFD25CD8DDC}" destId="{3CA188AC-23C1-439C-83BE-3CC201792CD6}" srcOrd="0" destOrd="0" presId="urn:microsoft.com/office/officeart/2005/8/layout/chevron1"/>
+    <dgm:cxn modelId="{B460EDC1-6AB1-42D5-81F5-6E2CBF44F306}" type="presOf" srcId="{598028B2-AF19-401B-B1DF-E38A4AD94846}" destId="{A49AE184-22E5-4AB7-91A2-E2F14C502409}" srcOrd="0" destOrd="0" presId="urn:microsoft.com/office/officeart/2005/8/layout/chevron1"/>
+    <dgm:cxn modelId="{C513D2CD-3BF3-4487-879A-2C9A95E59EFB}" type="presOf" srcId="{767BA4A9-A798-4C3F-8435-FEE6802AE873}" destId="{F32AF352-D83C-469A-9912-F8683C3E8420}" srcOrd="0" destOrd="0" presId="urn:microsoft.com/office/officeart/2005/8/layout/chevron1"/>
+    <dgm:cxn modelId="{B0E344D8-892B-4E21-9865-C3AC3A820184}" srcId="{E0034935-E188-4F24-9802-7D473470198E}" destId="{B728DB12-E029-4AF6-B880-CC2EAEA95FCC}" srcOrd="5" destOrd="0" parTransId="{D8F2D156-48A6-48E4-A62D-79698E8E565C}" sibTransId="{DEA1F437-7D6E-4D57-8976-689B96887574}"/>
+    <dgm:cxn modelId="{640912EE-B79B-4733-820D-B0B407DAF58D}" srcId="{E0034935-E188-4F24-9802-7D473470198E}" destId="{79E512B3-E5F3-4755-90D3-76E5BA70DA5F}" srcOrd="0" destOrd="0" parTransId="{F3CB48DA-F4B3-4066-99EC-55890A5ECF89}" sibTransId="{B9584D15-1795-4A49-9B3E-96003542D872}"/>
+    <dgm:cxn modelId="{02F017FE-D172-4F00-8FF8-F1C108496E6F}" type="presOf" srcId="{B728DB12-E029-4AF6-B880-CC2EAEA95FCC}" destId="{E04A8DB4-F23B-4759-B0B8-FDEAB9909FE9}" srcOrd="0" destOrd="0" presId="urn:microsoft.com/office/officeart/2005/8/layout/chevron1"/>
+    <dgm:cxn modelId="{1CE52568-2A21-4FB7-B492-B0BAFB34D7E6}" type="presParOf" srcId="{7544CD07-16D3-483A-AA9F-8F23D64028B4}" destId="{347B2A90-2B89-4A95-8F12-07448EA9A32C}" srcOrd="0" destOrd="0" presId="urn:microsoft.com/office/officeart/2005/8/layout/chevron1"/>
+    <dgm:cxn modelId="{E053086E-3636-4983-87C6-1411E76000C3}" type="presParOf" srcId="{7544CD07-16D3-483A-AA9F-8F23D64028B4}" destId="{E4361D49-55B2-41C3-895C-DDEFD257A2B0}" srcOrd="1" destOrd="0" presId="urn:microsoft.com/office/officeart/2005/8/layout/chevron1"/>
+    <dgm:cxn modelId="{DFE0668E-35EC-416E-9492-E71E937BCD76}" type="presParOf" srcId="{7544CD07-16D3-483A-AA9F-8F23D64028B4}" destId="{3CA188AC-23C1-439C-83BE-3CC201792CD6}" srcOrd="2" destOrd="0" presId="urn:microsoft.com/office/officeart/2005/8/layout/chevron1"/>
+    <dgm:cxn modelId="{F76C1743-6CB3-4A22-87A5-05E36D92FA1E}" type="presParOf" srcId="{7544CD07-16D3-483A-AA9F-8F23D64028B4}" destId="{ED3E177F-B31B-4D1B-A557-3E9B4E18FE76}" srcOrd="3" destOrd="0" presId="urn:microsoft.com/office/officeart/2005/8/layout/chevron1"/>
+    <dgm:cxn modelId="{CD6475EC-9984-4DE0-A59A-4F48FB7ECE0D}" type="presParOf" srcId="{7544CD07-16D3-483A-AA9F-8F23D64028B4}" destId="{A49AE184-22E5-4AB7-91A2-E2F14C502409}" srcOrd="4" destOrd="0" presId="urn:microsoft.com/office/officeart/2005/8/layout/chevron1"/>
+    <dgm:cxn modelId="{758EC291-4766-43E8-898F-8CFD3CE07A5C}" type="presParOf" srcId="{7544CD07-16D3-483A-AA9F-8F23D64028B4}" destId="{92EDE2FD-FE1A-46C5-9526-24C4E3095B52}" srcOrd="5" destOrd="0" presId="urn:microsoft.com/office/officeart/2005/8/layout/chevron1"/>
+    <dgm:cxn modelId="{E9F32C6D-6A9E-43B4-8EF2-8736DF285A3D}" type="presParOf" srcId="{7544CD07-16D3-483A-AA9F-8F23D64028B4}" destId="{425FB4B5-4DDA-4F88-A62F-4188716A8E04}" srcOrd="6" destOrd="0" presId="urn:microsoft.com/office/officeart/2005/8/layout/chevron1"/>
+    <dgm:cxn modelId="{60FDD480-8651-4E2D-93DE-2407F1154358}" type="presParOf" srcId="{7544CD07-16D3-483A-AA9F-8F23D64028B4}" destId="{E12C7218-9177-4A35-88ED-7ABDF7EDC93C}" srcOrd="7" destOrd="0" presId="urn:microsoft.com/office/officeart/2005/8/layout/chevron1"/>
+    <dgm:cxn modelId="{A098B04E-2BFA-4DD8-9144-292F830D62BB}" type="presParOf" srcId="{7544CD07-16D3-483A-AA9F-8F23D64028B4}" destId="{F32AF352-D83C-469A-9912-F8683C3E8420}" srcOrd="8" destOrd="0" presId="urn:microsoft.com/office/officeart/2005/8/layout/chevron1"/>
+    <dgm:cxn modelId="{60E99C70-F5D0-4630-AECE-39ED348C79C9}" type="presParOf" srcId="{7544CD07-16D3-483A-AA9F-8F23D64028B4}" destId="{1C694ADC-D23A-428B-A4AE-5D6642DF5E8F}" srcOrd="9" destOrd="0" presId="urn:microsoft.com/office/officeart/2005/8/layout/chevron1"/>
+    <dgm:cxn modelId="{ABFAE8B1-9CE6-4CFD-94C4-66D439BB5596}" type="presParOf" srcId="{7544CD07-16D3-483A-AA9F-8F23D64028B4}" destId="{E04A8DB4-F23B-4759-B0B8-FDEAB9909FE9}" srcOrd="10" destOrd="0" presId="urn:microsoft.com/office/officeart/2005/8/layout/chevron1"/>
+  </dgm:cxnLst>
+  <dgm:bg/>
+  <dgm:whole/>
+  <dgm:extLst>
+    <a:ext uri="http://schemas.microsoft.com/office/drawing/2008/diagram">
+      <dsp:dataModelExt xmlns:dsp="http://schemas.microsoft.com/office/drawing/2008/diagram" relId="rId15" minVer="http://schemas.openxmlformats.org/drawingml/2006/diagram"/>
+    </a:ext>
+  </dgm:extLst>
+</dgm:dataModel>
+</file>
+
+<file path=word/diagrams/drawing1.xml><?xml version="1.0" encoding="utf-8"?>
+<dsp:drawing xmlns:dgm="http://schemas.openxmlformats.org/drawingml/2006/diagram" xmlns:dsp="http://schemas.microsoft.com/office/drawing/2008/diagram" xmlns:a="http://schemas.openxmlformats.org/drawingml/2006/main">
+  <dsp:spTree>
+    <dsp:nvGrpSpPr>
+      <dsp:cNvPr id="0" name=""/>
+      <dsp:cNvGrpSpPr/>
+    </dsp:nvGrpSpPr>
+    <dsp:grpSpPr/>
+    <dsp:sp modelId="{347B2A90-2B89-4A95-8F12-07448EA9A32C}">
+      <dsp:nvSpPr>
+        <dsp:cNvPr id="0" name=""/>
+        <dsp:cNvSpPr/>
+      </dsp:nvSpPr>
+      <dsp:spPr>
+        <a:xfrm>
+          <a:off x="2678" y="391239"/>
+          <a:ext cx="996553" cy="398621"/>
+        </a:xfrm>
+        <a:prstGeom prst="chevron">
+          <a:avLst/>
+        </a:prstGeom>
+        <a:solidFill>
+          <a:schemeClr val="accent5">
+            <a:hueOff val="0"/>
+            <a:satOff val="0"/>
+            <a:lumOff val="0"/>
+            <a:alphaOff val="0"/>
+          </a:schemeClr>
+        </a:solidFill>
+        <a:ln w="12700" cap="flat" cmpd="sng" algn="ctr">
+          <a:solidFill>
+            <a:schemeClr val="lt1">
+              <a:hueOff val="0"/>
+              <a:satOff val="0"/>
+              <a:lumOff val="0"/>
+              <a:alphaOff val="0"/>
+            </a:schemeClr>
+          </a:solidFill>
+          <a:prstDash val="solid"/>
+          <a:miter lim="800000"/>
+        </a:ln>
+        <a:effectLst/>
+      </dsp:spPr>
+      <dsp:style>
+        <a:lnRef idx="2">
+          <a:scrgbClr r="0" g="0" b="0"/>
+        </a:lnRef>
+        <a:fillRef idx="1">
+          <a:scrgbClr r="0" g="0" b="0"/>
+        </a:fillRef>
+        <a:effectRef idx="0">
+          <a:scrgbClr r="0" g="0" b="0"/>
+        </a:effectRef>
+        <a:fontRef idx="minor">
+          <a:schemeClr val="lt1"/>
+        </a:fontRef>
+      </dsp:style>
+      <dsp:txBody>
+        <a:bodyPr spcFirstLastPara="0" vert="horz" wrap="square" lIns="24003" tIns="8001" rIns="8001" bIns="8001" numCol="1" spcCol="1270" anchor="ctr" anchorCtr="0">
+          <a:noAutofit/>
+        </a:bodyPr>
+        <a:lstStyle/>
+        <a:p>
+          <a:pPr marL="0" lvl="0" indent="0" algn="ctr" defTabSz="266700">
+            <a:lnSpc>
+              <a:spcPct val="90000"/>
+            </a:lnSpc>
+            <a:spcBef>
+              <a:spcPct val="0"/>
+            </a:spcBef>
+            <a:spcAft>
+              <a:spcPct val="35000"/>
+            </a:spcAft>
+            <a:buNone/>
+          </a:pPr>
+          <a:r>
+            <a:rPr lang="en-PH" sz="600" kern="1200"/>
+            <a:t>Assessing the need for a change</a:t>
+          </a:r>
+        </a:p>
+      </dsp:txBody>
+      <dsp:txXfrm>
+        <a:off x="201989" y="391239"/>
+        <a:ext cx="597932" cy="398621"/>
+      </dsp:txXfrm>
+    </dsp:sp>
+    <dsp:sp modelId="{3CA188AC-23C1-439C-83BE-3CC201792CD6}">
+      <dsp:nvSpPr>
+        <dsp:cNvPr id="0" name=""/>
+        <dsp:cNvSpPr/>
+      </dsp:nvSpPr>
+      <dsp:spPr>
+        <a:xfrm>
+          <a:off x="899576" y="391239"/>
+          <a:ext cx="996553" cy="398621"/>
+        </a:xfrm>
+        <a:prstGeom prst="chevron">
+          <a:avLst/>
+        </a:prstGeom>
+        <a:solidFill>
+          <a:schemeClr val="accent5">
+            <a:hueOff val="-1351709"/>
+            <a:satOff val="-3484"/>
+            <a:lumOff val="-2353"/>
+            <a:alphaOff val="0"/>
+          </a:schemeClr>
+        </a:solidFill>
+        <a:ln w="12700" cap="flat" cmpd="sng" algn="ctr">
+          <a:solidFill>
+            <a:schemeClr val="lt1">
+              <a:hueOff val="0"/>
+              <a:satOff val="0"/>
+              <a:lumOff val="0"/>
+              <a:alphaOff val="0"/>
+            </a:schemeClr>
+          </a:solidFill>
+          <a:prstDash val="solid"/>
+          <a:miter lim="800000"/>
+        </a:ln>
+        <a:effectLst/>
+      </dsp:spPr>
+      <dsp:style>
+        <a:lnRef idx="2">
+          <a:scrgbClr r="0" g="0" b="0"/>
+        </a:lnRef>
+        <a:fillRef idx="1">
+          <a:scrgbClr r="0" g="0" b="0"/>
+        </a:fillRef>
+        <a:effectRef idx="0">
+          <a:scrgbClr r="0" g="0" b="0"/>
+        </a:effectRef>
+        <a:fontRef idx="minor">
+          <a:schemeClr val="lt1"/>
+        </a:fontRef>
+      </dsp:style>
+      <dsp:txBody>
+        <a:bodyPr spcFirstLastPara="0" vert="horz" wrap="square" lIns="24003" tIns="8001" rIns="8001" bIns="8001" numCol="1" spcCol="1270" anchor="ctr" anchorCtr="0">
+          <a:noAutofit/>
+        </a:bodyPr>
+        <a:lstStyle/>
+        <a:p>
+          <a:pPr marL="0" lvl="0" indent="0" algn="ctr" defTabSz="266700">
+            <a:lnSpc>
+              <a:spcPct val="90000"/>
+            </a:lnSpc>
+            <a:spcBef>
+              <a:spcPct val="0"/>
+            </a:spcBef>
+            <a:spcAft>
+              <a:spcPct val="35000"/>
+            </a:spcAft>
+            <a:buNone/>
+          </a:pPr>
+          <a:r>
+            <a:rPr lang="en-PH" sz="600" kern="1200"/>
+            <a:t>Keeping track of change requests</a:t>
+          </a:r>
+        </a:p>
+      </dsp:txBody>
+      <dsp:txXfrm>
+        <a:off x="1098887" y="391239"/>
+        <a:ext cx="597932" cy="398621"/>
+      </dsp:txXfrm>
+    </dsp:sp>
+    <dsp:sp modelId="{A49AE184-22E5-4AB7-91A2-E2F14C502409}">
+      <dsp:nvSpPr>
+        <dsp:cNvPr id="0" name=""/>
+        <dsp:cNvSpPr/>
+      </dsp:nvSpPr>
+      <dsp:spPr>
+        <a:xfrm>
+          <a:off x="1796474" y="391239"/>
+          <a:ext cx="996553" cy="398621"/>
+        </a:xfrm>
+        <a:prstGeom prst="chevron">
+          <a:avLst/>
+        </a:prstGeom>
+        <a:solidFill>
+          <a:schemeClr val="accent5">
+            <a:hueOff val="-2703417"/>
+            <a:satOff val="-6968"/>
+            <a:lumOff val="-4706"/>
+            <a:alphaOff val="0"/>
+          </a:schemeClr>
+        </a:solidFill>
+        <a:ln w="12700" cap="flat" cmpd="sng" algn="ctr">
+          <a:solidFill>
+            <a:schemeClr val="lt1">
+              <a:hueOff val="0"/>
+              <a:satOff val="0"/>
+              <a:lumOff val="0"/>
+              <a:alphaOff val="0"/>
+            </a:schemeClr>
+          </a:solidFill>
+          <a:prstDash val="solid"/>
+          <a:miter lim="800000"/>
+        </a:ln>
+        <a:effectLst/>
+      </dsp:spPr>
+      <dsp:style>
+        <a:lnRef idx="2">
+          <a:scrgbClr r="0" g="0" b="0"/>
+        </a:lnRef>
+        <a:fillRef idx="1">
+          <a:scrgbClr r="0" g="0" b="0"/>
+        </a:fillRef>
+        <a:effectRef idx="0">
+          <a:scrgbClr r="0" g="0" b="0"/>
+        </a:effectRef>
+        <a:fontRef idx="minor">
+          <a:schemeClr val="lt1"/>
+        </a:fontRef>
+      </dsp:style>
+      <dsp:txBody>
+        <a:bodyPr spcFirstLastPara="0" vert="horz" wrap="square" lIns="24003" tIns="8001" rIns="8001" bIns="8001" numCol="1" spcCol="1270" anchor="ctr" anchorCtr="0">
+          <a:noAutofit/>
+        </a:bodyPr>
+        <a:lstStyle/>
+        <a:p>
+          <a:pPr marL="0" lvl="0" indent="0" algn="ctr" defTabSz="266700">
+            <a:lnSpc>
+              <a:spcPct val="90000"/>
+            </a:lnSpc>
+            <a:spcBef>
+              <a:spcPct val="0"/>
+            </a:spcBef>
+            <a:spcAft>
+              <a:spcPct val="35000"/>
+            </a:spcAft>
+            <a:buNone/>
+          </a:pPr>
+          <a:r>
+            <a:rPr lang="en-PH" sz="600" kern="1200"/>
+            <a:t>Evaluating the change</a:t>
+          </a:r>
+        </a:p>
+      </dsp:txBody>
+      <dsp:txXfrm>
+        <a:off x="1995785" y="391239"/>
+        <a:ext cx="597932" cy="398621"/>
+      </dsp:txXfrm>
+    </dsp:sp>
+    <dsp:sp modelId="{425FB4B5-4DDA-4F88-A62F-4188716A8E04}">
+      <dsp:nvSpPr>
+        <dsp:cNvPr id="0" name=""/>
+        <dsp:cNvSpPr/>
+      </dsp:nvSpPr>
+      <dsp:spPr>
+        <a:xfrm>
+          <a:off x="2693372" y="391239"/>
+          <a:ext cx="996553" cy="398621"/>
+        </a:xfrm>
+        <a:prstGeom prst="chevron">
+          <a:avLst/>
+        </a:prstGeom>
+        <a:solidFill>
+          <a:schemeClr val="accent5">
+            <a:hueOff val="-4055126"/>
+            <a:satOff val="-10451"/>
+            <a:lumOff val="-7059"/>
+            <a:alphaOff val="0"/>
+          </a:schemeClr>
+        </a:solidFill>
+        <a:ln w="12700" cap="flat" cmpd="sng" algn="ctr">
+          <a:solidFill>
+            <a:schemeClr val="lt1">
+              <a:hueOff val="0"/>
+              <a:satOff val="0"/>
+              <a:lumOff val="0"/>
+              <a:alphaOff val="0"/>
+            </a:schemeClr>
+          </a:solidFill>
+          <a:prstDash val="solid"/>
+          <a:miter lim="800000"/>
+        </a:ln>
+        <a:effectLst/>
+      </dsp:spPr>
+      <dsp:style>
+        <a:lnRef idx="2">
+          <a:scrgbClr r="0" g="0" b="0"/>
+        </a:lnRef>
+        <a:fillRef idx="1">
+          <a:scrgbClr r="0" g="0" b="0"/>
+        </a:fillRef>
+        <a:effectRef idx="0">
+          <a:scrgbClr r="0" g="0" b="0"/>
+        </a:effectRef>
+        <a:fontRef idx="minor">
+          <a:schemeClr val="lt1"/>
+        </a:fontRef>
+      </dsp:style>
+      <dsp:txBody>
+        <a:bodyPr spcFirstLastPara="0" vert="horz" wrap="square" lIns="24003" tIns="8001" rIns="8001" bIns="8001" numCol="1" spcCol="1270" anchor="ctr" anchorCtr="0">
+          <a:noAutofit/>
+        </a:bodyPr>
+        <a:lstStyle/>
+        <a:p>
+          <a:pPr marL="0" lvl="0" indent="0" algn="ctr" defTabSz="266700">
+            <a:lnSpc>
+              <a:spcPct val="90000"/>
+            </a:lnSpc>
+            <a:spcBef>
+              <a:spcPct val="0"/>
+            </a:spcBef>
+            <a:spcAft>
+              <a:spcPct val="35000"/>
+            </a:spcAft>
+            <a:buNone/>
+          </a:pPr>
+          <a:r>
+            <a:rPr lang="en-PH" sz="600" kern="1200"/>
+            <a:t>Sending the change request to Change Control Board</a:t>
+          </a:r>
+        </a:p>
+      </dsp:txBody>
+      <dsp:txXfrm>
+        <a:off x="2892683" y="391239"/>
+        <a:ext cx="597932" cy="398621"/>
+      </dsp:txXfrm>
+    </dsp:sp>
+    <dsp:sp modelId="{F32AF352-D83C-469A-9912-F8683C3E8420}">
+      <dsp:nvSpPr>
+        <dsp:cNvPr id="0" name=""/>
+        <dsp:cNvSpPr/>
+      </dsp:nvSpPr>
+      <dsp:spPr>
+        <a:xfrm>
+          <a:off x="3590270" y="391239"/>
+          <a:ext cx="996553" cy="398621"/>
+        </a:xfrm>
+        <a:prstGeom prst="chevron">
+          <a:avLst/>
+        </a:prstGeom>
+        <a:solidFill>
+          <a:schemeClr val="accent5">
+            <a:hueOff val="-5406834"/>
+            <a:satOff val="-13935"/>
+            <a:lumOff val="-9412"/>
+            <a:alphaOff val="0"/>
+          </a:schemeClr>
+        </a:solidFill>
+        <a:ln w="12700" cap="flat" cmpd="sng" algn="ctr">
+          <a:solidFill>
+            <a:schemeClr val="lt1">
+              <a:hueOff val="0"/>
+              <a:satOff val="0"/>
+              <a:lumOff val="0"/>
+              <a:alphaOff val="0"/>
+            </a:schemeClr>
+          </a:solidFill>
+          <a:prstDash val="solid"/>
+          <a:miter lim="800000"/>
+        </a:ln>
+        <a:effectLst/>
+      </dsp:spPr>
+      <dsp:style>
+        <a:lnRef idx="2">
+          <a:scrgbClr r="0" g="0" b="0"/>
+        </a:lnRef>
+        <a:fillRef idx="1">
+          <a:scrgbClr r="0" g="0" b="0"/>
+        </a:fillRef>
+        <a:effectRef idx="0">
+          <a:scrgbClr r="0" g="0" b="0"/>
+        </a:effectRef>
+        <a:fontRef idx="minor">
+          <a:schemeClr val="lt1"/>
+        </a:fontRef>
+      </dsp:style>
+      <dsp:txBody>
+        <a:bodyPr spcFirstLastPara="0" vert="horz" wrap="square" lIns="24003" tIns="8001" rIns="8001" bIns="8001" numCol="1" spcCol="1270" anchor="ctr" anchorCtr="0">
+          <a:noAutofit/>
+        </a:bodyPr>
+        <a:lstStyle/>
+        <a:p>
+          <a:pPr marL="0" lvl="0" indent="0" algn="ctr" defTabSz="266700">
+            <a:lnSpc>
+              <a:spcPct val="90000"/>
+            </a:lnSpc>
+            <a:spcBef>
+              <a:spcPct val="0"/>
+            </a:spcBef>
+            <a:spcAft>
+              <a:spcPct val="35000"/>
+            </a:spcAft>
+            <a:buNone/>
+          </a:pPr>
+          <a:r>
+            <a:rPr lang="en-PH" sz="600" kern="1200"/>
+            <a:t>Receiving the Change Request Decision</a:t>
+          </a:r>
+        </a:p>
+      </dsp:txBody>
+      <dsp:txXfrm>
+        <a:off x="3789581" y="391239"/>
+        <a:ext cx="597932" cy="398621"/>
+      </dsp:txXfrm>
+    </dsp:sp>
+    <dsp:sp modelId="{E04A8DB4-F23B-4759-B0B8-FDEAB9909FE9}">
+      <dsp:nvSpPr>
+        <dsp:cNvPr id="0" name=""/>
+        <dsp:cNvSpPr/>
+      </dsp:nvSpPr>
+      <dsp:spPr>
+        <a:xfrm>
+          <a:off x="4487167" y="391239"/>
+          <a:ext cx="996553" cy="398621"/>
+        </a:xfrm>
+        <a:prstGeom prst="chevron">
+          <a:avLst/>
+        </a:prstGeom>
+        <a:solidFill>
+          <a:schemeClr val="accent5">
+            <a:hueOff val="-6758543"/>
+            <a:satOff val="-17419"/>
+            <a:lumOff val="-11765"/>
+            <a:alphaOff val="0"/>
+          </a:schemeClr>
+        </a:solidFill>
+        <a:ln w="12700" cap="flat" cmpd="sng" algn="ctr">
+          <a:solidFill>
+            <a:schemeClr val="lt1">
+              <a:hueOff val="0"/>
+              <a:satOff val="0"/>
+              <a:lumOff val="0"/>
+              <a:alphaOff val="0"/>
+            </a:schemeClr>
+          </a:solidFill>
+          <a:prstDash val="solid"/>
+          <a:miter lim="800000"/>
+        </a:ln>
+        <a:effectLst/>
+      </dsp:spPr>
+      <dsp:style>
+        <a:lnRef idx="2">
+          <a:scrgbClr r="0" g="0" b="0"/>
+        </a:lnRef>
+        <a:fillRef idx="1">
+          <a:scrgbClr r="0" g="0" b="0"/>
+        </a:fillRef>
+        <a:effectRef idx="0">
+          <a:scrgbClr r="0" g="0" b="0"/>
+        </a:effectRef>
+        <a:fontRef idx="minor">
+          <a:schemeClr val="lt1"/>
+        </a:fontRef>
+      </dsp:style>
+      <dsp:txBody>
+        <a:bodyPr spcFirstLastPara="0" vert="horz" wrap="square" lIns="24003" tIns="8001" rIns="8001" bIns="8001" numCol="1" spcCol="1270" anchor="ctr" anchorCtr="0">
+          <a:noAutofit/>
+        </a:bodyPr>
+        <a:lstStyle/>
+        <a:p>
+          <a:pPr marL="0" lvl="0" indent="0" algn="ctr" defTabSz="266700">
+            <a:lnSpc>
+              <a:spcPct val="90000"/>
+            </a:lnSpc>
+            <a:spcBef>
+              <a:spcPct val="0"/>
+            </a:spcBef>
+            <a:spcAft>
+              <a:spcPct val="35000"/>
+            </a:spcAft>
+            <a:buNone/>
+          </a:pPr>
+          <a:r>
+            <a:rPr lang="en-PH" sz="600" kern="1200"/>
+            <a:t>Implementing the modification</a:t>
+          </a:r>
+        </a:p>
+      </dsp:txBody>
+      <dsp:txXfrm>
+        <a:off x="4686478" y="391239"/>
+        <a:ext cx="597932" cy="398621"/>
+      </dsp:txXfrm>
+    </dsp:sp>
+  </dsp:spTree>
+</dsp:drawing>
+</file>
+
+<file path=word/diagrams/layout1.xml><?xml version="1.0" encoding="utf-8"?>
+<dgm:layoutDef xmlns:dgm="http://schemas.openxmlformats.org/drawingml/2006/diagram" xmlns:a="http://schemas.openxmlformats.org/drawingml/2006/main" uniqueId="urn:microsoft.com/office/officeart/2005/8/layout/chevron1">
+  <dgm:title val=""/>
+  <dgm:desc val=""/>
+  <dgm:catLst>
+    <dgm:cat type="process" pri="9000"/>
+  </dgm:catLst>
+  <dgm:sampData useDef="1">
+    <dgm:dataModel>
+      <dgm:ptLst/>
+      <dgm:bg/>
+      <dgm:whole/>
+    </dgm:dataModel>
+  </dgm:sampData>
+  <dgm:styleData>
+    <dgm:dataModel>
+      <dgm:ptLst>
+        <dgm:pt modelId="0" type="doc"/>
+        <dgm:pt modelId="1"/>
+        <dgm:pt modelId="2"/>
+      </dgm:ptLst>
+      <dgm:cxnLst>
+        <dgm:cxn modelId="3" srcId="0" destId="1" srcOrd="0" destOrd="0"/>
+        <dgm:cxn modelId="4" srcId="0" destId="2" srcOrd="1" destOrd="0"/>
+      </dgm:cxnLst>
+      <dgm:bg/>
+      <dgm:whole/>
+    </dgm:dataModel>
+  </dgm:styleData>
+  <dgm:clrData>
+    <dgm:dataModel>
+      <dgm:ptLst>
+        <dgm:pt modelId="0" type="doc"/>
+        <dgm:pt modelId="1"/>
+        <dgm:pt modelId="2"/>
+        <dgm:pt modelId="3"/>
+        <dgm:pt modelId="4"/>
+      </dgm:ptLst>
+      <dgm:cxnLst>
+        <dgm:cxn modelId="5" srcId="0" destId="1" srcOrd="0" destOrd="0"/>
+        <dgm:cxn modelId="6" srcId="0" destId="2" srcOrd="1" destOrd="0"/>
+        <dgm:cxn modelId="7" srcId="0" destId="3" srcOrd="2" destOrd="0"/>
+        <dgm:cxn modelId="8" srcId="0" destId="4" srcOrd="3" destOrd="0"/>
+      </dgm:cxnLst>
+      <dgm:bg/>
+      <dgm:whole/>
+    </dgm:dataModel>
+  </dgm:clrData>
+  <dgm:layoutNode name="Name0">
+    <dgm:varLst>
+      <dgm:dir/>
+      <dgm:animLvl val="lvl"/>
+      <dgm:resizeHandles val="exact"/>
+    </dgm:varLst>
+    <dgm:choose name="Name1">
+      <dgm:if name="Name2" func="var" arg="dir" op="equ" val="norm">
+        <dgm:alg type="lin"/>
+      </dgm:if>
+      <dgm:else name="Name3">
+        <dgm:alg type="lin">
+          <dgm:param type="linDir" val="fromR"/>
+        </dgm:alg>
+      </dgm:else>
+    </dgm:choose>
+    <dgm:shape xmlns:r="http://schemas.openxmlformats.org/officeDocument/2006/relationships" r:blip="">
+      <dgm:adjLst/>
+    </dgm:shape>
+    <dgm:presOf/>
+    <dgm:choose name="Name4">
+      <dgm:if name="Name5" axis="des" func="maxDepth" op="gte" val="2">
+        <dgm:constrLst>
+          <dgm:constr type="h" for="ch" forName="composite" refType="h"/>
+          <dgm:constr type="w" for="ch" forName="composite" refType="w"/>
+          <dgm:constr type="w" for="des" forName="parTx"/>
+          <dgm:constr type="h" for="des" forName="parTx" op="equ"/>
+          <dgm:constr type="w" for="des" forName="desTx"/>
+          <dgm:constr type="h" for="des" forName="desTx" op="equ"/>
+          <dgm:constr type="primFontSz" for="des" forName="parTx" val="65"/>
+          <dgm:constr type="secFontSz" for="des" forName="desTx" refType="primFontSz" refFor="des" refForName="parTx" op="equ"/>
+          <dgm:constr type="h" for="des" forName="parTx" refType="primFontSz" refFor="des" refForName="parTx" fact="1.5"/>
+          <dgm:constr type="h" for="des" forName="desTx" refType="primFontSz" refFor="des" refForName="parTx" fact="0.5"/>
+          <dgm:constr type="w" for="ch" forName="space" op="equ" val="-6"/>
+        </dgm:constrLst>
+        <dgm:ruleLst>
+          <dgm:rule type="w" for="ch" forName="composite" val="0" fact="NaN" max="NaN"/>
+          <dgm:rule type="primFontSz" for="des" forName="parTx" val="5" fact="NaN" max="NaN"/>
+        </dgm:ruleLst>
+        <dgm:forEach name="Name6" axis="ch" ptType="node">
+          <dgm:layoutNode name="composite">
+            <dgm:alg type="composite"/>
+            <dgm:shape xmlns:r="http://schemas.openxmlformats.org/officeDocument/2006/relationships" r:blip="">
+              <dgm:adjLst/>
+            </dgm:shape>
+            <dgm:presOf/>
+            <dgm:choose name="Name7">
+              <dgm:if name="Name8" func="var" arg="dir" op="equ" val="norm">
+                <dgm:constrLst>
+                  <dgm:constr type="l" for="ch" forName="parTx"/>
+                  <dgm:constr type="w" for="ch" forName="parTx" refType="w"/>
+                  <dgm:constr type="t" for="ch" forName="parTx"/>
+                  <dgm:constr type="l" for="ch" forName="desTx"/>
+                  <dgm:constr type="w" for="ch" forName="desTx" refType="w" refFor="ch" refForName="parTx" fact="0.8"/>
+                  <dgm:constr type="t" for="ch" forName="desTx" refType="h" refFor="ch" refForName="parTx" fact="1.125"/>
+                </dgm:constrLst>
+              </dgm:if>
+              <dgm:else name="Name9">
+                <dgm:constrLst>
+                  <dgm:constr type="l" for="ch" forName="parTx"/>
+                  <dgm:constr type="w" for="ch" forName="parTx" refType="w"/>
+                  <dgm:constr type="t" for="ch" forName="parTx"/>
+                  <dgm:constr type="l" for="ch" forName="desTx" refType="w" fact="0.2"/>
+                  <dgm:constr type="w" for="ch" forName="desTx" refType="w" refFor="ch" refForName="parTx" fact="0.8"/>
+                  <dgm:constr type="t" for="ch" forName="desTx" refType="h" refFor="ch" refForName="parTx" fact="1.125"/>
+                </dgm:constrLst>
+              </dgm:else>
+            </dgm:choose>
+            <dgm:ruleLst>
+              <dgm:rule type="h" val="INF" fact="NaN" max="NaN"/>
+            </dgm:ruleLst>
+            <dgm:layoutNode name="parTx">
+              <dgm:varLst>
+                <dgm:chMax val="0"/>
+                <dgm:chPref val="0"/>
+                <dgm:bulletEnabled val="1"/>
+              </dgm:varLst>
+              <dgm:alg type="tx"/>
+              <dgm:choose name="Name10">
+                <dgm:if name="Name11" func="var" arg="dir" op="equ" val="norm">
+                  <dgm:shape xmlns:r="http://schemas.openxmlformats.org/officeDocument/2006/relationships" type="chevron" r:blip="">
+                    <dgm:adjLst/>
+                  </dgm:shape>
+                </dgm:if>
+                <dgm:else name="Name12">
+                  <dgm:shape xmlns:r="http://schemas.openxmlformats.org/officeDocument/2006/relationships" rot="180" type="chevron" r:blip="">
+                    <dgm:adjLst/>
+                  </dgm:shape>
+                </dgm:else>
+              </dgm:choose>
+              <dgm:presOf axis="self" ptType="node"/>
+              <dgm:choose name="Name13">
+                <dgm:if name="Name14" func="var" arg="dir" op="equ" val="norm">
+                  <dgm:constrLst>
+                    <dgm:constr type="h" refType="w" op="lte" fact="0.4"/>
+                    <dgm:constr type="h"/>
+                    <dgm:constr type="tMarg" refType="primFontSz" fact="0.105"/>
+                    <dgm:constr type="bMarg" refType="primFontSz" fact="0.105"/>
+                    <dgm:constr type="lMarg" refType="primFontSz" fact="0.315"/>
+                    <dgm:constr type="rMarg" refType="primFontSz" fact="0.105"/>
+                  </dgm:constrLst>
+                </dgm:if>
+                <dgm:else name="Name15">
+                  <dgm:constrLst>
+                    <dgm:constr type="h" refType="w" op="lte" fact="0.4"/>
+                    <dgm:constr type="h"/>
+                    <dgm:constr type="tMarg" refType="primFontSz" fact="0.105"/>
+                    <dgm:constr type="bMarg" refType="primFontSz" fact="0.105"/>
+                    <dgm:constr type="lMarg" refType="primFontSz" fact="0.105"/>
+                    <dgm:constr type="rMarg" refType="primFontSz" fact="0.315"/>
+                  </dgm:constrLst>
+                </dgm:else>
+              </dgm:choose>
+              <dgm:ruleLst>
+                <dgm:rule type="h" val="INF" fact="NaN" max="NaN"/>
+              </dgm:ruleLst>
+            </dgm:layoutNode>
+            <dgm:layoutNode name="desTx" styleLbl="revTx">
+              <dgm:varLst>
+                <dgm:bulletEnabled val="1"/>
+              </dgm:varLst>
+              <dgm:alg type="tx">
+                <dgm:param type="stBulletLvl" val="1"/>
+              </dgm:alg>
+              <dgm:choose name="Name16">
+                <dgm:if name="Name17" axis="ch" ptType="node" func="cnt" op="gte" val="1">
+                  <dgm:shape xmlns:r="http://schemas.openxmlformats.org/officeDocument/2006/relationships" type="rect" r:blip="">
+                    <dgm:adjLst/>
+                  </dgm:shape>
+                </dgm:if>
+                <dgm:else name="Name18">
+                  <dgm:shape xmlns:r="http://schemas.openxmlformats.org/officeDocument/2006/relationships" type="rect" r:blip="" hideGeom="1">
+                    <dgm:adjLst/>
+                  </dgm:shape>
+                </dgm:else>
+              </dgm:choose>
+              <dgm:presOf axis="des" ptType="node"/>
+              <dgm:constrLst>
+                <dgm:constr type="secFontSz" val="65"/>
+                <dgm:constr type="primFontSz" refType="secFontSz"/>
+                <dgm:constr type="h"/>
+                <dgm:constr type="tMarg"/>
+                <dgm:constr type="bMarg"/>
+                <dgm:constr type="rMarg"/>
+                <dgm:constr type="lMarg"/>
+              </dgm:constrLst>
+              <dgm:ruleLst>
+                <dgm:rule type="h" val="INF" fact="NaN" max="NaN"/>
+              </dgm:ruleLst>
+            </dgm:layoutNode>
+          </dgm:layoutNode>
+          <dgm:forEach name="Name19" axis="followSib" ptType="sibTrans" cnt="1">
+            <dgm:layoutNode name="space">
+              <dgm:alg type="sp"/>
+              <dgm:shape xmlns:r="http://schemas.openxmlformats.org/officeDocument/2006/relationships" r:blip="">
+                <dgm:adjLst/>
+              </dgm:shape>
+              <dgm:presOf/>
+              <dgm:constrLst/>
+              <dgm:ruleLst/>
+            </dgm:layoutNode>
+          </dgm:forEach>
+        </dgm:forEach>
+      </dgm:if>
+      <dgm:else name="Name20">
+        <dgm:constrLst>
+          <dgm:constr type="w" for="ch" forName="parTxOnly" refType="w"/>
+          <dgm:constr type="h" for="des" forName="parTxOnly" op="equ"/>
+          <dgm:constr type="primFontSz" for="des" forName="parTxOnly" op="equ" val="65"/>
+          <dgm:constr type="w" for="ch" forName="parTxOnlySpace" refType="w" refFor="ch" refForName="parTxOnly" fact="-0.1"/>
+        </dgm:constrLst>
+        <dgm:ruleLst/>
+        <dgm:forEach name="Name21" axis="ch" ptType="node">
+          <dgm:layoutNode name="parTxOnly">
+            <dgm:varLst>
+              <dgm:chMax val="0"/>
+              <dgm:chPref val="0"/>
+              <dgm:bulletEnabled val="1"/>
+            </dgm:varLst>
+            <dgm:alg type="tx"/>
+            <dgm:choose name="Name22">
+              <dgm:if name="Name23" func="var" arg="dir" op="equ" val="norm">
+                <dgm:shape xmlns:r="http://schemas.openxmlformats.org/officeDocument/2006/relationships" type="chevron" r:blip="">
+                  <dgm:adjLst/>
+                </dgm:shape>
+              </dgm:if>
+              <dgm:else name="Name24">
+                <dgm:shape xmlns:r="http://schemas.openxmlformats.org/officeDocument/2006/relationships" rot="180" type="chevron" r:blip="">
+                  <dgm:adjLst/>
+                </dgm:shape>
+              </dgm:else>
+            </dgm:choose>
+            <dgm:presOf axis="self" ptType="node"/>
+            <dgm:choose name="Name25">
+              <dgm:if name="Name26" func="var" arg="dir" op="equ" val="norm">
+                <dgm:constrLst>
+                  <dgm:constr type="h" refType="w" op="equ" fact="0.4"/>
+                  <dgm:constr type="tMarg" refType="primFontSz" fact="0.105"/>
+                  <dgm:constr type="bMarg" refType="primFontSz" fact="0.105"/>
+                  <dgm:constr type="lMarg" refType="primFontSz" fact="0.315"/>
+                  <dgm:constr type="rMarg" refType="primFontSz" fact="0.105"/>
+                </dgm:constrLst>
+              </dgm:if>
+              <dgm:else name="Name27">
+                <dgm:constrLst>
+                  <dgm:constr type="h" refType="w" op="equ" fact="0.4"/>
+                  <dgm:constr type="tMarg" refType="primFontSz" fact="0.105"/>
+                  <dgm:constr type="bMarg" refType="primFontSz" fact="0.105"/>
+                  <dgm:constr type="lMarg" refType="primFontSz" fact="0.105"/>
+                  <dgm:constr type="rMarg" refType="primFontSz" fact="0.315"/>
+                </dgm:constrLst>
+              </dgm:else>
+            </dgm:choose>
+            <dgm:ruleLst>
+              <dgm:rule type="primFontSz" val="5" fact="NaN" max="NaN"/>
+            </dgm:ruleLst>
+          </dgm:layoutNode>
+          <dgm:forEach name="Name28" axis="followSib" ptType="sibTrans" cnt="1">
+            <dgm:layoutNode name="parTxOnlySpace">
+              <dgm:alg type="sp"/>
+              <dgm:shape xmlns:r="http://schemas.openxmlformats.org/officeDocument/2006/relationships" r:blip="">
+                <dgm:adjLst/>
+              </dgm:shape>
+              <dgm:presOf/>
+              <dgm:constrLst/>
+              <dgm:ruleLst/>
+            </dgm:layoutNode>
+          </dgm:forEach>
+        </dgm:forEach>
+      </dgm:else>
+    </dgm:choose>
+  </dgm:layoutNode>
+</dgm:layoutDef>
+</file>
+
+<file path=word/diagrams/quickStyle1.xml><?xml version="1.0" encoding="utf-8"?>
+<dgm:styleDef xmlns:dgm="http://schemas.openxmlformats.org/drawingml/2006/diagram" xmlns:a="http://schemas.openxmlformats.org/drawingml/2006/main" uniqueId="urn:microsoft.com/office/officeart/2005/8/quickstyle/simple1">
+  <dgm:title val=""/>
+  <dgm:desc val=""/>
+  <dgm:catLst>
+    <dgm:cat type="simple" pri="10100"/>
+  </dgm:catLst>
+  <dgm:scene3d>
+    <a:camera prst="orthographicFront"/>
+    <a:lightRig rig="threePt" dir="t"/>
+  </dgm:scene3d>
+  <dgm:styleLbl name="node0">
+    <dgm:scene3d>
+      <a:camera prst="orthographicFront"/>
+      <a:lightRig rig="threePt" dir="t"/>
+    </dgm:scene3d>
+    <dgm:sp3d/>
+    <dgm:txPr/>
+    <dgm:style>
+      <a:lnRef idx="2">
+        <a:scrgbClr r="0" g="0" b="0"/>
+      </a:lnRef>
+      <a:fillRef idx="1">
+        <a:scrgbClr r="0" g="0" b="0"/>
+      </a:fillRef>
+      <a:effectRef idx="0">
+        <a:scrgbClr r="0" g="0" b="0"/>
+      </a:effectRef>
+      <a:fontRef idx="minor">
+        <a:schemeClr val="lt1"/>
+      </a:fontRef>
+    </dgm:style>
+  </dgm:styleLbl>
+  <dgm:styleLbl name="lnNode1">
+    <dgm:scene3d>
+      <a:camera prst="orthographicFront"/>
+      <a:lightRig rig="threePt" dir="t"/>
+    </dgm:scene3d>
+    <dgm:sp3d/>
+    <dgm:txPr/>
+    <dgm:style>
+      <a:lnRef idx="2">
+        <a:scrgbClr r="0" g="0" b="0"/>
+      </a:lnRef>
+      <a:fillRef idx="1">
+        <a:scrgbClr r="0" g="0" b="0"/>
+      </a:fillRef>
+      <a:effectRef idx="0">
+        <a:scrgbClr r="0" g="0" b="0"/>
+      </a:effectRef>
+      <a:fontRef idx="minor">
+        <a:schemeClr val="lt1"/>
+      </a:fontRef>
+    </dgm:style>
+  </dgm:styleLbl>
+  <dgm:styleLbl name="vennNode1">
+    <dgm:scene3d>
+      <a:camera prst="orthographicFront"/>
+      <a:lightRig rig="threePt" dir="t"/>
+    </dgm:scene3d>
+    <dgm:sp3d/>
+    <dgm:txPr/>
+    <dgm:style>
+      <a:lnRef idx="2">
+        <a:scrgbClr r="0" g="0" b="0"/>
+      </a:lnRef>
+      <a:fillRef idx="1">
+        <a:scrgbClr r="0" g="0" b="0"/>
+      </a:fillRef>
+      <a:effectRef idx="0">
+        <a:scrgbClr r="0" g="0" b="0"/>
+      </a:effectRef>
+      <a:fontRef idx="minor">
+        <a:schemeClr val="tx1"/>
+      </a:fontRef>
+    </dgm:style>
+  </dgm:styleLbl>
+  <dgm:styleLbl name="alignNode1">
+    <dgm:scene3d>
+      <a:camera prst="orthographicFront"/>
+      <a:lightRig rig="threePt" dir="t"/>
+    </dgm:scene3d>
+    <dgm:sp3d/>
+    <dgm:txPr/>
+    <dgm:style>
+      <a:lnRef idx="2">
+        <a:scrgbClr r="0" g="0" b="0"/>
+      </a:lnRef>
+      <a:fillRef idx="1">
+        <a:scrgbClr r="0" g="0" b="0"/>
+      </a:fillRef>
+      <a:effectRef idx="0">
+        <a:scrgbClr r="0" g="0" b="0"/>
+      </a:effectRef>
+      <a:fontRef idx="minor">
+        <a:schemeClr val="lt1"/>
+      </a:fontRef>
+    </dgm:style>
+  </dgm:styleLbl>
+  <dgm:styleLbl name="node1">
+    <dgm:scene3d>
+      <a:camera prst="orthographicFront"/>
+      <a:lightRig rig="threePt" dir="t"/>
+    </dgm:scene3d>
+    <dgm:sp3d/>
+    <dgm:txPr/>
+    <dgm:style>
+      <a:lnRef idx="2">
+        <a:scrgbClr r="0" g="0" b="0"/>
+      </a:lnRef>
+      <a:fillRef idx="1">
+        <a:scrgbClr r="0" g="0" b="0"/>
+      </a:fillRef>
+      <a:effectRef idx="0">
+        <a:scrgbClr r="0" g="0" b="0"/>
+      </a:effectRef>
+      <a:fontRef idx="minor">
+        <a:schemeClr val="lt1"/>
+      </a:fontRef>
+    </dgm:style>
+  </dgm:styleLbl>
+  <dgm:styleLbl name="node2">
+    <dgm:scene3d>
+      <a:camera prst="orthographicFront"/>
+      <a:lightRig rig="threePt" dir="t"/>
+    </dgm:scene3d>
+    <dgm:sp3d/>
+    <dgm:txPr/>
+    <dgm:style>
+      <a:lnRef idx="2">
+        <a:scrgbClr r="0" g="0" b="0"/>
+      </a:lnRef>
+      <a:fillRef idx="1">
+        <a:scrgbClr r="0" g="0" b="0"/>
+      </a:fillRef>
+      <a:effectRef idx="0">
+        <a:scrgbClr r="0" g="0" b="0"/>
+      </a:effectRef>
+      <a:fontRef idx="minor">
+        <a:schemeClr val="lt1"/>
+      </a:fontRef>
+    </dgm:style>
+  </dgm:styleLbl>
+  <dgm:styleLbl name="node3">
+    <dgm:scene3d>
+      <a:camera prst="orthographicFront"/>
+      <a:lightRig rig="threePt" dir="t"/>
+    </dgm:scene3d>
+    <dgm:sp3d/>
+    <dgm:txPr/>
+    <dgm:style>
+      <a:lnRef idx="2">
+        <a:scrgbClr r="0" g="0" b="0"/>
+      </a:lnRef>
+      <a:fillRef idx="1">
+        <a:scrgbClr r="0" g="0" b="0"/>
+      </a:fillRef>
+      <a:effectRef idx="0">
+        <a:scrgbClr r="0" g="0" b="0"/>
+      </a:effectRef>
+      <a:fontRef idx="minor">
+        <a:schemeClr val="lt1"/>
+      </a:fontRef>
+    </dgm:style>
+  </dgm:styleLbl>
+  <dgm:styleLbl name="node4">
+    <dgm:scene3d>
+      <a:camera prst="orthographicFront"/>
+      <a:lightRig rig="threePt" dir="t"/>
+    </dgm:scene3d>
+    <dgm:sp3d/>
+    <dgm:txPr/>
+    <dgm:style>
+      <a:lnRef idx="2">
+        <a:scrgbClr r="0" g="0" b="0"/>
+      </a:lnRef>
+      <a:fillRef idx="1">
+        <a:scrgbClr r="0" g="0" b="0"/>
+      </a:fillRef>
+      <a:effectRef idx="0">
+        <a:scrgbClr r="0" g="0" b="0"/>
+      </a:effectRef>
+      <a:fontRef idx="minor">
+        <a:schemeClr val="lt1"/>
+      </a:fontRef>
+    </dgm:style>
+  </dgm:styleLbl>
+  <dgm:styleLbl name="fgImgPlace1">
+    <dgm:scene3d>
+      <a:camera prst="orthographicFront"/>
+      <a:lightRig rig="threePt" dir="t"/>
+    </dgm:scene3d>
+    <dgm:sp3d/>
+    <dgm:txPr/>
+    <dgm:style>
+      <a:lnRef idx="2">
+        <a:scrgbClr r="0" g="0" b="0"/>
+      </a:lnRef>
+      <a:fillRef idx="1">
+        <a:scrgbClr r="0" g="0" b="0"/>
+      </a:fillRef>
+      <a:effectRef idx="0">
+        <a:scrgbClr r="0" g="0" b="0"/>
+      </a:effectRef>
+      <a:fontRef idx="minor"/>
+    </dgm:style>
+  </dgm:styleLbl>
+  <dgm:styleLbl name="alignImgPlace1">
+    <dgm:scene3d>
+      <a:camera prst="orthographicFront"/>
+      <a:lightRig rig="threePt" dir="t"/>
+    </dgm:scene3d>
+    <dgm:sp3d/>
+    <dgm:txPr/>
+    <dgm:style>
+      <a:lnRef idx="2">
+        <a:scrgbClr r="0" g="0" b="0"/>
+      </a:lnRef>
+      <a:fillRef idx="1">
+        <a:scrgbClr r="0" g="0" b="0"/>
+      </a:fillRef>
+      <a:effectRef idx="0">
+        <a:scrgbClr r="0" g="0" b="0"/>
+      </a:effectRef>
+      <a:fontRef idx="minor"/>
+    </dgm:style>
+  </dgm:styleLbl>
+  <dgm:styleLbl name="bgImgPlace1">
+    <dgm:scene3d>
+      <a:camera prst="orthographicFront"/>
+      <a:lightRig rig="threePt" dir="t"/>
+    </dgm:scene3d>
+    <dgm:sp3d/>
+    <dgm:txPr/>
+    <dgm:style>
+      <a:lnRef idx="2">
+        <a:scrgbClr r="0" g="0" b="0"/>
+      </a:lnRef>
+      <a:fillRef idx="1">
+        <a:scrgbClr r="0" g="0" b="0"/>
+      </a:fillRef>
+      <a:effectRef idx="0">
+        <a:scrgbClr r="0" g="0" b="0"/>
+      </a:effectRef>
+      <a:fontRef idx="minor"/>
+    </dgm:style>
+  </dgm:styleLbl>
+  <dgm:styleLbl name="sibTrans2D1">
+    <dgm:scene3d>
+      <a:camera prst="orthographicFront"/>
+      <a:lightRig rig="threePt" dir="t"/>
+    </dgm:scene3d>
+    <dgm:sp3d/>
+    <dgm:txPr/>
+    <dgm:style>
+      <a:lnRef idx="0">
+        <a:scrgbClr r="0" g="0" b="0"/>
+      </a:lnRef>
+      <a:fillRef idx="1">
+        <a:scrgbClr r="0" g="0" b="0"/>
+      </a:fillRef>
+      <a:effectRef idx="0">
+        <a:scrgbClr r="0" g="0" b="0"/>
+      </a:effectRef>
+      <a:fontRef idx="minor">
+        <a:schemeClr val="lt1"/>
+      </a:fontRef>
+    </dgm:style>
+  </dgm:styleLbl>
+  <dgm:styleLbl name="fgSibTrans2D1">
+    <dgm:scene3d>
+      <a:camera prst="orthographicFront"/>
+      <a:lightRig rig="threePt" dir="t"/>
+    </dgm:scene3d>
+    <dgm:sp3d/>
+    <dgm:txPr/>
+    <dgm:style>
+      <a:lnRef idx="0">
+        <a:scrgbClr r="0" g="0" b="0"/>
+      </a:lnRef>
+      <a:fillRef idx="1">
+        <a:scrgbClr r="0" g="0" b="0"/>
+      </a:fillRef>
+      <a:effectRef idx="0">
+        <a:scrgbClr r="0" g="0" b="0"/>
+      </a:effectRef>
+      <a:fontRef idx="minor">
+        <a:schemeClr val="lt1"/>
+      </a:fontRef>
+    </dgm:style>
+  </dgm:styleLbl>
+  <dgm:styleLbl name="bgSibTrans2D1">
+    <dgm:scene3d>
+      <a:camera prst="orthographicFront"/>
+      <a:lightRig rig="threePt" dir="t"/>
+    </dgm:scene3d>
+    <dgm:sp3d/>
+    <dgm:txPr/>
+    <dgm:style>
+      <a:lnRef idx="0">
+        <a:scrgbClr r="0" g="0" b="0"/>
+      </a:lnRef>
+      <a:fillRef idx="1">
+        <a:scrgbClr r="0" g="0" b="0"/>
+      </a:fillRef>
+      <a:effectRef idx="0">
+        <a:scrgbClr r="0" g="0" b="0"/>
+      </a:effectRef>
+      <a:fontRef idx="minor">
+        <a:schemeClr val="lt1"/>
+      </a:fontRef>
+    </dgm:style>
+  </dgm:styleLbl>
+  <dgm:styleLbl name="sibTrans1D1">
+    <dgm:scene3d>
+      <a:camera prst="orthographicFront"/>
+      <a:lightRig rig="threePt" dir="t"/>
+    </dgm:scene3d>
+    <dgm:sp3d/>
+    <dgm:txPr/>
+    <dgm:style>
+      <a:lnRef idx="1">
+        <a:scrgbClr r="0" g="0" b="0"/>
+      </a:lnRef>
+      <a:fillRef idx="0">
+        <a:scrgbClr r="0" g="0" b="0"/>
+      </a:fillRef>
+      <a:effectRef idx="0">
+        <a:scrgbClr r="0" g="0" b="0"/>
+      </a:effectRef>
+      <a:fontRef idx="minor"/>
+    </dgm:style>
+  </dgm:styleLbl>
+  <dgm:styleLbl name="callout">
+    <dgm:scene3d>
+      <a:camera prst="orthographicFront"/>
+      <a:lightRig rig="threePt" dir="t"/>
+    </dgm:scene3d>
+    <dgm:sp3d/>
+    <dgm:txPr/>
+    <dgm:style>
+      <a:lnRef idx="2">
+        <a:scrgbClr r="0" g="0" b="0"/>
+      </a:lnRef>
+      <a:fillRef idx="1">
+        <a:scrgbClr r="0" g="0" b="0"/>
+      </a:fillRef>
+      <a:effectRef idx="0">
+        <a:scrgbClr r="0" g="0" b="0"/>
+      </a:effectRef>
+      <a:fontRef idx="minor"/>
+    </dgm:style>
+  </dgm:styleLbl>
+  <dgm:styleLbl name="asst0">
+    <dgm:scene3d>
+      <a:camera prst="orthographicFront"/>
+      <a:lightRig rig="threePt" dir="t"/>
+    </dgm:scene3d>
+    <dgm:sp3d/>
+    <dgm:txPr/>
+    <dgm:style>
+      <a:lnRef idx="2">
+        <a:scrgbClr r="0" g="0" b="0"/>
+      </a:lnRef>
+      <a:fillRef idx="1">
+        <a:scrgbClr r="0" g="0" b="0"/>
+      </a:fillRef>
+      <a:effectRef idx="0">
+        <a:scrgbClr r="0" g="0" b="0"/>
+      </a:effectRef>
+      <a:fontRef idx="minor">
+        <a:schemeClr val="lt1"/>
+      </a:fontRef>
+    </dgm:style>
+  </dgm:styleLbl>
+  <dgm:styleLbl name="asst1">
+    <dgm:scene3d>
+      <a:camera prst="orthographicFront"/>
+      <a:lightRig rig="threePt" dir="t"/>
+    </dgm:scene3d>
+    <dgm:sp3d/>
+    <dgm:txPr/>
+    <dgm:style>
+      <a:lnRef idx="2">
+        <a:scrgbClr r="0" g="0" b="0"/>
+      </a:lnRef>
+      <a:fillRef idx="1">
+        <a:scrgbClr r="0" g="0" b="0"/>
+      </a:fillRef>
+      <a:effectRef idx="0">
+        <a:scrgbClr r="0" g="0" b="0"/>
+      </a:effectRef>
+      <a:fontRef idx="minor">
+        <a:schemeClr val="lt1"/>
+      </a:fontRef>
+    </dgm:style>
+  </dgm:styleLbl>
+  <dgm:styleLbl name="asst2">
+    <dgm:scene3d>
+      <a:camera prst="orthographicFront"/>
+      <a:lightRig rig="threePt" dir="t"/>
+    </dgm:scene3d>
+    <dgm:sp3d/>
+    <dgm:txPr/>
+    <dgm:style>
+      <a:lnRef idx="2">
+        <a:scrgbClr r="0" g="0" b="0"/>
+      </a:lnRef>
+      <a:fillRef idx="1">
+        <a:scrgbClr r="0" g="0" b="0"/>
+      </a:fillRef>
+      <a:effectRef idx="0">
+        <a:scrgbClr r="0" g="0" b="0"/>
+      </a:effectRef>
+      <a:fontRef idx="minor">
+        <a:schemeClr val="lt1"/>
+      </a:fontRef>
+    </dgm:style>
+  </dgm:styleLbl>
+  <dgm:styleLbl name="asst3">
+    <dgm:scene3d>
+      <a:camera prst="orthographicFront"/>
+      <a:lightRig rig="threePt" dir="t"/>
+    </dgm:scene3d>
+    <dgm:sp3d/>
+    <dgm:txPr/>
+    <dgm:style>
+      <a:lnRef idx="2">
+        <a:scrgbClr r="0" g="0" b="0"/>
+      </a:lnRef>
+      <a:fillRef idx="1">
+        <a:scrgbClr r="0" g="0" b="0"/>
+      </a:fillRef>
+      <a:effectRef idx="0">
+        <a:scrgbClr r="0" g="0" b="0"/>
+      </a:effectRef>
+      <a:fontRef idx="minor">
+        <a:schemeClr val="lt1"/>
+      </a:fontRef>
+    </dgm:style>
+  </dgm:styleLbl>
+  <dgm:styleLbl name="asst4">
+    <dgm:scene3d>
+      <a:camera prst="orthographicFront"/>
+      <a:lightRig rig="threePt" dir="t"/>
+    </dgm:scene3d>
+    <dgm:sp3d/>
+    <dgm:txPr/>
+    <dgm:style>
+      <a:lnRef idx="2">
+        <a:scrgbClr r="0" g="0" b="0"/>
+      </a:lnRef>
+      <a:fillRef idx="1">
+        <a:scrgbClr r="0" g="0" b="0"/>
+      </a:fillRef>
+      <a:effectRef idx="0">
+        <a:scrgbClr r="0" g="0" b="0"/>
+      </a:effectRef>
+      <a:fontRef idx="minor">
+        <a:schemeClr val="lt1"/>
+      </a:fontRef>
+    </dgm:style>
+  </dgm:styleLbl>
+  <dgm:styleLbl name="parChTrans2D1">
+    <dgm:scene3d>
+      <a:camera prst="orthographicFront"/>
+      <a:lightRig rig="threePt" dir="t"/>
+    </dgm:scene3d>
+    <dgm:sp3d/>
+    <dgm:txPr/>
+    <dgm:style>
+      <a:lnRef idx="2">
+        <a:scrgbClr r="0" g="0" b="0"/>
+      </a:lnRef>
+      <a:fillRef idx="1">
+        <a:scrgbClr r="0" g="0" b="0"/>
+      </a:fillRef>
+      <a:effectRef idx="0">
+        <a:scrgbClr r="0" g="0" b="0"/>
+      </a:effectRef>
+      <a:fontRef idx="minor">
+        <a:schemeClr val="lt1"/>
+      </a:fontRef>
+    </dgm:style>
+  </dgm:styleLbl>
+  <dgm:styleLbl name="parChTrans2D2">
+    <dgm:scene3d>
+      <a:camera prst="orthographicFront"/>
+      <a:lightRig rig="threePt" dir="t"/>
+    </dgm:scene3d>
+    <dgm:sp3d/>
+    <dgm:txPr/>
+    <dgm:style>
+      <a:lnRef idx="2">
+        <a:scrgbClr r="0" g="0" b="0"/>
+      </a:lnRef>
+      <a:fillRef idx="1">
+        <a:scrgbClr r="0" g="0" b="0"/>
+      </a:fillRef>
+      <a:effectRef idx="0">
+        <a:scrgbClr r="0" g="0" b="0"/>
+      </a:effectRef>
+      <a:fontRef idx="minor">
+        <a:schemeClr val="lt1"/>
+      </a:fontRef>
+    </dgm:style>
+  </dgm:styleLbl>
+  <dgm:styleLbl name="parChTrans2D3">
+    <dgm:scene3d>
+      <a:camera prst="orthographicFront"/>
+      <a:lightRig rig="threePt" dir="t"/>
+    </dgm:scene3d>
+    <dgm:sp3d/>
+    <dgm:txPr/>
+    <dgm:style>
+      <a:lnRef idx="2">
+        <a:scrgbClr r="0" g="0" b="0"/>
+      </a:lnRef>
+      <a:fillRef idx="1">
+        <a:scrgbClr r="0" g="0" b="0"/>
+      </a:fillRef>
+      <a:effectRef idx="0">
+        <a:scrgbClr r="0" g="0" b="0"/>
+      </a:effectRef>
+      <a:fontRef idx="minor">
+        <a:schemeClr val="lt1"/>
+      </a:fontRef>
+    </dgm:style>
+  </dgm:styleLbl>
+  <dgm:styleLbl name="parChTrans2D4">
+    <dgm:scene3d>
+      <a:camera prst="orthographicFront"/>
+      <a:lightRig rig="threePt" dir="t"/>
+    </dgm:scene3d>
+    <dgm:sp3d/>
+    <dgm:txPr/>
+    <dgm:style>
+      <a:lnRef idx="2">
+        <a:scrgbClr r="0" g="0" b="0"/>
+      </a:lnRef>
+      <a:fillRef idx="1">
+        <a:scrgbClr r="0" g="0" b="0"/>
+      </a:fillRef>
+      <a:effectRef idx="0">
+        <a:scrgbClr r="0" g="0" b="0"/>
+      </a:effectRef>
+      <a:fontRef idx="minor">
+        <a:schemeClr val="lt1"/>
+      </a:fontRef>
+    </dgm:style>
+  </dgm:styleLbl>
+  <dgm:styleLbl name="parChTrans1D1">
+    <dgm:scene3d>
+      <a:camera prst="orthographicFront"/>
+      <a:lightRig rig="threePt" dir="t"/>
+    </dgm:scene3d>
+    <dgm:sp3d/>
+    <dgm:txPr/>
+    <dgm:style>
+      <a:lnRef idx="2">
+        <a:scrgbClr r="0" g="0" b="0"/>
+      </a:lnRef>
+      <a:fillRef idx="0">
+        <a:scrgbClr r="0" g="0" b="0"/>
+      </a:fillRef>
+      <a:effectRef idx="0">
+        <a:scrgbClr r="0" g="0" b="0"/>
+      </a:effectRef>
+      <a:fontRef idx="minor"/>
+    </dgm:style>
+  </dgm:styleLbl>
+  <dgm:styleLbl name="parChTrans1D2">
+    <dgm:scene3d>
+      <a:camera prst="orthographicFront"/>
+      <a:lightRig rig="threePt" dir="t"/>
+    </dgm:scene3d>
+    <dgm:sp3d/>
+    <dgm:txPr/>
+    <dgm:style>
+      <a:lnRef idx="2">
+        <a:scrgbClr r="0" g="0" b="0"/>
+      </a:lnRef>
+      <a:fillRef idx="0">
+        <a:scrgbClr r="0" g="0" b="0"/>
+      </a:fillRef>
+      <a:effectRef idx="0">
+        <a:scrgbClr r="0" g="0" b="0"/>
+      </a:effectRef>
+      <a:fontRef idx="minor"/>
+    </dgm:style>
+  </dgm:styleLbl>
+  <dgm:styleLbl name="parChTrans1D3">
+    <dgm:scene3d>
+      <a:camera prst="orthographicFront"/>
+      <a:lightRig rig="threePt" dir="t"/>
+    </dgm:scene3d>
+    <dgm:sp3d/>
+    <dgm:txPr/>
+    <dgm:style>
+      <a:lnRef idx="2">
+        <a:scrgbClr r="0" g="0" b="0"/>
+      </a:lnRef>
+      <a:fillRef idx="0">
+        <a:scrgbClr r="0" g="0" b="0"/>
+      </a:fillRef>
+      <a:effectRef idx="0">
+        <a:scrgbClr r="0" g="0" b="0"/>
+      </a:effectRef>
+      <a:fontRef idx="minor"/>
+    </dgm:style>
+  </dgm:styleLbl>
+  <dgm:styleLbl name="parChTrans1D4">
+    <dgm:scene3d>
+      <a:camera prst="orthographicFront"/>
+      <a:lightRig rig="threePt" dir="t"/>
+    </dgm:scene3d>
+    <dgm:sp3d/>
+    <dgm:txPr/>
+    <dgm:style>
+      <a:lnRef idx="2">
+        <a:scrgbClr r="0" g="0" b="0"/>
+      </a:lnRef>
+      <a:fillRef idx="0">
+        <a:scrgbClr r="0" g="0" b="0"/>
+      </a:fillRef>
+      <a:effectRef idx="0">
+        <a:scrgbClr r="0" g="0" b="0"/>
+      </a:effectRef>
+      <a:fontRef idx="minor"/>
+    </dgm:style>
+  </dgm:styleLbl>
+  <dgm:styleLbl name="fgAcc1">
+    <dgm:scene3d>
+      <a:camera prst="orthographicFront"/>
+      <a:lightRig rig="threePt" dir="t"/>
+    </dgm:scene3d>
+    <dgm:sp3d/>
+    <dgm:txPr/>
+    <dgm:style>
+      <a:lnRef idx="2">
+        <a:scrgbClr r="0" g="0" b="0"/>
+      </a:lnRef>
+      <a:fillRef idx="1">
+        <a:scrgbClr r="0" g="0" b="0"/>
+      </a:fillRef>
+      <a:effectRef idx="0">
+        <a:scrgbClr r="0" g="0" b="0"/>
+      </a:effectRef>
+      <a:fontRef idx="minor"/>
+    </dgm:style>
+  </dgm:styleLbl>
+  <dgm:styleLbl name="conFgAcc1">
+    <dgm:scene3d>
+      <a:camera prst="orthographicFront"/>
+      <a:lightRig rig="threePt" dir="t"/>
+    </dgm:scene3d>
+    <dgm:sp3d/>
+    <dgm:txPr/>
+    <dgm:style>
+      <a:lnRef idx="2">
+        <a:scrgbClr r="0" g="0" b="0"/>
+      </a:lnRef>
+      <a:fillRef idx="1">
+        <a:scrgbClr r="0" g="0" b="0"/>
+      </a:fillRef>
+      <a:effectRef idx="0">
+        <a:scrgbClr r="0" g="0" b="0"/>
+      </a:effectRef>
+      <a:fontRef idx="minor"/>
+    </dgm:style>
+  </dgm:styleLbl>
+  <dgm:styleLbl name="alignAcc1">
+    <dgm:scene3d>
+      <a:camera prst="orthographicFront"/>
+      <a:lightRig rig="threePt" dir="t"/>
+    </dgm:scene3d>
+    <dgm:sp3d/>
+    <dgm:txPr/>
+    <dgm:style>
+      <a:lnRef idx="2">
+        <a:scrgbClr r="0" g="0" b="0"/>
+      </a:lnRef>
+      <a:fillRef idx="1">
+        <a:scrgbClr r="0" g="0" b="0"/>
+      </a:fillRef>
+      <a:effectRef idx="0">
+        <a:scrgbClr r="0" g="0" b="0"/>
+      </a:effectRef>
+      <a:fontRef idx="minor"/>
+    </dgm:style>
+  </dgm:styleLbl>
+  <dgm:styleLbl name="trAlignAcc1">
+    <dgm:scene3d>
+      <a:camera prst="orthographicFront"/>
+      <a:lightRig rig="threePt" dir="t"/>
+    </dgm:scene3d>
+    <dgm:sp3d/>
+    <dgm:txPr/>
+    <dgm:style>
+      <a:lnRef idx="1">
+        <a:scrgbClr r="0" g="0" b="0"/>
+      </a:lnRef>
+      <a:fillRef idx="1">
+        <a:scrgbClr r="0" g="0" b="0"/>
+      </a:fillRef>
+      <a:effectRef idx="0">
+        <a:scrgbClr r="0" g="0" b="0"/>
+      </a:effectRef>
+      <a:fontRef idx="minor"/>
+    </dgm:style>
+  </dgm:styleLbl>
+  <dgm:styleLbl name="bgAcc1">
+    <dgm:scene3d>
+      <a:camera prst="orthographicFront"/>
+      <a:lightRig rig="threePt" dir="t"/>
+    </dgm:scene3d>
+    <dgm:sp3d/>
+    <dgm:txPr/>
+    <dgm:style>
+      <a:lnRef idx="2">
+        <a:scrgbClr r="0" g="0" b="0"/>
+      </a:lnRef>
+      <a:fillRef idx="1">
+        <a:scrgbClr r="0" g="0" b="0"/>
+      </a:fillRef>
+      <a:effectRef idx="0">
+        <a:scrgbClr r="0" g="0" b="0"/>
+      </a:effectRef>
+      <a:fontRef idx="minor"/>
+    </dgm:style>
+  </dgm:styleLbl>
+  <dgm:styleLbl name="solidFgAcc1">
+    <dgm:scene3d>
+      <a:camera prst="orthographicFront"/>
+      <a:lightRig rig="threePt" dir="t"/>
+    </dgm:scene3d>
+    <dgm:sp3d/>
+    <dgm:txPr/>
+    <dgm:style>
+      <a:lnRef idx="2">
+        <a:scrgbClr r="0" g="0" b="0"/>
+      </a:lnRef>
+      <a:fillRef idx="1">
+        <a:scrgbClr r="0" g="0" b="0"/>
+      </a:fillRef>
+      <a:effectRef idx="0">
+        <a:scrgbClr r="0" g="0" b="0"/>
+      </a:effectRef>
+      <a:fontRef idx="minor"/>
+    </dgm:style>
+  </dgm:styleLbl>
+  <dgm:styleLbl name="solidAlignAcc1">
+    <dgm:scene3d>
+      <a:camera prst="orthographicFront"/>
+      <a:lightRig rig="threePt" dir="t"/>
+    </dgm:scene3d>
+    <dgm:sp3d/>
+    <dgm:txPr/>
+    <dgm:style>
+      <a:lnRef idx="2">
+        <a:scrgbClr r="0" g="0" b="0"/>
+      </a:lnRef>
+      <a:fillRef idx="1">
+        <a:scrgbClr r="0" g="0" b="0"/>
+      </a:fillRef>
+      <a:effectRef idx="0">
+        <a:scrgbClr r="0" g="0" b="0"/>
+      </a:effectRef>
+      <a:fontRef idx="minor"/>
+    </dgm:style>
+  </dgm:styleLbl>
+  <dgm:styleLbl name="solidBgAcc1">
+    <dgm:scene3d>
+      <a:camera prst="orthographicFront"/>
+      <a:lightRig rig="threePt" dir="t"/>
+    </dgm:scene3d>
+    <dgm:sp3d/>
+    <dgm:txPr/>
+    <dgm:style>
+      <a:lnRef idx="2">
+        <a:scrgbClr r="0" g="0" b="0"/>
+      </a:lnRef>
+      <a:fillRef idx="1">
+        <a:scrgbClr r="0" g="0" b="0"/>
+      </a:fillRef>
+      <a:effectRef idx="0">
+        <a:scrgbClr r="0" g="0" b="0"/>
+      </a:effectRef>
+      <a:fontRef idx="minor"/>
+    </dgm:style>
+  </dgm:styleLbl>
+  <dgm:styleLbl name="fgAccFollowNode1">
+    <dgm:scene3d>
+      <a:camera prst="orthographicFront"/>
+      <a:lightRig rig="threePt" dir="t"/>
+    </dgm:scene3d>
+    <dgm:sp3d/>
+    <dgm:txPr/>
+    <dgm:style>
+      <a:lnRef idx="2">
+        <a:scrgbClr r="0" g="0" b="0"/>
+      </a:lnRef>
+      <a:fillRef idx="1">
+        <a:scrgbClr r="0" g="0" b="0"/>
+      </a:fillRef>
+      <a:effectRef idx="0">
+        <a:scrgbClr r="0" g="0" b="0"/>
+      </a:effectRef>
+      <a:fontRef idx="minor"/>
+    </dgm:style>
+  </dgm:styleLbl>
+  <dgm:styleLbl name="alignAccFollowNode1">
+    <dgm:scene3d>
+      <a:camera prst="orthographicFront"/>
+      <a:lightRig rig="threePt" dir="t"/>
+    </dgm:scene3d>
+    <dgm:sp3d/>
+    <dgm:txPr/>
+    <dgm:style>
+      <a:lnRef idx="2">
+        <a:scrgbClr r="0" g="0" b="0"/>
+      </a:lnRef>
+      <a:fillRef idx="1">
+        <a:scrgbClr r="0" g="0" b="0"/>
+      </a:fillRef>
+      <a:effectRef idx="0">
+        <a:scrgbClr r="0" g="0" b="0"/>
+      </a:effectRef>
+      <a:fontRef idx="minor"/>
+    </dgm:style>
+  </dgm:styleLbl>
+  <dgm:styleLbl name="bgAccFollowNode1">
+    <dgm:scene3d>
+      <a:camera prst="orthographicFront"/>
+      <a:lightRig rig="threePt" dir="t"/>
+    </dgm:scene3d>
+    <dgm:sp3d/>
+    <dgm:txPr/>
+    <dgm:style>
+      <a:lnRef idx="2">
+        <a:scrgbClr r="0" g="0" b="0"/>
+      </a:lnRef>
+      <a:fillRef idx="1">
+        <a:scrgbClr r="0" g="0" b="0"/>
+      </a:fillRef>
+      <a:effectRef idx="0">
+        <a:scrgbClr r="0" g="0" b="0"/>
+      </a:effectRef>
+      <a:fontRef idx="minor"/>
+    </dgm:style>
+  </dgm:styleLbl>
+  <dgm:styleLbl name="fgAcc0">
+    <dgm:scene3d>
+      <a:camera prst="orthographicFront"/>
+      <a:lightRig rig="threePt" dir="t"/>
+    </dgm:scene3d>
+    <dgm:sp3d/>
+    <dgm:txPr/>
+    <dgm:style>
+      <a:lnRef idx="2">
+        <a:scrgbClr r="0" g="0" b="0"/>
+      </a:lnRef>
+      <a:fillRef idx="1">
+        <a:scrgbClr r="0" g="0" b="0"/>
+      </a:fillRef>
+      <a:effectRef idx="0">
+        <a:scrgbClr r="0" g="0" b="0"/>
+      </a:effectRef>
+      <a:fontRef idx="minor"/>
+    </dgm:style>
+  </dgm:styleLbl>
+  <dgm:styleLbl name="fgAcc2">
+    <dgm:scene3d>
+      <a:camera prst="orthographicFront"/>
+      <a:lightRig rig="threePt" dir="t"/>
+    </dgm:scene3d>
+    <dgm:sp3d/>
+    <dgm:txPr/>
+    <dgm:style>
+      <a:lnRef idx="2">
+        <a:scrgbClr r="0" g="0" b="0"/>
+      </a:lnRef>
+      <a:fillRef idx="1">
+        <a:scrgbClr r="0" g="0" b="0"/>
+      </a:fillRef>
+      <a:effectRef idx="0">
+        <a:scrgbClr r="0" g="0" b="0"/>
+      </a:effectRef>
+      <a:fontRef idx="minor"/>
+    </dgm:style>
+  </dgm:styleLbl>
+  <dgm:styleLbl name="fgAcc3">
+    <dgm:scene3d>
+      <a:camera prst="orthographicFront"/>
+      <a:lightRig rig="threePt" dir="t"/>
+    </dgm:scene3d>
+    <dgm:sp3d/>
+    <dgm:txPr/>
+    <dgm:style>
+      <a:lnRef idx="2">
+        <a:scrgbClr r="0" g="0" b="0"/>
+      </a:lnRef>
+      <a:fillRef idx="1">
+        <a:scrgbClr r="0" g="0" b="0"/>
+      </a:fillRef>
+      <a:effectRef idx="0">
+        <a:scrgbClr r="0" g="0" b="0"/>
+      </a:effectRef>
+      <a:fontRef idx="minor"/>
+    </dgm:style>
+  </dgm:styleLbl>
+  <dgm:styleLbl name="fgAcc4">
+    <dgm:scene3d>
+      <a:camera prst="orthographicFront"/>
+      <a:lightRig rig="threePt" dir="t"/>
+    </dgm:scene3d>
+    <dgm:sp3d/>
+    <dgm:txPr/>
+    <dgm:style>
+      <a:lnRef idx="2">
+        <a:scrgbClr r="0" g="0" b="0"/>
+      </a:lnRef>
+      <a:fillRef idx="1">
+        <a:scrgbClr r="0" g="0" b="0"/>
+      </a:fillRef>
+      <a:effectRef idx="0">
+        <a:scrgbClr r="0" g="0" b="0"/>
+      </a:effectRef>
+      <a:fontRef idx="minor"/>
+    </dgm:style>
+  </dgm:styleLbl>
+  <dgm:styleLbl name="bgShp">
+    <dgm:scene3d>
+      <a:camera prst="orthographicFront"/>
+      <a:lightRig rig="threePt" dir="t"/>
+    </dgm:scene3d>
+    <dgm:sp3d/>
+    <dgm:txPr/>
+    <dgm:style>
+      <a:lnRef idx="0">
+        <a:scrgbClr r="0" g="0" b="0"/>
+      </a:lnRef>
+      <a:fillRef idx="1">
+        <a:scrgbClr r="0" g="0" b="0"/>
+      </a:fillRef>
+      <a:effectRef idx="0">
+        <a:scrgbClr r="0" g="0" b="0"/>
+      </a:effectRef>
+      <a:fontRef idx="minor"/>
+    </dgm:style>
+  </dgm:styleLbl>
+  <dgm:styleLbl name="dkBgShp">
+    <dgm:scene3d>
+      <a:camera prst="orthographicFront"/>
+      <a:lightRig rig="threePt" dir="t"/>
+    </dgm:scene3d>
+    <dgm:sp3d/>
+    <dgm:txPr/>
+    <dgm:style>
+      <a:lnRef idx="0">
+        <a:scrgbClr r="0" g="0" b="0"/>
+      </a:lnRef>
+      <a:fillRef idx="1">
+        <a:scrgbClr r="0" g="0" b="0"/>
+      </a:fillRef>
+      <a:effectRef idx="0">
+        <a:scrgbClr r="0" g="0" b="0"/>
+      </a:effectRef>
+      <a:fontRef idx="minor"/>
+    </dgm:style>
+  </dgm:styleLbl>
+  <dgm:styleLbl name="trBgShp">
+    <dgm:scene3d>
+      <a:camera prst="orthographicFront"/>
+      <a:lightRig rig="threePt" dir="t"/>
+    </dgm:scene3d>
+    <dgm:sp3d/>
+    <dgm:txPr/>
+    <dgm:style>
+      <a:lnRef idx="0">
+        <a:scrgbClr r="0" g="0" b="0"/>
+      </a:lnRef>
+      <a:fillRef idx="1">
+        <a:scrgbClr r="0" g="0" b="0"/>
+      </a:fillRef>
+      <a:effectRef idx="0">
+        <a:scrgbClr r="0" g="0" b="0"/>
+      </a:effectRef>
+      <a:fontRef idx="minor"/>
+    </dgm:style>
+  </dgm:styleLbl>
+  <dgm:styleLbl name="fgShp">
+    <dgm:scene3d>
+      <a:camera prst="orthographicFront"/>
+      <a:lightRig rig="threePt" dir="t"/>
+    </dgm:scene3d>
+    <dgm:sp3d/>
+    <dgm:txPr/>
+    <dgm:style>
+      <a:lnRef idx="2">
+        <a:scrgbClr r="0" g="0" b="0"/>
+      </a:lnRef>
+      <a:fillRef idx="1">
+        <a:scrgbClr r="0" g="0" b="0"/>
+      </a:fillRef>
+      <a:effectRef idx="0">
+        <a:scrgbClr r="0" g="0" b="0"/>
+      </a:effectRef>
+      <a:fontRef idx="minor"/>
+    </dgm:style>
+  </dgm:styleLbl>
+  <dgm:styleLbl name="revTx">
+    <dgm:scene3d>
+      <a:camera prst="orthographicFront"/>
+      <a:lightRig rig="threePt" dir="t"/>
+    </dgm:scene3d>
+    <dgm:sp3d/>
+    <dgm:txPr/>
+    <dgm:style>
+      <a:lnRef idx="0">
+        <a:scrgbClr r="0" g="0" b="0"/>
+      </a:lnRef>
+      <a:fillRef idx="0">
+        <a:scrgbClr r="0" g="0" b="0"/>
+      </a:fillRef>
+      <a:effectRef idx="0">
+        <a:scrgbClr r="0" g="0" b="0"/>
+      </a:effectRef>
+      <a:fontRef idx="minor"/>
+    </dgm:style>
+  </dgm:styleLbl>
+</dgm:styleDef>
 </file>
 
 <file path=word/theme/theme1.xml><?xml version="1.0" encoding="utf-8"?>

</xml_diff>

<commit_message>
Finalized Scope and Change management plan
</commit_message>
<xml_diff>
--- a/documentation/projman/KAYVI byte - Change-Management-Plan.docx
+++ b/documentation/projman/KAYVI byte - Change-Management-Plan.docx
@@ -71,6 +71,26 @@
           <w:szCs w:val="28"/>
         </w:rPr>
       </w:pPr>
+      <w:r>
+        <w:rPr>
+          <w:b/>
+          <w:smallCaps/>
+          <w:sz w:val="28"/>
+          <w:szCs w:val="28"/>
+        </w:rPr>
+        <w:t>SurveiRams</w:t>
+      </w:r>
+    </w:p>
+    <w:p>
+      <w:pPr>
+        <w:jc w:val="center"/>
+        <w:rPr>
+          <w:b/>
+          <w:smallCaps/>
+          <w:sz w:val="36"/>
+          <w:szCs w:val="36"/>
+        </w:rPr>
+      </w:pPr>
     </w:p>
     <w:p>
       <w:pPr>
@@ -115,15 +135,6 @@
           <w:szCs w:val="28"/>
         </w:rPr>
       </w:pPr>
-      <w:r>
-        <w:rPr>
-          <w:b/>
-          <w:smallCaps/>
-          <w:sz w:val="28"/>
-          <w:szCs w:val="28"/>
-        </w:rPr>
-        <w:t>Company Name</w:t>
-      </w:r>
     </w:p>
     <w:p>
       <w:pPr>
@@ -142,7 +153,7 @@
           <w:sz w:val="28"/>
           <w:szCs w:val="28"/>
         </w:rPr>
-        <w:t>Address</w:t>
+        <w:t>Asia Pacific College</w:t>
       </w:r>
     </w:p>
     <w:p>
@@ -155,6 +166,15 @@
           <w:szCs w:val="28"/>
         </w:rPr>
       </w:pPr>
+      <w:r>
+        <w:rPr>
+          <w:b/>
+          <w:smallCaps/>
+          <w:sz w:val="28"/>
+          <w:szCs w:val="28"/>
+        </w:rPr>
+        <w:t>3 Humabon Place, Magallanes</w:t>
+      </w:r>
     </w:p>
     <w:p>
       <w:pPr>
@@ -166,6 +186,33 @@
           <w:szCs w:val="28"/>
         </w:rPr>
       </w:pPr>
+      <w:r>
+        <w:rPr>
+          <w:b/>
+          <w:smallCaps/>
+          <w:sz w:val="28"/>
+          <w:szCs w:val="28"/>
+        </w:rPr>
+        <w:t xml:space="preserve">Makati </w:t>
+      </w:r>
+      <w:r>
+        <w:rPr>
+          <w:b/>
+          <w:smallCaps/>
+          <w:sz w:val="28"/>
+          <w:szCs w:val="28"/>
+        </w:rPr>
+        <w:t xml:space="preserve">City, </w:t>
+      </w:r>
+      <w:r>
+        <w:rPr>
+          <w:b/>
+          <w:smallCaps/>
+          <w:sz w:val="28"/>
+          <w:szCs w:val="28"/>
+        </w:rPr>
+        <w:t xml:space="preserve">1232 Metro Manila </w:t>
+      </w:r>
     </w:p>
     <w:p>
       <w:pPr>
@@ -199,14 +246,36 @@
           <w:szCs w:val="28"/>
         </w:rPr>
       </w:pPr>
-      <w:r>
+    </w:p>
+    <w:p>
+      <w:pPr>
+        <w:jc w:val="center"/>
         <w:rPr>
           <w:b/>
           <w:smallCaps/>
           <w:sz w:val="28"/>
           <w:szCs w:val="28"/>
         </w:rPr>
-        <w:t>Date</w:t>
+      </w:pPr>
+    </w:p>
+    <w:p>
+      <w:pPr>
+        <w:jc w:val="center"/>
+        <w:rPr>
+          <w:b/>
+          <w:smallCaps/>
+          <w:sz w:val="28"/>
+          <w:szCs w:val="28"/>
+        </w:rPr>
+      </w:pPr>
+      <w:r>
+        <w:rPr>
+          <w:b/>
+          <w:smallCaps/>
+          <w:sz w:val="28"/>
+          <w:szCs w:val="28"/>
+        </w:rPr>
+        <w:t>MAY 2023</w:t>
       </w:r>
     </w:p>
     <w:p>
@@ -352,25 +421,7 @@
             <w:smallCaps/>
             <w:noProof/>
           </w:rPr>
-          <w:t>Change Contro</w:t>
-        </w:r>
-        <w:r>
-          <w:rPr>
-            <w:rStyle w:val="Hyperlink"/>
-            <w:rFonts w:cstheme="minorHAnsi"/>
-            <w:smallCaps/>
-            <w:noProof/>
-          </w:rPr>
-          <w:t>l</w:t>
-        </w:r>
-        <w:r>
-          <w:rPr>
-            <w:rStyle w:val="Hyperlink"/>
-            <w:rFonts w:cstheme="minorHAnsi"/>
-            <w:smallCaps/>
-            <w:noProof/>
-          </w:rPr>
-          <w:t xml:space="preserve"> Board</w:t>
+          <w:t>Change Control Board</w:t>
         </w:r>
         <w:r>
           <w:rPr>
@@ -651,23 +702,7 @@
     <w:p/>
     <w:p>
       <w:r>
-        <w:t xml:space="preserve">A well-defined change management plan is vital to the effective execution of any project, including the </w:t>
-      </w:r>
-      <w:proofErr w:type="spellStart"/>
-      <w:r>
-        <w:t>SurveiRams</w:t>
-      </w:r>
-      <w:proofErr w:type="spellEnd"/>
-      <w:r>
-        <w:t xml:space="preserve"> </w:t>
-      </w:r>
-      <w:proofErr w:type="spellStart"/>
-      <w:r>
-        <w:t>Tiketing</w:t>
-      </w:r>
-      <w:proofErr w:type="spellEnd"/>
-      <w:r>
-        <w:t xml:space="preserve"> System project. This plan </w:t>
+        <w:t xml:space="preserve">A well-defined change management plan is vital to the effective execution of any project, including the SurveiRams Tiketing System project. This plan </w:t>
       </w:r>
       <w:proofErr w:type="gramStart"/>
       <w:r>
@@ -727,8 +762,8 @@
           <w:szCs w:val="28"/>
         </w:rPr>
       </w:pPr>
-      <w:bookmarkStart w:id="1" w:name="_Toc212983619"/>
-      <w:bookmarkStart w:id="2" w:name="_Toc135914883"/>
+      <w:bookmarkStart w:id="1" w:name="_Toc135914883"/>
+      <w:bookmarkStart w:id="2" w:name="_Toc212983619"/>
       <w:r>
         <w:rPr>
           <w:rFonts w:asciiTheme="minorHAnsi" w:hAnsiTheme="minorHAnsi" w:cstheme="minorHAnsi"/>
@@ -738,9 +773,9 @@
         </w:rPr>
         <w:t>Change Control Board</w:t>
       </w:r>
-      <w:bookmarkEnd w:id="2"/>
+      <w:bookmarkEnd w:id="1"/>
     </w:p>
-    <w:bookmarkEnd w:id="1"/>
+    <w:bookmarkEnd w:id="2"/>
     <w:p>
       <w:r>
         <w:t xml:space="preserve">The Change Control Board consists of a designated group of stakeholders who have the authority to approve or reject changes related to the Dispatch Directory System. The following table </w:t>
@@ -754,6 +789,7 @@
         <w:t xml:space="preserve"> a concise overview of each individual serving on the Change Control Board:</w:t>
       </w:r>
     </w:p>
+    <w:p/>
     <w:tbl>
       <w:tblPr>
         <w:tblStyle w:val="GridTable4-Accent5"/>
@@ -783,25 +819,10 @@
               <w:jc w:val="center"/>
             </w:pPr>
             <w:r>
-              <w:t>Change</w:t>
+              <w:t>Change Control Board</w:t>
             </w:r>
             <w:r>
-              <w:t xml:space="preserve"> </w:t>
-            </w:r>
-            <w:r>
-              <w:t>Control</w:t>
-            </w:r>
-            <w:r>
-              <w:t xml:space="preserve"> </w:t>
-            </w:r>
-            <w:r>
-              <w:t>Board</w:t>
-            </w:r>
-            <w:r>
-              <w:t xml:space="preserve"> </w:t>
-            </w:r>
-            <w:r>
-              <w:t>Role</w:t>
+              <w:t xml:space="preserve"> Role</w:t>
             </w:r>
           </w:p>
         </w:tc>
@@ -900,15 +921,7 @@
               <w:cnfStyle w:val="000000000000" w:firstRow="0" w:lastRow="0" w:firstColumn="0" w:lastColumn="0" w:oddVBand="0" w:evenVBand="0" w:oddHBand="0" w:evenHBand="0" w:firstRowFirstColumn="0" w:firstRowLastColumn="0" w:lastRowFirstColumn="0" w:lastRowLastColumn="0"/>
             </w:pPr>
             <w:r>
-              <w:t xml:space="preserve">Mr. </w:t>
-            </w:r>
-            <w:proofErr w:type="spellStart"/>
-            <w:r>
-              <w:t>Jojo</w:t>
-            </w:r>
-            <w:proofErr w:type="spellEnd"/>
-            <w:r>
-              <w:t xml:space="preserve"> F. Castillo</w:t>
+              <w:t>Mr. Jojo F. Castillo</w:t>
             </w:r>
           </w:p>
         </w:tc>
@@ -986,25 +999,7 @@
           <w:p>
             <w:r>
               <w:lastRenderedPageBreak/>
-              <w:t>Change</w:t>
-            </w:r>
-            <w:r>
-              <w:t xml:space="preserve"> </w:t>
-            </w:r>
-            <w:r>
-              <w:t>Control</w:t>
-            </w:r>
-            <w:r>
-              <w:t xml:space="preserve"> </w:t>
-            </w:r>
-            <w:r>
-              <w:t>Board</w:t>
-            </w:r>
-            <w:r>
-              <w:t xml:space="preserve"> </w:t>
-            </w:r>
-            <w:r>
-              <w:t>Member</w:t>
+              <w:t>Change Control Board Member</w:t>
             </w:r>
           </w:p>
         </w:tc>
@@ -1030,7 +1025,7 @@
               <w:cnfStyle w:val="000000000000" w:firstRow="0" w:lastRow="0" w:firstColumn="0" w:lastColumn="0" w:oddVBand="0" w:evenVBand="0" w:oddHBand="0" w:evenHBand="0" w:firstRowFirstColumn="0" w:firstRowLastColumn="0" w:lastRowFirstColumn="0" w:lastRowLastColumn="0"/>
             </w:pPr>
             <w:r>
-              <w:t>Alexis Martin</w:t>
+              <w:t>Ian Onrubia</w:t>
             </w:r>
           </w:p>
         </w:tc>
@@ -1047,7 +1042,7 @@
                 <w:rPr>
                   <w:rStyle w:val="Hyperlink"/>
                 </w:rPr>
-                <w:t>atmartin@student.apc.edu.ph</w:t>
+                <w:t>iconrubia@student.apc.edu.ph</w:t>
               </w:r>
             </w:hyperlink>
           </w:p>
@@ -1144,25 +1139,7 @@
           </w:tcPr>
           <w:p>
             <w:r>
-              <w:t>Change</w:t>
-            </w:r>
-            <w:r>
-              <w:t xml:space="preserve"> </w:t>
-            </w:r>
-            <w:r>
-              <w:t>Control</w:t>
-            </w:r>
-            <w:r>
-              <w:t xml:space="preserve"> </w:t>
-            </w:r>
-            <w:r>
-              <w:t>Board</w:t>
-            </w:r>
-            <w:r>
-              <w:t xml:space="preserve"> </w:t>
-            </w:r>
-            <w:r>
-              <w:t>Member</w:t>
+              <w:t>Change Control Board Member</w:t>
             </w:r>
           </w:p>
         </w:tc>
@@ -1188,13 +1165,8 @@
               <w:cnfStyle w:val="000000000000" w:firstRow="0" w:lastRow="0" w:firstColumn="0" w:lastColumn="0" w:oddVBand="0" w:evenVBand="0" w:oddHBand="0" w:evenHBand="0" w:firstRowFirstColumn="0" w:firstRowLastColumn="0" w:lastRowFirstColumn="0" w:lastRowLastColumn="0"/>
             </w:pPr>
             <w:r>
-              <w:t xml:space="preserve">Ian Christopher </w:t>
+              <w:t>Alexis Martin</w:t>
             </w:r>
-            <w:proofErr w:type="spellStart"/>
-            <w:r>
-              <w:t>Onrubia</w:t>
-            </w:r>
-            <w:proofErr w:type="spellEnd"/>
           </w:p>
         </w:tc>
         <w:tc>
@@ -1204,15 +1176,23 @@
           <w:p>
             <w:pPr>
               <w:cnfStyle w:val="000000000000" w:firstRow="0" w:lastRow="0" w:firstColumn="0" w:lastColumn="0" w:oddVBand="0" w:evenVBand="0" w:oddHBand="0" w:evenHBand="0" w:firstRowFirstColumn="0" w:firstRowLastColumn="0" w:lastRowFirstColumn="0" w:lastRowLastColumn="0"/>
+              <w:rPr>
+                <w:rStyle w:val="Hyperlink"/>
+              </w:rPr>
             </w:pPr>
             <w:hyperlink r:id="rId10" w:history="1">
               <w:r>
                 <w:rPr>
                   <w:rStyle w:val="Hyperlink"/>
                 </w:rPr>
-                <w:t>iconrubia@student.apc.edu.ph</w:t>
+                <w:t>atmartin@student.apc.edu.ph</w:t>
               </w:r>
             </w:hyperlink>
+          </w:p>
+          <w:p>
+            <w:pPr>
+              <w:cnfStyle w:val="000000000000" w:firstRow="0" w:lastRow="0" w:firstColumn="0" w:lastColumn="0" w:oddVBand="0" w:evenVBand="0" w:oddHBand="0" w:evenHBand="0" w:firstRowFirstColumn="0" w:firstRowLastColumn="0" w:lastRowFirstColumn="0" w:lastRowLastColumn="0"/>
+            </w:pPr>
           </w:p>
         </w:tc>
         <w:tc>
@@ -1385,15 +1365,7 @@
           </w:tcPr>
           <w:p>
             <w:r>
-              <w:t xml:space="preserve">Mr. </w:t>
-            </w:r>
-            <w:proofErr w:type="spellStart"/>
-            <w:r>
-              <w:t>Jojo</w:t>
-            </w:r>
-            <w:proofErr w:type="spellEnd"/>
-            <w:r>
-              <w:t xml:space="preserve"> F. Castillo</w:t>
+              <w:t>Mr. Jojo F. Castillo</w:t>
             </w:r>
           </w:p>
         </w:tc>
@@ -1497,7 +1469,7 @@
           <w:p>
             <w:r>
               <w:lastRenderedPageBreak/>
-              <w:t>Alexis Martin</w:t>
+              <w:t>Ian Christopher Onrubia</w:t>
             </w:r>
           </w:p>
         </w:tc>
@@ -1860,13 +1832,8 @@
           </w:tcPr>
           <w:p>
             <w:r>
-              <w:t xml:space="preserve">Ian Christopher </w:t>
+              <w:t>Alexis Martin</w:t>
             </w:r>
-            <w:proofErr w:type="spellStart"/>
-            <w:r>
-              <w:t>Onrubia</w:t>
-            </w:r>
-            <w:proofErr w:type="spellEnd"/>
           </w:p>
         </w:tc>
         <w:tc>
@@ -1991,25 +1958,7 @@
     <w:p>
       <w:r>
         <w:br/>
-      </w:r>
-      <w:r>
-        <w:t xml:space="preserve">The </w:t>
-      </w:r>
-      <w:proofErr w:type="spellStart"/>
-      <w:r>
-        <w:t>SurveiRams</w:t>
-      </w:r>
-      <w:proofErr w:type="spellEnd"/>
-      <w:r>
-        <w:t xml:space="preserve"> Ticketing System Project Change Management Process places emphasis on managing the scope and modifications through the change request method. The process outlines the steps involved in handling changes. The </w:t>
-      </w:r>
-      <w:proofErr w:type="spellStart"/>
-      <w:r>
-        <w:t>SurveiRams</w:t>
-      </w:r>
-      <w:proofErr w:type="spellEnd"/>
-      <w:r>
-        <w:t xml:space="preserve"> Project's Change Control Process adheres to the organization's standard change procedure for all projects. The project manager </w:t>
+        <w:t xml:space="preserve">The SurveiRams Ticketing System Project Change Management Process places emphasis on managing the scope and modifications through the change request method. The process outlines the steps involved in handling changes. The SurveiRams Project's Change Control Process adheres to the organization's standard change procedure for all projects. The project manager </w:t>
       </w:r>
       <w:proofErr w:type="gramStart"/>
       <w:r>
@@ -2053,24 +2002,14 @@
       <w:r>
         <w:t xml:space="preserve">Figure </w:t>
       </w:r>
-      <w:r>
-        <w:fldChar w:fldCharType="begin"/>
-      </w:r>
-      <w:r>
-        <w:instrText xml:space="preserve"> SEQ Figure \* ARABIC </w:instrText>
-      </w:r>
-      <w:r>
-        <w:fldChar w:fldCharType="separate"/>
-      </w:r>
-      <w:r>
-        <w:rPr>
-          <w:noProof/>
-        </w:rPr>
-        <w:t>1</w:t>
-      </w:r>
-      <w:r>
-        <w:fldChar w:fldCharType="end"/>
-      </w:r>
+      <w:fldSimple w:instr=" SEQ Figure \* ARABIC ">
+        <w:r>
+          <w:rPr>
+            <w:noProof/>
+          </w:rPr>
+          <w:t>1</w:t>
+        </w:r>
+      </w:fldSimple>
       <w:r>
         <w:t xml:space="preserve"> High level view of the change request process flow</w:t>
       </w:r>
@@ -2371,21 +2310,7 @@
         <w:rPr>
           <w:rFonts w:ascii="Calibri" w:eastAsia="Calibri" w:hAnsi="Calibri" w:cs="Calibri"/>
         </w:rPr>
-        <w:t xml:space="preserve">Mr. </w:t>
-      </w:r>
-      <w:proofErr w:type="spellStart"/>
-      <w:r>
-        <w:rPr>
-          <w:rFonts w:ascii="Calibri" w:eastAsia="Calibri" w:hAnsi="Calibri" w:cs="Calibri"/>
-        </w:rPr>
-        <w:t>Jojo</w:t>
-      </w:r>
-      <w:proofErr w:type="spellEnd"/>
-      <w:r>
-        <w:rPr>
-          <w:rFonts w:ascii="Calibri" w:eastAsia="Calibri" w:hAnsi="Calibri" w:cs="Calibri"/>
-        </w:rPr>
-        <w:t xml:space="preserve"> F. Castillo</w:t>
+        <w:t>Mr. Jojo F. Castillo</w:t>
       </w:r>
     </w:p>
     <w:p>

</xml_diff>

<commit_message>
Update KAYVI byte - Change-Management-Plan.docx
</commit_message>
<xml_diff>
--- a/documentation/projman/KAYVI byte - Change-Management-Plan.docx
+++ b/documentation/projman/KAYVI byte - Change-Management-Plan.docx
@@ -352,25 +352,7 @@
             <w:smallCaps/>
             <w:noProof/>
           </w:rPr>
-          <w:t>Change Contro</w:t>
-        </w:r>
-        <w:r>
-          <w:rPr>
-            <w:rStyle w:val="Hyperlink"/>
-            <w:rFonts w:cstheme="minorHAnsi"/>
-            <w:smallCaps/>
-            <w:noProof/>
-          </w:rPr>
-          <w:t>l</w:t>
-        </w:r>
-        <w:r>
-          <w:rPr>
-            <w:rStyle w:val="Hyperlink"/>
-            <w:rFonts w:cstheme="minorHAnsi"/>
-            <w:smallCaps/>
-            <w:noProof/>
-          </w:rPr>
-          <w:t xml:space="preserve"> Board</w:t>
+          <w:t>Change Control Board</w:t>
         </w:r>
         <w:r>
           <w:rPr>
@@ -651,67 +633,19 @@
     <w:p/>
     <w:p>
       <w:r>
-        <w:t xml:space="preserve">A well-defined change management plan is vital to the effective execution of any project, including the </w:t>
-      </w:r>
-      <w:proofErr w:type="spellStart"/>
-      <w:r>
-        <w:t>SurveiRams</w:t>
-      </w:r>
-      <w:proofErr w:type="spellEnd"/>
-      <w:r>
-        <w:t xml:space="preserve"> </w:t>
-      </w:r>
-      <w:proofErr w:type="spellStart"/>
-      <w:r>
-        <w:t>Tiketing</w:t>
-      </w:r>
-      <w:proofErr w:type="spellEnd"/>
-      <w:r>
-        <w:t xml:space="preserve"> System project. This plan </w:t>
-      </w:r>
-      <w:proofErr w:type="gramStart"/>
-      <w:r>
-        <w:t>establishes</w:t>
-      </w:r>
-      <w:proofErr w:type="gramEnd"/>
-      <w:r>
-        <w:t xml:space="preserve"> a structured approach for identifying, assessing, and implementing changes that may arise throughout the project lifecycle. It ensures that all modifications undergo thorough evaluation, remain within the project's scope, and are effectively communicated to stakeholders.</w:t>
+        <w:t>A well-defined change management plan is vital to the effective execution of any project, including the SurveiRams Tiketing System project. This plan establishes a structured approach for identifying, assessing, and implementing changes that may arise throughout the project lifecycle. It ensures that all modifications undergo thorough evaluation, remain within the project's scope, and are effectively communicated to stakeholders.</w:t>
       </w:r>
     </w:p>
     <w:p/>
     <w:p>
       <w:r>
-        <w:t xml:space="preserve">The change management strategy encompasses a defined process for </w:t>
-      </w:r>
-      <w:proofErr w:type="gramStart"/>
-      <w:r>
-        <w:t>submitting</w:t>
-      </w:r>
-      <w:proofErr w:type="gramEnd"/>
-      <w:r>
-        <w:t xml:space="preserve">, evaluating, and approving changes. This process is communicated to all stakeholders, who are encouraged to </w:t>
-      </w:r>
-      <w:proofErr w:type="gramStart"/>
-      <w:r>
-        <w:t>submit</w:t>
-      </w:r>
-      <w:proofErr w:type="gramEnd"/>
-      <w:r>
-        <w:t xml:space="preserve"> their modification requests. The project team then assesses these requests, considering their impact on the project's schedule, cost, and quality. Approved changes are implemented in an organized and controlled manner, while rejected changes are documented and archived for future reference.</w:t>
+        <w:t>The change management strategy encompasses a defined process for submitting, evaluating, and approving changes. This process is communicated to all stakeholders, who are encouraged to submit their modification requests. The project team then assesses these requests, considering their impact on the project's schedule, cost, and quality. Approved changes are implemented in an organized and controlled manner, while rejected changes are documented and archived for future reference.</w:t>
       </w:r>
     </w:p>
     <w:p/>
     <w:p>
       <w:r>
-        <w:t xml:space="preserve">Understanding the importance of adhering to the established change management strategy is crucial as changes made outside of this framework can negatively </w:t>
-      </w:r>
-      <w:proofErr w:type="gramStart"/>
-      <w:r>
-        <w:t>impact</w:t>
-      </w:r>
-      <w:proofErr w:type="gramEnd"/>
-      <w:r>
-        <w:t xml:space="preserve"> the project's progress and final outcome. All stakeholders must recognize this and be familiar with the change management process to ensure that the project stays on course and that any implemented changes actively contribute to its overall success.</w:t>
+        <w:t>Understanding the importance of adhering to the established change management strategy is crucial as changes made outside of this framework can negatively impact the project's progress and final outcome. All stakeholders must recognize this and be familiar with the change management process to ensure that the project stays on course and that any implemented changes actively contribute to its overall success.</w:t>
       </w:r>
     </w:p>
     <w:p/>
@@ -727,8 +661,8 @@
           <w:szCs w:val="28"/>
         </w:rPr>
       </w:pPr>
-      <w:bookmarkStart w:id="1" w:name="_Toc212983619"/>
-      <w:bookmarkStart w:id="2" w:name="_Toc135914883"/>
+      <w:bookmarkStart w:id="1" w:name="_Toc135914883"/>
+      <w:bookmarkStart w:id="2" w:name="_Toc212983619"/>
       <w:r>
         <w:rPr>
           <w:rFonts w:asciiTheme="minorHAnsi" w:hAnsiTheme="minorHAnsi" w:cstheme="minorHAnsi"/>
@@ -738,20 +672,12 @@
         </w:rPr>
         <w:t>Change Control Board</w:t>
       </w:r>
-      <w:bookmarkEnd w:id="2"/>
+      <w:bookmarkEnd w:id="1"/>
     </w:p>
-    <w:bookmarkEnd w:id="1"/>
+    <w:bookmarkEnd w:id="2"/>
     <w:p>
       <w:r>
-        <w:t xml:space="preserve">The Change Control Board consists of a designated group of stakeholders who have the authority to approve or reject changes related to the Dispatch Directory System. The following table </w:t>
-      </w:r>
-      <w:proofErr w:type="gramStart"/>
-      <w:r>
-        <w:t>provides</w:t>
-      </w:r>
-      <w:proofErr w:type="gramEnd"/>
-      <w:r>
-        <w:t xml:space="preserve"> a concise overview of each individual serving on the Change Control Board:</w:t>
+        <w:t>The Change Control Board consists of a designated group of stakeholders who have the authority to approve or reject changes related to the Dispatch Directory System. The following table provides a concise overview of each individual serving on the Change Control Board:</w:t>
       </w:r>
     </w:p>
     <w:tbl>
@@ -783,25 +709,10 @@
               <w:jc w:val="center"/>
             </w:pPr>
             <w:r>
-              <w:t>Change</w:t>
+              <w:t>Change Control Board</w:t>
             </w:r>
             <w:r>
-              <w:t xml:space="preserve"> </w:t>
-            </w:r>
-            <w:r>
-              <w:t>Control</w:t>
-            </w:r>
-            <w:r>
-              <w:t xml:space="preserve"> </w:t>
-            </w:r>
-            <w:r>
-              <w:t>Board</w:t>
-            </w:r>
-            <w:r>
-              <w:t xml:space="preserve"> </w:t>
-            </w:r>
-            <w:r>
-              <w:t>Role</w:t>
+              <w:t xml:space="preserve"> Role</w:t>
             </w:r>
           </w:p>
         </w:tc>
@@ -900,15 +811,7 @@
               <w:cnfStyle w:val="000000000000" w:firstRow="0" w:lastRow="0" w:firstColumn="0" w:lastColumn="0" w:oddVBand="0" w:evenVBand="0" w:oddHBand="0" w:evenHBand="0" w:firstRowFirstColumn="0" w:firstRowLastColumn="0" w:lastRowFirstColumn="0" w:lastRowLastColumn="0"/>
             </w:pPr>
             <w:r>
-              <w:t xml:space="preserve">Mr. </w:t>
-            </w:r>
-            <w:proofErr w:type="spellStart"/>
-            <w:r>
-              <w:t>Jojo</w:t>
-            </w:r>
-            <w:proofErr w:type="spellEnd"/>
-            <w:r>
-              <w:t xml:space="preserve"> F. Castillo</w:t>
+              <w:t>Mr. Jojo F. Castillo</w:t>
             </w:r>
           </w:p>
         </w:tc>
@@ -964,15 +867,7 @@
               <w:cnfStyle w:val="000000000000" w:firstRow="0" w:lastRow="0" w:firstColumn="0" w:lastColumn="0" w:oddVBand="0" w:evenVBand="0" w:oddHBand="0" w:evenHBand="0" w:firstRowFirstColumn="0" w:firstRowLastColumn="0" w:lastRowFirstColumn="0" w:lastRowLastColumn="0"/>
             </w:pPr>
             <w:r>
-              <w:t xml:space="preserve">responsible for assessing low-impact changes and have the power to overturn the Project Manager's decisions </w:t>
-            </w:r>
-            <w:proofErr w:type="gramStart"/>
-            <w:r>
-              <w:t>regarding</w:t>
-            </w:r>
-            <w:proofErr w:type="gramEnd"/>
-            <w:r>
-              <w:t xml:space="preserve"> change requests.</w:t>
+              <w:t>responsible for assessing low-impact changes and have the power to overturn the Project Manager's decisions regarding change requests.</w:t>
             </w:r>
           </w:p>
         </w:tc>
@@ -986,25 +881,7 @@
           <w:p>
             <w:r>
               <w:lastRenderedPageBreak/>
-              <w:t>Change</w:t>
-            </w:r>
-            <w:r>
-              <w:t xml:space="preserve"> </w:t>
-            </w:r>
-            <w:r>
-              <w:t>Control</w:t>
-            </w:r>
-            <w:r>
-              <w:t xml:space="preserve"> </w:t>
-            </w:r>
-            <w:r>
-              <w:t>Board</w:t>
-            </w:r>
-            <w:r>
-              <w:t xml:space="preserve"> </w:t>
-            </w:r>
-            <w:r>
-              <w:t>Member</w:t>
+              <w:t>Change Control Board Member</w:t>
             </w:r>
           </w:p>
         </w:tc>
@@ -1123,15 +1000,7 @@
               <w:cnfStyle w:val="000000000000" w:firstRow="0" w:lastRow="0" w:firstColumn="0" w:lastColumn="0" w:oddVBand="0" w:evenVBand="0" w:oddHBand="0" w:evenHBand="0" w:firstRowFirstColumn="0" w:firstRowLastColumn="0" w:lastRowFirstColumn="0" w:lastRowLastColumn="0"/>
             </w:pPr>
             <w:r>
-              <w:t xml:space="preserve">Update the project plan, budget, and schedule as </w:t>
-            </w:r>
-            <w:proofErr w:type="gramStart"/>
-            <w:r>
-              <w:t>required</w:t>
-            </w:r>
-            <w:proofErr w:type="gramEnd"/>
-            <w:r>
-              <w:t>.</w:t>
+              <w:t>Update the project plan, budget, and schedule as required.</w:t>
             </w:r>
           </w:p>
         </w:tc>
@@ -1144,25 +1013,7 @@
           </w:tcPr>
           <w:p>
             <w:r>
-              <w:t>Change</w:t>
-            </w:r>
-            <w:r>
-              <w:t xml:space="preserve"> </w:t>
-            </w:r>
-            <w:r>
-              <w:t>Control</w:t>
-            </w:r>
-            <w:r>
-              <w:t xml:space="preserve"> </w:t>
-            </w:r>
-            <w:r>
-              <w:t>Board</w:t>
-            </w:r>
-            <w:r>
-              <w:t xml:space="preserve"> </w:t>
-            </w:r>
-            <w:r>
-              <w:t>Member</w:t>
+              <w:t>Change Control Board Member</w:t>
             </w:r>
           </w:p>
         </w:tc>
@@ -1188,13 +1039,8 @@
               <w:cnfStyle w:val="000000000000" w:firstRow="0" w:lastRow="0" w:firstColumn="0" w:lastColumn="0" w:oddVBand="0" w:evenVBand="0" w:oddHBand="0" w:evenHBand="0" w:firstRowFirstColumn="0" w:firstRowLastColumn="0" w:lastRowFirstColumn="0" w:lastRowLastColumn="0"/>
             </w:pPr>
             <w:r>
-              <w:t xml:space="preserve">Ian Christopher </w:t>
+              <w:t>Ian Christopher Onrubia</w:t>
             </w:r>
-            <w:proofErr w:type="spellStart"/>
-            <w:r>
-              <w:t>Onrubia</w:t>
-            </w:r>
-            <w:proofErr w:type="spellEnd"/>
           </w:p>
         </w:tc>
         <w:tc>
@@ -1385,15 +1231,7 @@
           </w:tcPr>
           <w:p>
             <w:r>
-              <w:t xml:space="preserve">Mr. </w:t>
-            </w:r>
-            <w:proofErr w:type="spellStart"/>
-            <w:r>
-              <w:t>Jojo</w:t>
-            </w:r>
-            <w:proofErr w:type="spellEnd"/>
-            <w:r>
-              <w:t xml:space="preserve"> F. Castillo</w:t>
+              <w:t>Mr. Jojo F. Castillo</w:t>
             </w:r>
           </w:p>
         </w:tc>
@@ -1447,15 +1285,7 @@
               <w:cnfStyle w:val="000000000000" w:firstRow="0" w:lastRow="0" w:firstColumn="0" w:lastColumn="0" w:oddVBand="0" w:evenVBand="0" w:oddHBand="0" w:evenHBand="0" w:firstRowFirstColumn="0" w:firstRowLastColumn="0" w:lastRowFirstColumn="0" w:lastRowLastColumn="0"/>
             </w:pPr>
             <w:r>
-              <w:t xml:space="preserve">Monitor the decisions made by the Project Manager </w:t>
-            </w:r>
-            <w:proofErr w:type="gramStart"/>
-            <w:r>
-              <w:t>regarding</w:t>
-            </w:r>
-            <w:proofErr w:type="gramEnd"/>
-            <w:r>
-              <w:t xml:space="preserve"> low impact change requests.</w:t>
+              <w:t>Monitor the decisions made by the Project Manager regarding low impact change requests.</w:t>
             </w:r>
           </w:p>
           <w:p>
@@ -1529,15 +1359,7 @@
               <w:cnfStyle w:val="000000000000" w:firstRow="0" w:lastRow="0" w:firstColumn="0" w:lastColumn="0" w:oddVBand="0" w:evenVBand="0" w:oddHBand="0" w:evenHBand="0" w:firstRowFirstColumn="0" w:firstRowLastColumn="0" w:lastRowFirstColumn="0" w:lastRowLastColumn="0"/>
             </w:pPr>
             <w:r>
-              <w:t xml:space="preserve">If necessary, </w:t>
-            </w:r>
-            <w:proofErr w:type="gramStart"/>
-            <w:r>
-              <w:t>submit</w:t>
-            </w:r>
-            <w:proofErr w:type="gramEnd"/>
-            <w:r>
-              <w:t xml:space="preserve"> a change request.</w:t>
+              <w:t>If necessary, submit a change request.</w:t>
             </w:r>
           </w:p>
           <w:p>
@@ -1565,15 +1387,7 @@
               <w:cnfStyle w:val="000000000000" w:firstRow="0" w:lastRow="0" w:firstColumn="0" w:lastColumn="0" w:oddVBand="0" w:evenVBand="0" w:oddHBand="0" w:evenHBand="0" w:firstRowFirstColumn="0" w:firstRowLastColumn="0" w:lastRowFirstColumn="0" w:lastRowLastColumn="0"/>
             </w:pPr>
             <w:r>
-              <w:t xml:space="preserve">Conduct impact analysis for each change request to distinguish between low-impact and high-impact requests. This will </w:t>
-            </w:r>
-            <w:proofErr w:type="gramStart"/>
-            <w:r>
-              <w:t>assist</w:t>
-            </w:r>
-            <w:proofErr w:type="gramEnd"/>
-            <w:r>
-              <w:t xml:space="preserve"> the Project Sponsor in making decisions regarding high-impact requests.</w:t>
+              <w:t>Conduct impact analysis for each change request to distinguish between low-impact and high-impact requests. This will assist the Project Sponsor in making decisions regarding high-impact requests.</w:t>
             </w:r>
           </w:p>
           <w:p>
@@ -1632,15 +1446,7 @@
               <w:cnfStyle w:val="000000000000" w:firstRow="0" w:lastRow="0" w:firstColumn="0" w:lastColumn="0" w:oddVBand="0" w:evenVBand="0" w:oddHBand="0" w:evenHBand="0" w:firstRowFirstColumn="0" w:firstRowLastColumn="0" w:lastRowFirstColumn="0" w:lastRowLastColumn="0"/>
             </w:pPr>
             <w:r>
-              <w:t xml:space="preserve">Submit a change request if </w:t>
-            </w:r>
-            <w:proofErr w:type="gramStart"/>
-            <w:r>
-              <w:t>deemed</w:t>
-            </w:r>
-            <w:proofErr w:type="gramEnd"/>
-            <w:r>
-              <w:t xml:space="preserve"> necessary. </w:t>
+              <w:t xml:space="preserve">Submit a change request if deemed necessary. </w:t>
             </w:r>
           </w:p>
           <w:p>
@@ -1699,15 +1505,7 @@
               <w:cnfStyle w:val="000000000000" w:firstRow="0" w:lastRow="0" w:firstColumn="0" w:lastColumn="0" w:oddVBand="0" w:evenVBand="0" w:oddHBand="0" w:evenHBand="0" w:firstRowFirstColumn="0" w:firstRowLastColumn="0" w:lastRowFirstColumn="0" w:lastRowLastColumn="0"/>
             </w:pPr>
             <w:r>
-              <w:t xml:space="preserve">Submit a change request if </w:t>
-            </w:r>
-            <w:proofErr w:type="gramStart"/>
-            <w:r>
-              <w:t>deemed</w:t>
-            </w:r>
-            <w:proofErr w:type="gramEnd"/>
-            <w:r>
-              <w:t xml:space="preserve"> necessary. </w:t>
+              <w:t xml:space="preserve">Submit a change request if deemed necessary. </w:t>
             </w:r>
           </w:p>
           <w:p>
@@ -1766,15 +1564,7 @@
               <w:cnfStyle w:val="000000000000" w:firstRow="0" w:lastRow="0" w:firstColumn="0" w:lastColumn="0" w:oddVBand="0" w:evenVBand="0" w:oddHBand="0" w:evenHBand="0" w:firstRowFirstColumn="0" w:firstRowLastColumn="0" w:lastRowFirstColumn="0" w:lastRowLastColumn="0"/>
             </w:pPr>
             <w:r>
-              <w:t xml:space="preserve">Submit a change request if </w:t>
-            </w:r>
-            <w:proofErr w:type="gramStart"/>
-            <w:r>
-              <w:t>deemed</w:t>
-            </w:r>
-            <w:proofErr w:type="gramEnd"/>
-            <w:r>
-              <w:t xml:space="preserve"> necessary. </w:t>
+              <w:t xml:space="preserve">Submit a change request if deemed necessary. </w:t>
             </w:r>
           </w:p>
           <w:p>
@@ -1860,13 +1650,8 @@
           </w:tcPr>
           <w:p>
             <w:r>
-              <w:t xml:space="preserve">Ian Christopher </w:t>
+              <w:t>Ian Christopher Onrubia</w:t>
             </w:r>
-            <w:proofErr w:type="spellStart"/>
-            <w:r>
-              <w:t>Onrubia</w:t>
-            </w:r>
-            <w:proofErr w:type="spellEnd"/>
           </w:p>
         </w:tc>
         <w:tc>
@@ -1897,15 +1682,7 @@
               <w:cnfStyle w:val="000000000000" w:firstRow="0" w:lastRow="0" w:firstColumn="0" w:lastColumn="0" w:oddVBand="0" w:evenVBand="0" w:oddHBand="0" w:evenHBand="0" w:firstRowFirstColumn="0" w:firstRowLastColumn="0" w:lastRowFirstColumn="0" w:lastRowLastColumn="0"/>
             </w:pPr>
             <w:r>
-              <w:t xml:space="preserve">If necessary, </w:t>
-            </w:r>
-            <w:proofErr w:type="gramStart"/>
-            <w:r>
-              <w:t>submit</w:t>
-            </w:r>
-            <w:proofErr w:type="gramEnd"/>
-            <w:r>
-              <w:t xml:space="preserve"> a change request.</w:t>
+              <w:t>If necessary, submit a change request.</w:t>
             </w:r>
           </w:p>
           <w:p>
@@ -1932,13 +1709,8 @@
               <w:ind w:left="429"/>
               <w:cnfStyle w:val="000000000000" w:firstRow="0" w:lastRow="0" w:firstColumn="0" w:lastColumn="0" w:oddVBand="0" w:evenVBand="0" w:oddHBand="0" w:evenHBand="0" w:firstRowFirstColumn="0" w:firstRowLastColumn="0" w:lastRowFirstColumn="0" w:lastRowLastColumn="0"/>
             </w:pPr>
-            <w:proofErr w:type="gramStart"/>
             <w:r>
-              <w:t>Assist</w:t>
-            </w:r>
-            <w:proofErr w:type="gramEnd"/>
-            <w:r>
-              <w:t xml:space="preserve"> in supervising the overall change request process.</w:t>
+              <w:t>Assist in supervising the overall change request process.</w:t>
             </w:r>
           </w:p>
           <w:p>
@@ -1991,33 +1763,7 @@
     <w:p>
       <w:r>
         <w:br/>
-      </w:r>
-      <w:r>
-        <w:t xml:space="preserve">The </w:t>
-      </w:r>
-      <w:proofErr w:type="spellStart"/>
-      <w:r>
-        <w:t>SurveiRams</w:t>
-      </w:r>
-      <w:proofErr w:type="spellEnd"/>
-      <w:r>
-        <w:t xml:space="preserve"> Ticketing System Project Change Management Process places emphasis on managing the scope and modifications through the change request method. The process outlines the steps involved in handling changes. The </w:t>
-      </w:r>
-      <w:proofErr w:type="spellStart"/>
-      <w:r>
-        <w:t>SurveiRams</w:t>
-      </w:r>
-      <w:proofErr w:type="spellEnd"/>
-      <w:r>
-        <w:t xml:space="preserve"> Project's Change Control Process adheres to the organization's standard change procedure for all projects. The project manager </w:t>
-      </w:r>
-      <w:proofErr w:type="gramStart"/>
-      <w:r>
-        <w:t>is responsible for</w:t>
-      </w:r>
-      <w:proofErr w:type="gramEnd"/>
-      <w:r>
-        <w:t xml:space="preserve"> executing the change management approach for each change request.</w:t>
+        <w:t>The SurveiRams Ticketing System Project Change Management Process places emphasis on managing the scope and modifications through the change request method. The process outlines the steps involved in handling changes. The SurveiRams Project's Change Control Process adheres to the organization's standard change procedure for all projects. The project manager is responsible for executing the change management approach for each change request.</w:t>
       </w:r>
     </w:p>
     <w:p/>
@@ -2053,24 +1799,14 @@
       <w:r>
         <w:t xml:space="preserve">Figure </w:t>
       </w:r>
-      <w:r>
-        <w:fldChar w:fldCharType="begin"/>
-      </w:r>
-      <w:r>
-        <w:instrText xml:space="preserve"> SEQ Figure \* ARABIC </w:instrText>
-      </w:r>
-      <w:r>
-        <w:fldChar w:fldCharType="separate"/>
-      </w:r>
-      <w:r>
-        <w:rPr>
-          <w:noProof/>
-        </w:rPr>
-        <w:t>1</w:t>
-      </w:r>
-      <w:r>
-        <w:fldChar w:fldCharType="end"/>
-      </w:r>
+      <w:fldSimple w:instr=" SEQ Figure \* ARABIC ">
+        <w:r>
+          <w:rPr>
+            <w:noProof/>
+          </w:rPr>
+          <w:t>1</w:t>
+        </w:r>
+      </w:fldSimple>
       <w:r>
         <w:t xml:space="preserve"> High level view of the change request process flow</w:t>
       </w:r>
@@ -2099,15 +1835,7 @@
         <w:t>:</w:t>
       </w:r>
       <w:r>
-        <w:t xml:space="preserve"> The change requestor will </w:t>
-      </w:r>
-      <w:proofErr w:type="gramStart"/>
-      <w:r>
-        <w:t>submit</w:t>
-      </w:r>
-      <w:proofErr w:type="gramEnd"/>
-      <w:r>
-        <w:t xml:space="preserve"> a completed change request form to the project manager.</w:t>
+        <w:t xml:space="preserve"> The change requestor will submit a completed change request form to the project manager.</w:t>
       </w:r>
     </w:p>
     <w:p>
@@ -2129,15 +1857,7 @@
         <w:t>:</w:t>
       </w:r>
       <w:r>
-        <w:t xml:space="preserve"> Throughout the project's lifecycle, the project manager will </w:t>
-      </w:r>
-      <w:proofErr w:type="gramStart"/>
-      <w:r>
-        <w:t>maintain</w:t>
-      </w:r>
-      <w:proofErr w:type="gramEnd"/>
-      <w:r>
-        <w:t xml:space="preserve"> a log of all received change requests.</w:t>
+        <w:t xml:space="preserve"> Throughout the project's lifecycle, the project manager will maintain a log of all received change requests.</w:t>
       </w:r>
     </w:p>
     <w:p>
@@ -2181,15 +1901,7 @@
         <w:t>:</w:t>
       </w:r>
       <w:r>
-        <w:t xml:space="preserve"> The project manager will </w:t>
-      </w:r>
-      <w:proofErr w:type="gramStart"/>
-      <w:r>
-        <w:t>forward</w:t>
-      </w:r>
-      <w:proofErr w:type="gramEnd"/>
-      <w:r>
-        <w:t xml:space="preserve"> the change request and preliminary analysis to the CCB (Change Control Board) for review.</w:t>
+        <w:t xml:space="preserve"> The project manager will forward the change request and preliminary analysis to the CCB (Change Control Board) for review.</w:t>
       </w:r>
     </w:p>
     <w:p>
@@ -2211,15 +1923,7 @@
         <w:t>:</w:t>
       </w:r>
       <w:r>
-        <w:t xml:space="preserve"> Based on the information provided, the CCB will deliberate on the proposed change and </w:t>
-      </w:r>
-      <w:proofErr w:type="gramStart"/>
-      <w:r>
-        <w:t>determine</w:t>
-      </w:r>
-      <w:proofErr w:type="gramEnd"/>
-      <w:r>
-        <w:t xml:space="preserve"> whether it will be approved.</w:t>
+        <w:t xml:space="preserve"> Based on the information provided, the CCB will deliberate on the proposed change and determine whether it will be approved.</w:t>
       </w:r>
     </w:p>
     <w:p>
@@ -2241,15 +1945,7 @@
         <w:t>:</w:t>
       </w:r>
       <w:r>
-        <w:t xml:space="preserve"> If the CCB approves a change, the project manager will update and </w:t>
-      </w:r>
-      <w:proofErr w:type="gramStart"/>
-      <w:r>
-        <w:t>establish</w:t>
-      </w:r>
-      <w:proofErr w:type="gramEnd"/>
-      <w:r>
-        <w:t xml:space="preserve"> new baselines for project documents.</w:t>
+        <w:t xml:space="preserve"> If the CCB approves a change, the project manager will update and establish new baselines for project documents.</w:t>
       </w:r>
     </w:p>
     <w:p>
@@ -2371,21 +2067,7 @@
         <w:rPr>
           <w:rFonts w:ascii="Calibri" w:eastAsia="Calibri" w:hAnsi="Calibri" w:cs="Calibri"/>
         </w:rPr>
-        <w:t xml:space="preserve">Mr. </w:t>
-      </w:r>
-      <w:proofErr w:type="spellStart"/>
-      <w:r>
-        <w:rPr>
-          <w:rFonts w:ascii="Calibri" w:eastAsia="Calibri" w:hAnsi="Calibri" w:cs="Calibri"/>
-        </w:rPr>
-        <w:t>Jojo</w:t>
-      </w:r>
-      <w:proofErr w:type="spellEnd"/>
-      <w:r>
-        <w:rPr>
-          <w:rFonts w:ascii="Calibri" w:eastAsia="Calibri" w:hAnsi="Calibri" w:cs="Calibri"/>
-        </w:rPr>
-        <w:t xml:space="preserve"> F. Castillo</w:t>
+        <w:t>Mr. Jojo F. Castillo</w:t>
       </w:r>
     </w:p>
     <w:p>

</xml_diff>